<commit_message>
ho terminato la ricodifica della dia_pri. con lo stesso metodo devo ricodificare anche le successive 5 diagnosi secondarie
</commit_message>
<xml_diff>
--- a/Cose fatte e da fare.docx
+++ b/Cose fatte e da fare.docx
@@ -1,10 +1,10 @@
 
 <file path=word/document.xml><?xml version="1.0" encoding="utf-8"?>
-<w:document xmlns:wpc="http://schemas.microsoft.com/office/word/2010/wordprocessingCanvas" xmlns:cx="http://schemas.microsoft.com/office/drawing/2014/chartex" xmlns:cx1="http://schemas.microsoft.com/office/drawing/2015/9/8/chartex" xmlns:cx2="http://schemas.microsoft.com/office/drawing/2015/10/21/chartex" xmlns:cx3="http://schemas.microsoft.com/office/drawing/2016/5/9/chartex" xmlns:cx4="http://schemas.microsoft.com/office/drawing/2016/5/10/chartex" xmlns:cx5="http://schemas.microsoft.com/office/drawing/2016/5/11/chartex" xmlns:cx6="http://schemas.microsoft.com/office/drawing/2016/5/12/chartex" xmlns:cx7="http://schemas.microsoft.com/office/drawing/2016/5/13/chartex" xmlns:cx8="http://schemas.microsoft.com/office/drawing/2016/5/14/chartex" xmlns:mc="http://schemas.openxmlformats.org/markup-compatibility/2006" xmlns:aink="http://schemas.microsoft.com/office/drawing/2016/ink" xmlns:am3d="http://schemas.microsoft.com/office/drawing/2017/model3d" xmlns:o="urn:schemas-microsoft-com:office:office" xmlns:oel="http://schemas.microsoft.com/office/2019/extlst" xmlns:r="http://schemas.openxmlformats.org/officeDocument/2006/relationships" xmlns:m="http://schemas.openxmlformats.org/officeDocument/2006/math" xmlns:v="urn:schemas-microsoft-com:vml" xmlns:wp14="http://schemas.microsoft.com/office/word/2010/wordprocessingDrawing" xmlns:wp="http://schemas.openxmlformats.org/drawingml/2006/wordprocessingDrawing" xmlns:w10="urn:schemas-microsoft-com:office:word" xmlns:w="http://schemas.openxmlformats.org/wordprocessingml/2006/main" xmlns:w14="http://schemas.microsoft.com/office/word/2010/wordml" xmlns:w15="http://schemas.microsoft.com/office/word/2012/wordml" xmlns:w16cex="http://schemas.microsoft.com/office/word/2018/wordml/cex" xmlns:w16cid="http://schemas.microsoft.com/office/word/2016/wordml/cid" xmlns:w16="http://schemas.microsoft.com/office/word/2018/wordml" xmlns:w16du="http://schemas.microsoft.com/office/word/2023/wordml/word16du" xmlns:w16sdtdh="http://schemas.microsoft.com/office/word/2020/wordml/sdtdatahash" xmlns:w16se="http://schemas.microsoft.com/office/word/2015/wordml/symex" xmlns:wpg="http://schemas.microsoft.com/office/word/2010/wordprocessingGroup" xmlns:wpi="http://schemas.microsoft.com/office/word/2010/wordprocessingInk" xmlns:wne="http://schemas.microsoft.com/office/word/2006/wordml" xmlns:wps="http://schemas.microsoft.com/office/word/2010/wordprocessingShape" mc:Ignorable="w14 w15 w16se w16cid w16 w16cex w16sdtdh wp14">
+<w:document xmlns:wpc="http://schemas.microsoft.com/office/word/2010/wordprocessingCanvas" xmlns:cx="http://schemas.microsoft.com/office/drawing/2014/chartex" xmlns:cx1="http://schemas.microsoft.com/office/drawing/2015/9/8/chartex" xmlns:cx2="http://schemas.microsoft.com/office/drawing/2015/10/21/chartex" xmlns:cx3="http://schemas.microsoft.com/office/drawing/2016/5/9/chartex" xmlns:cx4="http://schemas.microsoft.com/office/drawing/2016/5/10/chartex" xmlns:cx5="http://schemas.microsoft.com/office/drawing/2016/5/11/chartex" xmlns:cx6="http://schemas.microsoft.com/office/drawing/2016/5/12/chartex" xmlns:cx7="http://schemas.microsoft.com/office/drawing/2016/5/13/chartex" xmlns:cx8="http://schemas.microsoft.com/office/drawing/2016/5/14/chartex" xmlns:mc="http://schemas.openxmlformats.org/markup-compatibility/2006" xmlns:aink="http://schemas.microsoft.com/office/drawing/2016/ink" xmlns:am3d="http://schemas.microsoft.com/office/drawing/2017/model3d" xmlns:o="urn:schemas-microsoft-com:office:office" xmlns:oel="http://schemas.microsoft.com/office/2019/extlst" xmlns:r="http://schemas.openxmlformats.org/officeDocument/2006/relationships" xmlns:m="http://schemas.openxmlformats.org/officeDocument/2006/math" xmlns:v="urn:schemas-microsoft-com:vml" xmlns:wp14="http://schemas.microsoft.com/office/word/2010/wordprocessingDrawing" xmlns:wp="http://schemas.openxmlformats.org/drawingml/2006/wordprocessingDrawing" xmlns:w10="urn:schemas-microsoft-com:office:word" xmlns:w="http://schemas.openxmlformats.org/wordprocessingml/2006/main" xmlns:w14="http://schemas.microsoft.com/office/word/2010/wordml" xmlns:w15="http://schemas.microsoft.com/office/word/2012/wordml" xmlns:w16cex="http://schemas.microsoft.com/office/word/2018/wordml/cex" xmlns:w16cid="http://schemas.microsoft.com/office/word/2016/wordml/cid" xmlns:w16="http://schemas.microsoft.com/office/word/2018/wordml" xmlns:w16sdtdh="http://schemas.microsoft.com/office/word/2020/wordml/sdtdatahash" xmlns:w16se="http://schemas.microsoft.com/office/word/2015/wordml/symex" xmlns:wpg="http://schemas.microsoft.com/office/word/2010/wordprocessingGroup" xmlns:wpi="http://schemas.microsoft.com/office/word/2010/wordprocessingInk" xmlns:wne="http://schemas.microsoft.com/office/word/2006/wordml" xmlns:wps="http://schemas.microsoft.com/office/word/2010/wordprocessingShape" mc:Ignorable="w14 w15 w16se w16cid w16 w16cex w16sdtdh wp14">
   <w:body>
     <w:p>
       <w:pPr>
-        <w:pStyle w:val="Title"/>
+        <w:pStyle w:val="Titolo"/>
         <w:rPr>
           <w:lang w:val="it-IT"/>
         </w:rPr>
@@ -114,11 +114,280 @@
     </w:p>
     <w:p>
       <w:pPr>
-        <w:rPr>
-          <w:lang w:val="it-IT"/>
-        </w:rPr>
-      </w:pPr>
-    </w:p>
+        <w:pStyle w:val="Paragrafoelenco"/>
+        <w:numPr>
+          <w:ilvl w:val="0"/>
+          <w:numId w:val="1"/>
+        </w:numPr>
+        <w:rPr>
+          <w:color w:val="000000" w:themeColor="text1"/>
+        </w:rPr>
+      </w:pPr>
+      <w:r>
+        <w:rPr>
+          <w:color w:val="000000" w:themeColor="text1"/>
+          <w:lang w:val="it-IT"/>
+        </w:rPr>
+        <w:t>Ricodificare professione</w:t>
+      </w:r>
+    </w:p>
+    <w:p>
+      <w:pPr>
+        <w:pStyle w:val="Paragrafoelenco"/>
+        <w:numPr>
+          <w:ilvl w:val="1"/>
+          <w:numId w:val="1"/>
+        </w:numPr>
+        <w:rPr>
+          <w:color w:val="000000" w:themeColor="text1"/>
+        </w:rPr>
+      </w:pPr>
+      <w:r>
+        <w:rPr>
+          <w:color w:val="000000" w:themeColor="text1"/>
+          <w:lang w:val="it-IT"/>
+        </w:rPr>
+        <w:t xml:space="preserve">Ho ricodificato la prima cifra di sdo1_profes che indica occupati/inoccupati e ha creato le variabili </w:t>
+      </w:r>
+      <w:proofErr w:type="spellStart"/>
+      <w:r>
+        <w:rPr>
+          <w:color w:val="000000" w:themeColor="text1"/>
+          <w:lang w:val="it-IT"/>
+        </w:rPr>
+        <w:t>profession</w:t>
+      </w:r>
+      <w:proofErr w:type="spellEnd"/>
+      <w:r>
+        <w:rPr>
+          <w:color w:val="000000" w:themeColor="text1"/>
+          <w:lang w:val="it-IT"/>
+        </w:rPr>
+        <w:t xml:space="preserve"> e </w:t>
+      </w:r>
+      <w:proofErr w:type="spellStart"/>
+      <w:r>
+        <w:rPr>
+          <w:color w:val="000000" w:themeColor="text1"/>
+          <w:lang w:val="it-IT"/>
+        </w:rPr>
+        <w:t>profession_simple</w:t>
+      </w:r>
+      <w:proofErr w:type="spellEnd"/>
+      <w:r>
+        <w:rPr>
+          <w:color w:val="000000" w:themeColor="text1"/>
+          <w:lang w:val="it-IT"/>
+        </w:rPr>
+        <w:t xml:space="preserve"> Adesso bisogna</w:t>
+      </w:r>
+    </w:p>
+    <w:p>
+      <w:pPr>
+        <w:pStyle w:val="Paragrafoelenco"/>
+        <w:numPr>
+          <w:ilvl w:val="2"/>
+          <w:numId w:val="1"/>
+        </w:numPr>
+        <w:rPr>
+          <w:color w:val="000000" w:themeColor="text1"/>
+        </w:rPr>
+      </w:pPr>
+      <w:r>
+        <w:rPr>
+          <w:color w:val="000000" w:themeColor="text1"/>
+          <w:lang w:val="it-IT"/>
+        </w:rPr>
+        <w:t xml:space="preserve">Ricodificare la seconda cifra (per quelli occupati) che indica il tipo di occupazione: </w:t>
+      </w:r>
+      <w:proofErr w:type="spellStart"/>
+      <w:r>
+        <w:rPr>
+          <w:color w:val="000000" w:themeColor="text1"/>
+          <w:lang w:val="it-IT"/>
+        </w:rPr>
+        <w:t>job_type</w:t>
+      </w:r>
+      <w:proofErr w:type="spellEnd"/>
+    </w:p>
+    <w:p>
+      <w:pPr>
+        <w:pStyle w:val="Paragrafoelenco"/>
+        <w:numPr>
+          <w:ilvl w:val="2"/>
+          <w:numId w:val="1"/>
+        </w:numPr>
+        <w:rPr>
+          <w:color w:val="000000" w:themeColor="text1"/>
+        </w:rPr>
+      </w:pPr>
+      <w:proofErr w:type="spellStart"/>
+      <w:r>
+        <w:rPr>
+          <w:color w:val="000000" w:themeColor="text1"/>
+          <w:lang w:val="it-IT"/>
+        </w:rPr>
+        <w:t>Ricodifcare</w:t>
+      </w:r>
+      <w:proofErr w:type="spellEnd"/>
+      <w:r>
+        <w:rPr>
+          <w:color w:val="000000" w:themeColor="text1"/>
+          <w:lang w:val="it-IT"/>
+        </w:rPr>
+        <w:t xml:space="preserve"> la terza cifra (che indica il settore) </w:t>
+      </w:r>
+      <w:proofErr w:type="spellStart"/>
+      <w:r>
+        <w:rPr>
+          <w:color w:val="000000" w:themeColor="text1"/>
+          <w:lang w:val="it-IT"/>
+        </w:rPr>
+        <w:t>job_sector</w:t>
+      </w:r>
+      <w:proofErr w:type="spellEnd"/>
+    </w:p>
+    <w:p>
+      <w:pPr>
+        <w:pStyle w:val="Paragrafoelenco"/>
+        <w:numPr>
+          <w:ilvl w:val="0"/>
+          <w:numId w:val="1"/>
+        </w:numPr>
+        <w:rPr>
+          <w:color w:val="000000" w:themeColor="text1"/>
+        </w:rPr>
+      </w:pPr>
+      <w:r>
+        <w:rPr>
+          <w:color w:val="000000" w:themeColor="text1"/>
+          <w:lang w:val="it-IT"/>
+        </w:rPr>
+        <w:t xml:space="preserve">Ricodificare </w:t>
+      </w:r>
+      <w:proofErr w:type="spellStart"/>
+      <w:r>
+        <w:rPr>
+          <w:color w:val="000000" w:themeColor="text1"/>
+          <w:lang w:val="it-IT"/>
+        </w:rPr>
+        <w:t>dia_pri</w:t>
+      </w:r>
+      <w:proofErr w:type="spellEnd"/>
+      <w:r>
+        <w:rPr>
+          <w:color w:val="000000" w:themeColor="text1"/>
+          <w:lang w:val="it-IT"/>
+        </w:rPr>
+        <w:t xml:space="preserve">: </w:t>
+      </w:r>
+    </w:p>
+    <w:p>
+      <w:pPr>
+        <w:pStyle w:val="Paragrafoelenco"/>
+        <w:numPr>
+          <w:ilvl w:val="1"/>
+          <w:numId w:val="1"/>
+        </w:numPr>
+        <w:rPr>
+          <w:color w:val="000000" w:themeColor="text1"/>
+        </w:rPr>
+      </w:pPr>
+      <w:r>
+        <w:rPr>
+          <w:color w:val="000000" w:themeColor="text1"/>
+          <w:lang w:val="it-IT"/>
+        </w:rPr>
+        <w:t>Creare una variabile con i primi tre caratteri. Estrarre l’elenco aggregato per verificare cosa hai</w:t>
+      </w:r>
+    </w:p>
+    <w:p>
+      <w:pPr>
+        <w:pStyle w:val="Paragrafoelenco"/>
+        <w:numPr>
+          <w:ilvl w:val="1"/>
+          <w:numId w:val="1"/>
+        </w:numPr>
+        <w:rPr>
+          <w:color w:val="000000" w:themeColor="text1"/>
+        </w:rPr>
+      </w:pPr>
+      <w:r>
+        <w:rPr>
+          <w:color w:val="000000" w:themeColor="text1"/>
+          <w:lang w:val="it-IT"/>
+        </w:rPr>
+        <w:t>Quelli con la lettera codificarli per primi.</w:t>
+      </w:r>
+    </w:p>
+    <w:p>
+      <w:pPr>
+        <w:pStyle w:val="Paragrafoelenco"/>
+        <w:numPr>
+          <w:ilvl w:val="1"/>
+          <w:numId w:val="1"/>
+        </w:numPr>
+        <w:rPr>
+          <w:color w:val="000000" w:themeColor="text1"/>
+        </w:rPr>
+      </w:pPr>
+      <w:r>
+        <w:rPr>
+          <w:color w:val="000000" w:themeColor="text1"/>
+          <w:lang w:val="it-IT"/>
+        </w:rPr>
+        <w:t xml:space="preserve">Per Quelli senza lettera Creare tabella </w:t>
+      </w:r>
+      <w:proofErr w:type="spellStart"/>
+      <w:r>
+        <w:rPr>
+          <w:color w:val="000000" w:themeColor="text1"/>
+          <w:lang w:val="it-IT"/>
+        </w:rPr>
+        <w:t>excel</w:t>
+      </w:r>
+      <w:proofErr w:type="spellEnd"/>
+      <w:r>
+        <w:rPr>
+          <w:color w:val="000000" w:themeColor="text1"/>
+          <w:lang w:val="it-IT"/>
+        </w:rPr>
+        <w:t xml:space="preserve"> da mettere in cartella “data” con i l’elenco preso da </w:t>
+      </w:r>
+      <w:proofErr w:type="spellStart"/>
+      <w:r>
+        <w:rPr>
+          <w:color w:val="000000" w:themeColor="text1"/>
+          <w:lang w:val="it-IT"/>
+        </w:rPr>
+        <w:t>wikipedia</w:t>
+      </w:r>
+      <w:proofErr w:type="spellEnd"/>
+      <w:r>
+        <w:rPr>
+          <w:color w:val="000000" w:themeColor="text1"/>
+          <w:lang w:val="it-IT"/>
+        </w:rPr>
+        <w:t xml:space="preserve"> in cui a seconda delle prime </w:t>
+      </w:r>
+      <w:proofErr w:type="gramStart"/>
+      <w:r>
+        <w:rPr>
+          <w:color w:val="000000" w:themeColor="text1"/>
+          <w:lang w:val="it-IT"/>
+        </w:rPr>
+        <w:t>3</w:t>
+      </w:r>
+      <w:proofErr w:type="gramEnd"/>
+      <w:r>
+        <w:rPr>
+          <w:color w:val="000000" w:themeColor="text1"/>
+          <w:lang w:val="it-IT"/>
+        </w:rPr>
+        <w:t xml:space="preserve"> cifre mette la macro-diagnosi. </w:t>
+      </w:r>
+    </w:p>
+    <w:p/>
     <w:p>
       <w:pPr>
         <w:rPr>
@@ -136,7 +405,7 @@
     </w:p>
     <w:p>
       <w:pPr>
-        <w:pStyle w:val="ListParagraph"/>
+        <w:pStyle w:val="Paragrafoelenco"/>
         <w:numPr>
           <w:ilvl w:val="0"/>
           <w:numId w:val="1"/>
@@ -150,12 +419,224 @@
           <w:color w:val="FF0000"/>
           <w:lang w:val="it-IT"/>
         </w:rPr>
-        <w:t>Ricodificare professione</w:t>
-      </w:r>
-    </w:p>
-    <w:p>
-      <w:pPr>
-        <w:pStyle w:val="ListParagraph"/>
+        <w:t xml:space="preserve">Dopo aver fatto il codice per </w:t>
+      </w:r>
+      <w:proofErr w:type="spellStart"/>
+      <w:r>
+        <w:rPr>
+          <w:color w:val="FF0000"/>
+          <w:lang w:val="it-IT"/>
+        </w:rPr>
+        <w:t>dia_pri</w:t>
+      </w:r>
+      <w:proofErr w:type="spellEnd"/>
+      <w:r>
+        <w:rPr>
+          <w:color w:val="FF0000"/>
+          <w:lang w:val="it-IT"/>
+        </w:rPr>
+        <w:t xml:space="preserve"> applicarlo alle altre </w:t>
+      </w:r>
+      <w:proofErr w:type="gramStart"/>
+      <w:r>
+        <w:rPr>
+          <w:color w:val="FF0000"/>
+          <w:lang w:val="it-IT"/>
+        </w:rPr>
+        <w:t>5</w:t>
+      </w:r>
+      <w:proofErr w:type="gramEnd"/>
+      <w:r>
+        <w:rPr>
+          <w:color w:val="FF0000"/>
+          <w:lang w:val="it-IT"/>
+        </w:rPr>
+        <w:t xml:space="preserve"> possibili diagnosi, e infine cancellare il codice originale</w:t>
+      </w:r>
+    </w:p>
+    <w:p>
+      <w:pPr>
+        <w:pStyle w:val="Paragrafoelenco"/>
+        <w:numPr>
+          <w:ilvl w:val="0"/>
+          <w:numId w:val="1"/>
+        </w:numPr>
+        <w:rPr>
+          <w:color w:val="FF0000"/>
+        </w:rPr>
+      </w:pPr>
+      <w:r>
+        <w:rPr>
+          <w:color w:val="FF0000"/>
+          <w:lang w:val="it-IT"/>
+        </w:rPr>
+        <w:t xml:space="preserve">Capire la questione procedure con Claudia o Luca. Quali campi della SDO indicano le procedure? Come categorizzarle? Probabilmente ICD 9 ma con quale criterio. </w:t>
+      </w:r>
+    </w:p>
+    <w:p>
+      <w:pPr>
+        <w:pStyle w:val="Paragrafoelenco"/>
+        <w:numPr>
+          <w:ilvl w:val="0"/>
+          <w:numId w:val="1"/>
+        </w:numPr>
+        <w:rPr>
+          <w:color w:val="FF0000"/>
+        </w:rPr>
+      </w:pPr>
+      <w:r>
+        <w:rPr>
+          <w:color w:val="FF0000"/>
+          <w:lang w:val="it-IT"/>
+        </w:rPr>
+        <w:t xml:space="preserve">Ricodificare sdo1_terapia come </w:t>
+      </w:r>
+      <w:proofErr w:type="spellStart"/>
+      <w:r>
+        <w:rPr>
+          <w:color w:val="FF0000"/>
+          <w:lang w:val="it-IT"/>
+        </w:rPr>
+        <w:t>Medical</w:t>
+      </w:r>
+      <w:proofErr w:type="spellEnd"/>
+      <w:r>
+        <w:rPr>
+          <w:color w:val="FF0000"/>
+          <w:lang w:val="it-IT"/>
+        </w:rPr>
+        <w:t xml:space="preserve"> or </w:t>
+      </w:r>
+      <w:proofErr w:type="spellStart"/>
+      <w:r>
+        <w:rPr>
+          <w:color w:val="FF0000"/>
+          <w:lang w:val="it-IT"/>
+        </w:rPr>
+        <w:t>Surgical</w:t>
+      </w:r>
+      <w:proofErr w:type="spellEnd"/>
+    </w:p>
+    <w:p>
+      <w:pPr>
+        <w:pStyle w:val="Paragrafoelenco"/>
+        <w:numPr>
+          <w:ilvl w:val="0"/>
+          <w:numId w:val="1"/>
+        </w:numPr>
+        <w:rPr>
+          <w:color w:val="FF0000"/>
+        </w:rPr>
+      </w:pPr>
+      <w:r>
+        <w:rPr>
+          <w:color w:val="FF0000"/>
+          <w:lang w:val="it-IT"/>
+        </w:rPr>
+        <w:t xml:space="preserve">Creare una variabile del costo trasformata con </w:t>
+      </w:r>
+      <w:proofErr w:type="gramStart"/>
+      <w:r>
+        <w:rPr>
+          <w:color w:val="FF0000"/>
+          <w:lang w:val="it-IT"/>
+        </w:rPr>
+        <w:t>log(</w:t>
+      </w:r>
+      <w:proofErr w:type="gramEnd"/>
+      <w:r>
+        <w:rPr>
+          <w:color w:val="FF0000"/>
+          <w:lang w:val="it-IT"/>
+        </w:rPr>
+        <w:t xml:space="preserve">) che useremo come </w:t>
+      </w:r>
+      <w:proofErr w:type="spellStart"/>
+      <w:r>
+        <w:rPr>
+          <w:color w:val="FF0000"/>
+          <w:lang w:val="it-IT"/>
+        </w:rPr>
+        <w:t>outcome</w:t>
+      </w:r>
+      <w:proofErr w:type="spellEnd"/>
+      <w:r>
+        <w:rPr>
+          <w:color w:val="FF0000"/>
+          <w:lang w:val="it-IT"/>
+        </w:rPr>
+        <w:t xml:space="preserve"> principale della </w:t>
+      </w:r>
+      <w:proofErr w:type="spellStart"/>
+      <w:r>
+        <w:rPr>
+          <w:color w:val="FF0000"/>
+          <w:lang w:val="it-IT"/>
+        </w:rPr>
+        <w:t>propensity</w:t>
+      </w:r>
+      <w:proofErr w:type="spellEnd"/>
+    </w:p>
+    <w:p>
+      <w:pPr>
+        <w:pStyle w:val="Paragrafoelenco"/>
+        <w:numPr>
+          <w:ilvl w:val="0"/>
+          <w:numId w:val="1"/>
+        </w:numPr>
+        <w:rPr>
+          <w:color w:val="FF0000"/>
+        </w:rPr>
+      </w:pPr>
+      <w:r>
+        <w:rPr>
+          <w:color w:val="FF0000"/>
+          <w:lang w:val="it-IT"/>
+        </w:rPr>
+        <w:t xml:space="preserve">Per le infezioni creare un campo con “almeno una infezione = (Si o no)” e un campo con numero di infezioni. Il primo campo dovrebbe dare un Si a circa il 13% del campione. Se non è così c’è un errore nella codifica. </w:t>
+      </w:r>
+    </w:p>
+    <w:p>
+      <w:pPr>
+        <w:pStyle w:val="Paragrafoelenco"/>
+        <w:numPr>
+          <w:ilvl w:val="0"/>
+          <w:numId w:val="1"/>
+        </w:numPr>
+        <w:rPr>
+          <w:color w:val="FF0000"/>
+        </w:rPr>
+      </w:pPr>
+      <w:r>
+        <w:rPr>
+          <w:color w:val="FF0000"/>
+          <w:lang w:val="it-IT"/>
+        </w:rPr>
+        <w:t>…</w:t>
+      </w:r>
+    </w:p>
+    <w:p>
+      <w:pPr>
+        <w:pStyle w:val="Paragrafoelenco"/>
+        <w:numPr>
+          <w:ilvl w:val="0"/>
+          <w:numId w:val="1"/>
+        </w:numPr>
+        <w:rPr>
+          <w:color w:val="FF0000"/>
+        </w:rPr>
+      </w:pPr>
+      <w:r>
+        <w:rPr>
+          <w:color w:val="FF0000"/>
+          <w:lang w:val="it-IT"/>
+        </w:rPr>
+        <w:t>Dopo aver fatto queste cose fissare riunione con Claudia e Luca per vedere:</w:t>
+      </w:r>
+    </w:p>
+    <w:p>
+      <w:pPr>
+        <w:pStyle w:val="Paragrafoelenco"/>
         <w:numPr>
           <w:ilvl w:val="1"/>
           <w:numId w:val="1"/>
@@ -169,165 +650,12 @@
           <w:color w:val="FF0000"/>
           <w:lang w:val="it-IT"/>
         </w:rPr>
-        <w:t>Ho ricodificato la prima cifra di sdo1_profes che indica occupati/inoccupati</w:t>
-      </w:r>
-      <w:r>
-        <w:rPr>
-          <w:color w:val="FF0000"/>
-          <w:lang w:val="it-IT"/>
-        </w:rPr>
-        <w:t xml:space="preserve"> e ha creato le variabili </w:t>
-      </w:r>
-      <w:proofErr w:type="spellStart"/>
-      <w:r>
-        <w:rPr>
-          <w:color w:val="FF0000"/>
-          <w:lang w:val="it-IT"/>
-        </w:rPr>
-        <w:t>profession</w:t>
-      </w:r>
-      <w:proofErr w:type="spellEnd"/>
-      <w:r>
-        <w:rPr>
-          <w:color w:val="FF0000"/>
-          <w:lang w:val="it-IT"/>
-        </w:rPr>
-        <w:t xml:space="preserve"> e </w:t>
-      </w:r>
-      <w:proofErr w:type="spellStart"/>
-      <w:r>
-        <w:rPr>
-          <w:color w:val="FF0000"/>
-          <w:lang w:val="it-IT"/>
-        </w:rPr>
-        <w:t>profession_simple</w:t>
-      </w:r>
-      <w:proofErr w:type="spellEnd"/>
-      <w:r>
-        <w:rPr>
-          <w:color w:val="FF0000"/>
-          <w:lang w:val="it-IT"/>
-        </w:rPr>
-        <w:t xml:space="preserve"> </w:t>
-      </w:r>
-      <w:r>
-        <w:rPr>
-          <w:color w:val="FF0000"/>
-          <w:lang w:val="it-IT"/>
-        </w:rPr>
-        <w:t>Adesso bisogna</w:t>
-      </w:r>
-    </w:p>
-    <w:p>
-      <w:pPr>
-        <w:pStyle w:val="ListParagraph"/>
-        <w:numPr>
-          <w:ilvl w:val="2"/>
-          <w:numId w:val="1"/>
-        </w:numPr>
-        <w:rPr>
-          <w:color w:val="FF0000"/>
-        </w:rPr>
-      </w:pPr>
-      <w:r>
-        <w:rPr>
-          <w:color w:val="FF0000"/>
-          <w:lang w:val="it-IT"/>
-        </w:rPr>
-        <w:t>Ricodificare la seconda cifra (per quelli occupati) che indica il tipo di occupazione</w:t>
-      </w:r>
-      <w:r>
-        <w:rPr>
-          <w:color w:val="FF0000"/>
-          <w:lang w:val="it-IT"/>
-        </w:rPr>
-        <w:t xml:space="preserve">: </w:t>
-      </w:r>
-      <w:proofErr w:type="spellStart"/>
-      <w:r>
-        <w:rPr>
-          <w:color w:val="FF0000"/>
-          <w:lang w:val="it-IT"/>
-        </w:rPr>
-        <w:t>job_type</w:t>
-      </w:r>
-      <w:proofErr w:type="spellEnd"/>
-    </w:p>
-    <w:p>
-      <w:pPr>
-        <w:pStyle w:val="ListParagraph"/>
-        <w:numPr>
-          <w:ilvl w:val="2"/>
-          <w:numId w:val="1"/>
-        </w:numPr>
-        <w:rPr>
-          <w:color w:val="FF0000"/>
-        </w:rPr>
-      </w:pPr>
-      <w:proofErr w:type="spellStart"/>
-      <w:r>
-        <w:rPr>
-          <w:color w:val="FF0000"/>
-          <w:lang w:val="it-IT"/>
-        </w:rPr>
-        <w:t>Ricodifcare</w:t>
-      </w:r>
-      <w:proofErr w:type="spellEnd"/>
-      <w:r>
-        <w:rPr>
-          <w:color w:val="FF0000"/>
-          <w:lang w:val="it-IT"/>
-        </w:rPr>
-        <w:t xml:space="preserve"> la terza cifra (che indica il settore) </w:t>
-      </w:r>
-      <w:proofErr w:type="spellStart"/>
-      <w:r>
-        <w:rPr>
-          <w:color w:val="FF0000"/>
-          <w:lang w:val="it-IT"/>
-        </w:rPr>
-        <w:t>job_sector</w:t>
-      </w:r>
-      <w:proofErr w:type="spellEnd"/>
-    </w:p>
-    <w:p>
-      <w:pPr>
-        <w:pStyle w:val="ListParagraph"/>
-        <w:numPr>
-          <w:ilvl w:val="0"/>
-          <w:numId w:val="1"/>
-        </w:numPr>
-        <w:rPr>
-          <w:color w:val="FF0000"/>
-        </w:rPr>
-      </w:pPr>
-      <w:r>
-        <w:rPr>
-          <w:color w:val="FF0000"/>
-          <w:lang w:val="it-IT"/>
-        </w:rPr>
-        <w:t xml:space="preserve">Ricodificare </w:t>
-      </w:r>
-      <w:proofErr w:type="spellStart"/>
-      <w:r>
-        <w:rPr>
-          <w:color w:val="FF0000"/>
-          <w:lang w:val="it-IT"/>
-        </w:rPr>
-        <w:t>dia_pri</w:t>
-      </w:r>
-      <w:proofErr w:type="spellEnd"/>
-      <w:r>
-        <w:rPr>
-          <w:color w:val="FF0000"/>
-          <w:lang w:val="it-IT"/>
-        </w:rPr>
-        <w:t xml:space="preserve">: </w:t>
-      </w:r>
-    </w:p>
-    <w:p>
-      <w:pPr>
-        <w:pStyle w:val="ListParagraph"/>
+        <w:t>Le variabili calcolate cosa significano e quanto sono utili a noi</w:t>
+      </w:r>
+    </w:p>
+    <w:p>
+      <w:pPr>
+        <w:pStyle w:val="Paragrafoelenco"/>
         <w:numPr>
           <w:ilvl w:val="1"/>
           <w:numId w:val="1"/>
@@ -341,417 +669,6 @@
           <w:color w:val="FF0000"/>
           <w:lang w:val="it-IT"/>
         </w:rPr>
-        <w:t>Creare una variabile con i primi tre caratteri. Estrarre l’elenco aggregato per verificare cosa hai</w:t>
-      </w:r>
-    </w:p>
-    <w:p>
-      <w:pPr>
-        <w:pStyle w:val="ListParagraph"/>
-        <w:numPr>
-          <w:ilvl w:val="1"/>
-          <w:numId w:val="1"/>
-        </w:numPr>
-        <w:rPr>
-          <w:color w:val="FF0000"/>
-        </w:rPr>
-      </w:pPr>
-      <w:r>
-        <w:rPr>
-          <w:color w:val="FF0000"/>
-          <w:lang w:val="it-IT"/>
-        </w:rPr>
-        <w:t>Quelli con la lettera codificarli per primi.</w:t>
-      </w:r>
-    </w:p>
-    <w:p>
-      <w:pPr>
-        <w:pStyle w:val="ListParagraph"/>
-        <w:numPr>
-          <w:ilvl w:val="1"/>
-          <w:numId w:val="1"/>
-        </w:numPr>
-        <w:rPr>
-          <w:color w:val="FF0000"/>
-        </w:rPr>
-      </w:pPr>
-      <w:r>
-        <w:rPr>
-          <w:color w:val="FF0000"/>
-          <w:lang w:val="it-IT"/>
-        </w:rPr>
-        <w:t xml:space="preserve">Per </w:t>
-      </w:r>
-      <w:r>
-        <w:rPr>
-          <w:color w:val="FF0000"/>
-          <w:lang w:val="it-IT"/>
-        </w:rPr>
-        <w:t>Quelli senza lettera</w:t>
-      </w:r>
-      <w:r>
-        <w:rPr>
-          <w:color w:val="FF0000"/>
-          <w:lang w:val="it-IT"/>
-        </w:rPr>
-        <w:t xml:space="preserve"> </w:t>
-      </w:r>
-      <w:r>
-        <w:rPr>
-          <w:color w:val="FF0000"/>
-          <w:lang w:val="it-IT"/>
-        </w:rPr>
-        <w:t xml:space="preserve">Creare tabella </w:t>
-      </w:r>
-      <w:proofErr w:type="spellStart"/>
-      <w:r>
-        <w:rPr>
-          <w:color w:val="FF0000"/>
-          <w:lang w:val="it-IT"/>
-        </w:rPr>
-        <w:t>excel</w:t>
-      </w:r>
-      <w:proofErr w:type="spellEnd"/>
-      <w:r>
-        <w:rPr>
-          <w:color w:val="FF0000"/>
-          <w:lang w:val="it-IT"/>
-        </w:rPr>
-        <w:t xml:space="preserve"> da mettere in cartella “data” con i l’elenco preso da </w:t>
-      </w:r>
-      <w:proofErr w:type="spellStart"/>
-      <w:r>
-        <w:rPr>
-          <w:color w:val="FF0000"/>
-          <w:lang w:val="it-IT"/>
-        </w:rPr>
-        <w:t>wikipedia</w:t>
-      </w:r>
-      <w:proofErr w:type="spellEnd"/>
-      <w:r>
-        <w:rPr>
-          <w:color w:val="FF0000"/>
-          <w:lang w:val="it-IT"/>
-        </w:rPr>
-        <w:t xml:space="preserve"> in cui a seconda de</w:t>
-      </w:r>
-      <w:r>
-        <w:rPr>
-          <w:color w:val="FF0000"/>
-          <w:lang w:val="it-IT"/>
-        </w:rPr>
-        <w:t>lle</w:t>
-      </w:r>
-      <w:r>
-        <w:rPr>
-          <w:color w:val="FF0000"/>
-          <w:lang w:val="it-IT"/>
-        </w:rPr>
-        <w:t xml:space="preserve"> prim</w:t>
-      </w:r>
-      <w:r>
-        <w:rPr>
-          <w:color w:val="FF0000"/>
-          <w:lang w:val="it-IT"/>
-        </w:rPr>
-        <w:t xml:space="preserve">e </w:t>
-      </w:r>
-      <w:proofErr w:type="gramStart"/>
-      <w:r>
-        <w:rPr>
-          <w:color w:val="FF0000"/>
-          <w:lang w:val="it-IT"/>
-        </w:rPr>
-        <w:t>3</w:t>
-      </w:r>
-      <w:proofErr w:type="gramEnd"/>
-      <w:r>
-        <w:rPr>
-          <w:color w:val="FF0000"/>
-          <w:lang w:val="it-IT"/>
-        </w:rPr>
-        <w:t xml:space="preserve"> </w:t>
-      </w:r>
-      <w:r>
-        <w:rPr>
-          <w:color w:val="FF0000"/>
-          <w:lang w:val="it-IT"/>
-        </w:rPr>
-        <w:t>cifre</w:t>
-      </w:r>
-      <w:r>
-        <w:rPr>
-          <w:color w:val="FF0000"/>
-          <w:lang w:val="it-IT"/>
-        </w:rPr>
-        <w:t xml:space="preserve"> mette la macro-diagnosi. </w:t>
-      </w:r>
-    </w:p>
-    <w:p>
-      <w:pPr>
-        <w:pStyle w:val="ListParagraph"/>
-        <w:numPr>
-          <w:ilvl w:val="0"/>
-          <w:numId w:val="1"/>
-        </w:numPr>
-        <w:rPr>
-          <w:color w:val="FF0000"/>
-        </w:rPr>
-      </w:pPr>
-      <w:r>
-        <w:rPr>
-          <w:color w:val="FF0000"/>
-          <w:lang w:val="it-IT"/>
-        </w:rPr>
-        <w:t xml:space="preserve">Dopo aver fatto il codice per </w:t>
-      </w:r>
-      <w:proofErr w:type="spellStart"/>
-      <w:r>
-        <w:rPr>
-          <w:color w:val="FF0000"/>
-          <w:lang w:val="it-IT"/>
-        </w:rPr>
-        <w:t>dia_pri</w:t>
-      </w:r>
-      <w:proofErr w:type="spellEnd"/>
-      <w:r>
-        <w:rPr>
-          <w:color w:val="FF0000"/>
-          <w:lang w:val="it-IT"/>
-        </w:rPr>
-        <w:t xml:space="preserve"> applicarlo alle altre </w:t>
-      </w:r>
-      <w:proofErr w:type="gramStart"/>
-      <w:r>
-        <w:rPr>
-          <w:color w:val="FF0000"/>
-          <w:lang w:val="it-IT"/>
-        </w:rPr>
-        <w:t>5</w:t>
-      </w:r>
-      <w:proofErr w:type="gramEnd"/>
-      <w:r>
-        <w:rPr>
-          <w:color w:val="FF0000"/>
-          <w:lang w:val="it-IT"/>
-        </w:rPr>
-        <w:t xml:space="preserve"> possibili diagnosi, e infine cancellare il codice originale</w:t>
-      </w:r>
-    </w:p>
-    <w:p>
-      <w:pPr>
-        <w:pStyle w:val="ListParagraph"/>
-        <w:numPr>
-          <w:ilvl w:val="0"/>
-          <w:numId w:val="1"/>
-        </w:numPr>
-        <w:rPr>
-          <w:color w:val="FF0000"/>
-        </w:rPr>
-      </w:pPr>
-      <w:r>
-        <w:rPr>
-          <w:color w:val="FF0000"/>
-          <w:lang w:val="it-IT"/>
-        </w:rPr>
-        <w:t xml:space="preserve">Capire la questione procedure con Claudia o Luca. Quali campi della SDO indicano le procedure? Come categorizzarle? Probabilmente ICD 9 ma con quale criterio. </w:t>
-      </w:r>
-    </w:p>
-    <w:p>
-      <w:pPr>
-        <w:pStyle w:val="ListParagraph"/>
-        <w:numPr>
-          <w:ilvl w:val="0"/>
-          <w:numId w:val="1"/>
-        </w:numPr>
-        <w:rPr>
-          <w:color w:val="FF0000"/>
-        </w:rPr>
-      </w:pPr>
-      <w:r>
-        <w:rPr>
-          <w:color w:val="FF0000"/>
-          <w:lang w:val="it-IT"/>
-        </w:rPr>
-        <w:t xml:space="preserve">Ricodificare sdo1_terapia come </w:t>
-      </w:r>
-      <w:proofErr w:type="spellStart"/>
-      <w:r>
-        <w:rPr>
-          <w:color w:val="FF0000"/>
-          <w:lang w:val="it-IT"/>
-        </w:rPr>
-        <w:t>Medical</w:t>
-      </w:r>
-      <w:proofErr w:type="spellEnd"/>
-      <w:r>
-        <w:rPr>
-          <w:color w:val="FF0000"/>
-          <w:lang w:val="it-IT"/>
-        </w:rPr>
-        <w:t xml:space="preserve"> or </w:t>
-      </w:r>
-      <w:proofErr w:type="spellStart"/>
-      <w:r>
-        <w:rPr>
-          <w:color w:val="FF0000"/>
-          <w:lang w:val="it-IT"/>
-        </w:rPr>
-        <w:t>Surgical</w:t>
-      </w:r>
-      <w:proofErr w:type="spellEnd"/>
-    </w:p>
-    <w:p>
-      <w:pPr>
-        <w:pStyle w:val="ListParagraph"/>
-        <w:numPr>
-          <w:ilvl w:val="0"/>
-          <w:numId w:val="1"/>
-        </w:numPr>
-        <w:rPr>
-          <w:color w:val="FF0000"/>
-        </w:rPr>
-      </w:pPr>
-      <w:r>
-        <w:rPr>
-          <w:color w:val="FF0000"/>
-          <w:lang w:val="it-IT"/>
-        </w:rPr>
-        <w:t xml:space="preserve">Creare una variabile del costo trasformata con </w:t>
-      </w:r>
-      <w:proofErr w:type="gramStart"/>
-      <w:r>
-        <w:rPr>
-          <w:color w:val="FF0000"/>
-          <w:lang w:val="it-IT"/>
-        </w:rPr>
-        <w:t>log(</w:t>
-      </w:r>
-      <w:proofErr w:type="gramEnd"/>
-      <w:r>
-        <w:rPr>
-          <w:color w:val="FF0000"/>
-          <w:lang w:val="it-IT"/>
-        </w:rPr>
-        <w:t xml:space="preserve">) che useremo come </w:t>
-      </w:r>
-      <w:proofErr w:type="spellStart"/>
-      <w:r>
-        <w:rPr>
-          <w:color w:val="FF0000"/>
-          <w:lang w:val="it-IT"/>
-        </w:rPr>
-        <w:t>outcome</w:t>
-      </w:r>
-      <w:proofErr w:type="spellEnd"/>
-      <w:r>
-        <w:rPr>
-          <w:color w:val="FF0000"/>
-          <w:lang w:val="it-IT"/>
-        </w:rPr>
-        <w:t xml:space="preserve"> principale della </w:t>
-      </w:r>
-      <w:proofErr w:type="spellStart"/>
-      <w:r>
-        <w:rPr>
-          <w:color w:val="FF0000"/>
-          <w:lang w:val="it-IT"/>
-        </w:rPr>
-        <w:t>propensity</w:t>
-      </w:r>
-      <w:proofErr w:type="spellEnd"/>
-    </w:p>
-    <w:p>
-      <w:pPr>
-        <w:pStyle w:val="ListParagraph"/>
-        <w:numPr>
-          <w:ilvl w:val="0"/>
-          <w:numId w:val="1"/>
-        </w:numPr>
-        <w:rPr>
-          <w:color w:val="FF0000"/>
-        </w:rPr>
-      </w:pPr>
-      <w:r>
-        <w:rPr>
-          <w:color w:val="FF0000"/>
-          <w:lang w:val="it-IT"/>
-        </w:rPr>
-        <w:t xml:space="preserve">Per le infezioni creare un campo con “almeno una infezione = (Si o no)” e un campo con numero di infezioni. Il primo campo dovrebbe dare un Si a circa il 13% del campione. Se non è così c’è un errore nella codifica. </w:t>
-      </w:r>
-    </w:p>
-    <w:p>
-      <w:pPr>
-        <w:pStyle w:val="ListParagraph"/>
-        <w:numPr>
-          <w:ilvl w:val="0"/>
-          <w:numId w:val="1"/>
-        </w:numPr>
-        <w:rPr>
-          <w:color w:val="FF0000"/>
-        </w:rPr>
-      </w:pPr>
-      <w:r>
-        <w:rPr>
-          <w:color w:val="FF0000"/>
-          <w:lang w:val="it-IT"/>
-        </w:rPr>
-        <w:t>…</w:t>
-      </w:r>
-    </w:p>
-    <w:p>
-      <w:pPr>
-        <w:pStyle w:val="ListParagraph"/>
-        <w:numPr>
-          <w:ilvl w:val="0"/>
-          <w:numId w:val="1"/>
-        </w:numPr>
-        <w:rPr>
-          <w:color w:val="FF0000"/>
-        </w:rPr>
-      </w:pPr>
-      <w:r>
-        <w:rPr>
-          <w:color w:val="FF0000"/>
-          <w:lang w:val="it-IT"/>
-        </w:rPr>
-        <w:t>Dopo aver fatto queste cose fissare riunione con Claudia e Luca per vedere:</w:t>
-      </w:r>
-    </w:p>
-    <w:p>
-      <w:pPr>
-        <w:pStyle w:val="ListParagraph"/>
-        <w:numPr>
-          <w:ilvl w:val="1"/>
-          <w:numId w:val="1"/>
-        </w:numPr>
-        <w:rPr>
-          <w:color w:val="FF0000"/>
-        </w:rPr>
-      </w:pPr>
-      <w:r>
-        <w:rPr>
-          <w:color w:val="FF0000"/>
-          <w:lang w:val="it-IT"/>
-        </w:rPr>
-        <w:t>Le variabili calcolate cosa significano e quanto sono utili a noi</w:t>
-      </w:r>
-    </w:p>
-    <w:p>
-      <w:pPr>
-        <w:pStyle w:val="ListParagraph"/>
-        <w:numPr>
-          <w:ilvl w:val="1"/>
-          <w:numId w:val="1"/>
-        </w:numPr>
-        <w:rPr>
-          <w:color w:val="FF0000"/>
-        </w:rPr>
-      </w:pPr>
-      <w:r>
-        <w:rPr>
-          <w:color w:val="FF0000"/>
-          <w:lang w:val="it-IT"/>
-        </w:rPr>
         <w:t xml:space="preserve">Le procedure sono state già lavorate da loro? Va bene quello che hanno fatto oppure ha senso lavorarci ancora? </w:t>
       </w:r>
     </w:p>
@@ -764,7 +681,7 @@
     </w:p>
     <w:p>
       <w:pPr>
-        <w:pStyle w:val="ListParagraph"/>
+        <w:pStyle w:val="Paragrafoelenco"/>
         <w:numPr>
           <w:ilvl w:val="0"/>
           <w:numId w:val="1"/>
@@ -799,7 +716,7 @@
 </file>
 
 <file path=word/numbering.xml><?xml version="1.0" encoding="utf-8"?>
-<w:numbering xmlns:wpc="http://schemas.microsoft.com/office/word/2010/wordprocessingCanvas" xmlns:cx="http://schemas.microsoft.com/office/drawing/2014/chartex" xmlns:cx1="http://schemas.microsoft.com/office/drawing/2015/9/8/chartex" xmlns:cx2="http://schemas.microsoft.com/office/drawing/2015/10/21/chartex" xmlns:cx3="http://schemas.microsoft.com/office/drawing/2016/5/9/chartex" xmlns:cx4="http://schemas.microsoft.com/office/drawing/2016/5/10/chartex" xmlns:cx5="http://schemas.microsoft.com/office/drawing/2016/5/11/chartex" xmlns:cx6="http://schemas.microsoft.com/office/drawing/2016/5/12/chartex" xmlns:cx7="http://schemas.microsoft.com/office/drawing/2016/5/13/chartex" xmlns:cx8="http://schemas.microsoft.com/office/drawing/2016/5/14/chartex" xmlns:mc="http://schemas.openxmlformats.org/markup-compatibility/2006" xmlns:aink="http://schemas.microsoft.com/office/drawing/2016/ink" xmlns:am3d="http://schemas.microsoft.com/office/drawing/2017/model3d" xmlns:o="urn:schemas-microsoft-com:office:office" xmlns:oel="http://schemas.microsoft.com/office/2019/extlst" xmlns:r="http://schemas.openxmlformats.org/officeDocument/2006/relationships" xmlns:m="http://schemas.openxmlformats.org/officeDocument/2006/math" xmlns:v="urn:schemas-microsoft-com:vml" xmlns:wp14="http://schemas.microsoft.com/office/word/2010/wordprocessingDrawing" xmlns:wp="http://schemas.openxmlformats.org/drawingml/2006/wordprocessingDrawing" xmlns:w10="urn:schemas-microsoft-com:office:word" xmlns:w="http://schemas.openxmlformats.org/wordprocessingml/2006/main" xmlns:w14="http://schemas.microsoft.com/office/word/2010/wordml" xmlns:w15="http://schemas.microsoft.com/office/word/2012/wordml" xmlns:w16cex="http://schemas.microsoft.com/office/word/2018/wordml/cex" xmlns:w16cid="http://schemas.microsoft.com/office/word/2016/wordml/cid" xmlns:w16="http://schemas.microsoft.com/office/word/2018/wordml" xmlns:w16du="http://schemas.microsoft.com/office/word/2023/wordml/word16du" xmlns:w16sdtdh="http://schemas.microsoft.com/office/word/2020/wordml/sdtdatahash" xmlns:w16se="http://schemas.microsoft.com/office/word/2015/wordml/symex" xmlns:wpg="http://schemas.microsoft.com/office/word/2010/wordprocessingGroup" xmlns:wpi="http://schemas.microsoft.com/office/word/2010/wordprocessingInk" xmlns:wne="http://schemas.microsoft.com/office/word/2006/wordml" xmlns:wps="http://schemas.microsoft.com/office/word/2010/wordprocessingShape" mc:Ignorable="w14 w15 w16se w16cid w16 w16cex w16sdtdh wp14">
+<w:numbering xmlns:wpc="http://schemas.microsoft.com/office/word/2010/wordprocessingCanvas" xmlns:cx="http://schemas.microsoft.com/office/drawing/2014/chartex" xmlns:cx1="http://schemas.microsoft.com/office/drawing/2015/9/8/chartex" xmlns:cx2="http://schemas.microsoft.com/office/drawing/2015/10/21/chartex" xmlns:cx3="http://schemas.microsoft.com/office/drawing/2016/5/9/chartex" xmlns:cx4="http://schemas.microsoft.com/office/drawing/2016/5/10/chartex" xmlns:cx5="http://schemas.microsoft.com/office/drawing/2016/5/11/chartex" xmlns:cx6="http://schemas.microsoft.com/office/drawing/2016/5/12/chartex" xmlns:cx7="http://schemas.microsoft.com/office/drawing/2016/5/13/chartex" xmlns:cx8="http://schemas.microsoft.com/office/drawing/2016/5/14/chartex" xmlns:mc="http://schemas.openxmlformats.org/markup-compatibility/2006" xmlns:aink="http://schemas.microsoft.com/office/drawing/2016/ink" xmlns:am3d="http://schemas.microsoft.com/office/drawing/2017/model3d" xmlns:o="urn:schemas-microsoft-com:office:office" xmlns:oel="http://schemas.microsoft.com/office/2019/extlst" xmlns:r="http://schemas.openxmlformats.org/officeDocument/2006/relationships" xmlns:m="http://schemas.openxmlformats.org/officeDocument/2006/math" xmlns:v="urn:schemas-microsoft-com:vml" xmlns:wp14="http://schemas.microsoft.com/office/word/2010/wordprocessingDrawing" xmlns:wp="http://schemas.openxmlformats.org/drawingml/2006/wordprocessingDrawing" xmlns:w10="urn:schemas-microsoft-com:office:word" xmlns:w="http://schemas.openxmlformats.org/wordprocessingml/2006/main" xmlns:w14="http://schemas.microsoft.com/office/word/2010/wordml" xmlns:w15="http://schemas.microsoft.com/office/word/2012/wordml" xmlns:w16cex="http://schemas.microsoft.com/office/word/2018/wordml/cex" xmlns:w16cid="http://schemas.microsoft.com/office/word/2016/wordml/cid" xmlns:w16="http://schemas.microsoft.com/office/word/2018/wordml" xmlns:w16sdtdh="http://schemas.microsoft.com/office/word/2020/wordml/sdtdatahash" xmlns:w16se="http://schemas.microsoft.com/office/word/2015/wordml/symex" xmlns:wpg="http://schemas.microsoft.com/office/word/2010/wordprocessingGroup" xmlns:wpi="http://schemas.microsoft.com/office/word/2010/wordprocessingInk" xmlns:wne="http://schemas.microsoft.com/office/word/2006/wordml" xmlns:wps="http://schemas.microsoft.com/office/word/2010/wordprocessingShape" mc:Ignorable="w14 w15 w16se w16cid w16 w16cex w16sdtdh wp14">
   <w:abstractNum w:abstractNumId="0" w15:restartNumberingAfterBreak="0">
     <w:nsid w:val="69FC3B85"/>
     <w:multiLevelType w:val="hybridMultilevel"/>
@@ -927,7 +844,7 @@
         <w:rFonts w:asciiTheme="minorHAnsi" w:eastAsiaTheme="minorHAnsi" w:hAnsiTheme="minorHAnsi" w:cstheme="minorBidi"/>
         <w:sz w:val="24"/>
         <w:szCs w:val="24"/>
-        <w:lang w:val="en-IT" w:eastAsia="en-US" w:bidi="ar-SA"/>
+        <w:lang w:eastAsia="en-US" w:bidi="ar-SA"/>
       </w:rPr>
     </w:rPrDefault>
     <w:pPrDefault/>
@@ -1310,17 +1227,17 @@
     <w:lsdException w:name="Unresolved Mention" w:semiHidden="1" w:unhideWhenUsed="1"/>
     <w:lsdException w:name="Smart Link" w:semiHidden="1" w:unhideWhenUsed="1"/>
   </w:latentStyles>
-  <w:style w:type="paragraph" w:default="1" w:styleId="Normal">
+  <w:style w:type="paragraph" w:default="1" w:styleId="Normale">
     <w:name w:val="Normal"/>
     <w:qFormat/>
   </w:style>
-  <w:style w:type="character" w:default="1" w:styleId="DefaultParagraphFont">
+  <w:style w:type="character" w:default="1" w:styleId="Carpredefinitoparagrafo">
     <w:name w:val="Default Paragraph Font"/>
     <w:uiPriority w:val="1"/>
     <w:semiHidden/>
     <w:unhideWhenUsed/>
   </w:style>
-  <w:style w:type="table" w:default="1" w:styleId="TableNormal">
+  <w:style w:type="table" w:default="1" w:styleId="Tabellanormale">
     <w:name w:val="Normal Table"/>
     <w:uiPriority w:val="99"/>
     <w:semiHidden/>
@@ -1335,17 +1252,17 @@
       </w:tblCellMar>
     </w:tblPr>
   </w:style>
-  <w:style w:type="numbering" w:default="1" w:styleId="NoList">
+  <w:style w:type="numbering" w:default="1" w:styleId="Nessunelenco">
     <w:name w:val="No List"/>
     <w:uiPriority w:val="99"/>
     <w:semiHidden/>
     <w:unhideWhenUsed/>
   </w:style>
-  <w:style w:type="paragraph" w:styleId="Title">
+  <w:style w:type="paragraph" w:styleId="Titolo">
     <w:name w:val="Title"/>
-    <w:basedOn w:val="Normal"/>
-    <w:next w:val="Normal"/>
-    <w:link w:val="TitleChar"/>
+    <w:basedOn w:val="Normale"/>
+    <w:next w:val="Normale"/>
+    <w:link w:val="TitoloCarattere"/>
     <w:uiPriority w:val="10"/>
     <w:qFormat/>
     <w:rsid w:val="008B5813"/>
@@ -1360,10 +1277,10 @@
       <w:szCs w:val="56"/>
     </w:rPr>
   </w:style>
-  <w:style w:type="character" w:customStyle="1" w:styleId="TitleChar">
-    <w:name w:val="Title Char"/>
-    <w:basedOn w:val="DefaultParagraphFont"/>
-    <w:link w:val="Title"/>
+  <w:style w:type="character" w:customStyle="1" w:styleId="TitoloCarattere">
+    <w:name w:val="Titolo Carattere"/>
+    <w:basedOn w:val="Carpredefinitoparagrafo"/>
+    <w:link w:val="Titolo"/>
     <w:uiPriority w:val="10"/>
     <w:rsid w:val="008B5813"/>
     <w:rPr>
@@ -1374,9 +1291,9 @@
       <w:szCs w:val="56"/>
     </w:rPr>
   </w:style>
-  <w:style w:type="paragraph" w:styleId="ListParagraph">
+  <w:style w:type="paragraph" w:styleId="Paragrafoelenco">
     <w:name w:val="List Paragraph"/>
-    <w:basedOn w:val="Normal"/>
+    <w:basedOn w:val="Normale"/>
     <w:uiPriority w:val="34"/>
     <w:qFormat/>
     <w:rsid w:val="008B5813"/>
@@ -1385,9 +1302,9 @@
       <w:contextualSpacing/>
     </w:pPr>
   </w:style>
-  <w:style w:type="paragraph" w:styleId="NormalWeb">
+  <w:style w:type="paragraph" w:styleId="NormaleWeb">
     <w:name w:val="Normal (Web)"/>
-    <w:basedOn w:val="Normal"/>
+    <w:basedOn w:val="Normale"/>
     <w:uiPriority w:val="99"/>
     <w:semiHidden/>
     <w:unhideWhenUsed/>

</xml_diff>

<commit_message>
Ho terminato la ricodifica diagnosi primaria, ricodificato la presenza e il numero delle infezioni e ricodificato la terapia. Devo continuare la ricodifica delle diagnosi secondarie (rivedere codice)
</commit_message>
<xml_diff>
--- a/Cose fatte e da fare.docx
+++ b/Cose fatte e da fare.docx
@@ -5,14 +5,8 @@
     <w:p>
       <w:pPr>
         <w:pStyle w:val="Titolo"/>
-        <w:rPr>
-          <w:lang w:val="it-IT"/>
-        </w:rPr>
-      </w:pPr>
-      <w:r>
-        <w:rPr>
-          <w:lang w:val="it-IT"/>
-        </w:rPr>
+      </w:pPr>
+      <w:r>
         <w:t>Cose fatte e da fare</w:t>
       </w:r>
     </w:p>
@@ -21,14 +15,12 @@
         <w:rPr>
           <w:b/>
           <w:bCs/>
-          <w:lang w:val="it-IT"/>
         </w:rPr>
       </w:pPr>
       <w:r>
         <w:rPr>
           <w:b/>
           <w:bCs/>
-          <w:lang w:val="it-IT"/>
         </w:rPr>
         <w:t xml:space="preserve">21 </w:t>
       </w:r>
@@ -37,22 +29,13 @@
         <w:rPr>
           <w:b/>
           <w:bCs/>
-          <w:lang w:val="it-IT"/>
         </w:rPr>
         <w:t>Marzo</w:t>
       </w:r>
       <w:proofErr w:type="gramEnd"/>
     </w:p>
     <w:p>
-      <w:pPr>
-        <w:rPr>
-          <w:lang w:val="it-IT"/>
-        </w:rPr>
-      </w:pPr>
-      <w:r>
-        <w:rPr>
-          <w:lang w:val="it-IT"/>
-        </w:rPr>
+      <w:r>
         <w:t>Stefano mette il database ricevuto da Mariachiara che era meno lavorato di quello precedete e aveva tutti gli zeri nel campo diagnosi</w:t>
       </w:r>
     </w:p>
@@ -61,7 +44,6 @@
         <w:rPr>
           <w:b/>
           <w:bCs/>
-          <w:lang w:val="it-IT"/>
         </w:rPr>
       </w:pPr>
     </w:p>
@@ -70,14 +52,12 @@
         <w:rPr>
           <w:b/>
           <w:bCs/>
-          <w:lang w:val="it-IT"/>
         </w:rPr>
       </w:pPr>
       <w:r>
         <w:rPr>
           <w:b/>
           <w:bCs/>
-          <w:lang w:val="it-IT"/>
         </w:rPr>
         <w:t xml:space="preserve">23 </w:t>
       </w:r>
@@ -86,32 +66,17 @@
         <w:rPr>
           <w:b/>
           <w:bCs/>
-          <w:lang w:val="it-IT"/>
         </w:rPr>
         <w:t>Marzo</w:t>
       </w:r>
       <w:proofErr w:type="gramEnd"/>
     </w:p>
     <w:p>
-      <w:pPr>
-        <w:rPr>
-          <w:lang w:val="it-IT"/>
-        </w:rPr>
-      </w:pPr>
-      <w:r>
-        <w:rPr>
-          <w:lang w:val="it-IT"/>
-        </w:rPr>
+      <w:r>
         <w:t>Stefano e Mariagrazia rivedono tutta la pulizia dei dati fatti fino ad ora</w:t>
       </w:r>
     </w:p>
-    <w:p>
-      <w:pPr>
-        <w:rPr>
-          <w:lang w:val="it-IT"/>
-        </w:rPr>
-      </w:pPr>
-    </w:p>
+    <w:p/>
     <w:p>
       <w:pPr>
         <w:pStyle w:val="Paragrafoelenco"/>
@@ -126,7 +91,6 @@
       <w:r>
         <w:rPr>
           <w:color w:val="000000" w:themeColor="text1"/>
-          <w:lang w:val="it-IT"/>
         </w:rPr>
         <w:t>Ricodificare professione</w:t>
       </w:r>
@@ -145,7 +109,6 @@
       <w:r>
         <w:rPr>
           <w:color w:val="000000" w:themeColor="text1"/>
-          <w:lang w:val="it-IT"/>
         </w:rPr>
         <w:t xml:space="preserve">Ho ricodificato la prima cifra di sdo1_profes che indica occupati/inoccupati e ha creato le variabili </w:t>
       </w:r>
@@ -153,7 +116,6 @@
       <w:r>
         <w:rPr>
           <w:color w:val="000000" w:themeColor="text1"/>
-          <w:lang w:val="it-IT"/>
         </w:rPr>
         <w:t>profession</w:t>
       </w:r>
@@ -161,7 +123,6 @@
       <w:r>
         <w:rPr>
           <w:color w:val="000000" w:themeColor="text1"/>
-          <w:lang w:val="it-IT"/>
         </w:rPr>
         <w:t xml:space="preserve"> e </w:t>
       </w:r>
@@ -169,7 +130,6 @@
       <w:r>
         <w:rPr>
           <w:color w:val="000000" w:themeColor="text1"/>
-          <w:lang w:val="it-IT"/>
         </w:rPr>
         <w:t>profession_simple</w:t>
       </w:r>
@@ -177,7 +137,6 @@
       <w:r>
         <w:rPr>
           <w:color w:val="000000" w:themeColor="text1"/>
-          <w:lang w:val="it-IT"/>
         </w:rPr>
         <w:t xml:space="preserve"> Adesso bisogna</w:t>
       </w:r>
@@ -196,7 +155,6 @@
       <w:r>
         <w:rPr>
           <w:color w:val="000000" w:themeColor="text1"/>
-          <w:lang w:val="it-IT"/>
         </w:rPr>
         <w:t xml:space="preserve">Ricodificare la seconda cifra (per quelli occupati) che indica il tipo di occupazione: </w:t>
       </w:r>
@@ -204,7 +162,6 @@
       <w:r>
         <w:rPr>
           <w:color w:val="000000" w:themeColor="text1"/>
-          <w:lang w:val="it-IT"/>
         </w:rPr>
         <w:t>job_type</w:t>
       </w:r>
@@ -225,7 +182,6 @@
       <w:r>
         <w:rPr>
           <w:color w:val="000000" w:themeColor="text1"/>
-          <w:lang w:val="it-IT"/>
         </w:rPr>
         <w:t>Ricodifcare</w:t>
       </w:r>
@@ -233,7 +189,6 @@
       <w:r>
         <w:rPr>
           <w:color w:val="000000" w:themeColor="text1"/>
-          <w:lang w:val="it-IT"/>
         </w:rPr>
         <w:t xml:space="preserve"> la terza cifra (che indica il settore) </w:t>
       </w:r>
@@ -241,7 +196,6 @@
       <w:r>
         <w:rPr>
           <w:color w:val="000000" w:themeColor="text1"/>
-          <w:lang w:val="it-IT"/>
         </w:rPr>
         <w:t>job_sector</w:t>
       </w:r>
@@ -261,7 +215,6 @@
       <w:r>
         <w:rPr>
           <w:color w:val="000000" w:themeColor="text1"/>
-          <w:lang w:val="it-IT"/>
         </w:rPr>
         <w:t xml:space="preserve">Ricodificare </w:t>
       </w:r>
@@ -269,7 +222,6 @@
       <w:r>
         <w:rPr>
           <w:color w:val="000000" w:themeColor="text1"/>
-          <w:lang w:val="it-IT"/>
         </w:rPr>
         <w:t>dia_pri</w:t>
       </w:r>
@@ -277,7 +229,6 @@
       <w:r>
         <w:rPr>
           <w:color w:val="000000" w:themeColor="text1"/>
-          <w:lang w:val="it-IT"/>
         </w:rPr>
         <w:t xml:space="preserve">: </w:t>
       </w:r>
@@ -296,9 +247,36 @@
       <w:r>
         <w:rPr>
           <w:color w:val="000000" w:themeColor="text1"/>
-          <w:lang w:val="it-IT"/>
-        </w:rPr>
-        <w:t>Creare una variabile con i primi tre caratteri. Estrarre l’elenco aggregato per verificare cosa hai</w:t>
+        </w:rPr>
+        <w:t xml:space="preserve">Creare una variabile con i primi tre </w:t>
+      </w:r>
+      <w:proofErr w:type="gramStart"/>
+      <w:r>
+        <w:rPr>
+          <w:color w:val="000000" w:themeColor="text1"/>
+        </w:rPr>
+        <w:t>caratteri</w:t>
+      </w:r>
+      <w:r>
+        <w:rPr>
+          <w:color w:val="000000" w:themeColor="text1"/>
+        </w:rPr>
+        <w:t xml:space="preserve">  (</w:t>
+      </w:r>
+      <w:proofErr w:type="spellStart"/>
+      <w:proofErr w:type="gramEnd"/>
+      <w:r>
+        <w:rPr>
+          <w:color w:val="000000" w:themeColor="text1"/>
+        </w:rPr>
+        <w:t>diapri_cod</w:t>
+      </w:r>
+      <w:proofErr w:type="spellEnd"/>
+      <w:r>
+        <w:rPr>
+          <w:color w:val="000000" w:themeColor="text1"/>
+        </w:rPr>
+        <w:t>)</w:t>
       </w:r>
     </w:p>
     <w:p>
@@ -315,7 +293,24 @@
       <w:r>
         <w:rPr>
           <w:color w:val="000000" w:themeColor="text1"/>
-          <w:lang w:val="it-IT"/>
+        </w:rPr>
+        <w:t>Estrarre l’elenco aggregato per verificare cosa hai</w:t>
+      </w:r>
+    </w:p>
+    <w:p>
+      <w:pPr>
+        <w:pStyle w:val="Paragrafoelenco"/>
+        <w:numPr>
+          <w:ilvl w:val="1"/>
+          <w:numId w:val="1"/>
+        </w:numPr>
+        <w:rPr>
+          <w:color w:val="000000" w:themeColor="text1"/>
+        </w:rPr>
+      </w:pPr>
+      <w:r>
+        <w:rPr>
+          <w:color w:val="000000" w:themeColor="text1"/>
         </w:rPr>
         <w:t>Quelli con la lettera codificarli per primi.</w:t>
       </w:r>
@@ -334,7 +329,6 @@
       <w:r>
         <w:rPr>
           <w:color w:val="000000" w:themeColor="text1"/>
-          <w:lang w:val="it-IT"/>
         </w:rPr>
         <w:t xml:space="preserve">Per Quelli senza lettera Creare tabella </w:t>
       </w:r>
@@ -342,7 +336,6 @@
       <w:r>
         <w:rPr>
           <w:color w:val="000000" w:themeColor="text1"/>
-          <w:lang w:val="it-IT"/>
         </w:rPr>
         <w:t>excel</w:t>
       </w:r>
@@ -350,7 +343,6 @@
       <w:r>
         <w:rPr>
           <w:color w:val="000000" w:themeColor="text1"/>
-          <w:lang w:val="it-IT"/>
         </w:rPr>
         <w:t xml:space="preserve"> da mettere in cartella “data” con i l’elenco preso da </w:t>
       </w:r>
@@ -358,7 +350,6 @@
       <w:r>
         <w:rPr>
           <w:color w:val="000000" w:themeColor="text1"/>
-          <w:lang w:val="it-IT"/>
         </w:rPr>
         <w:t>wikipedia</w:t>
       </w:r>
@@ -366,7 +357,6 @@
       <w:r>
         <w:rPr>
           <w:color w:val="000000" w:themeColor="text1"/>
-          <w:lang w:val="it-IT"/>
         </w:rPr>
         <w:t xml:space="preserve"> in cui a seconda delle prime </w:t>
       </w:r>
@@ -374,7 +364,6 @@
       <w:r>
         <w:rPr>
           <w:color w:val="000000" w:themeColor="text1"/>
-          <w:lang w:val="it-IT"/>
         </w:rPr>
         <w:t>3</w:t>
       </w:r>
@@ -382,23 +371,126 @@
       <w:r>
         <w:rPr>
           <w:color w:val="000000" w:themeColor="text1"/>
-          <w:lang w:val="it-IT"/>
         </w:rPr>
         <w:t xml:space="preserve"> cifre mette la macro-diagnosi. </w:t>
       </w:r>
     </w:p>
     <w:p/>
-    <w:p>
-      <w:pPr>
-        <w:rPr>
-          <w:color w:val="FF0000"/>
-          <w:lang w:val="it-IT"/>
-        </w:rPr>
-      </w:pPr>
-      <w:r>
-        <w:rPr>
-          <w:color w:val="FF0000"/>
-          <w:lang w:val="it-IT"/>
+    <w:p/>
+    <w:p>
+      <w:r>
+        <w:t xml:space="preserve">27 </w:t>
+      </w:r>
+      <w:proofErr w:type="gramStart"/>
+      <w:r>
+        <w:t>Marzo</w:t>
+      </w:r>
+      <w:proofErr w:type="gramEnd"/>
+    </w:p>
+    <w:p>
+      <w:r>
+        <w:t>Mariagrazia</w:t>
+      </w:r>
+    </w:p>
+    <w:p>
+      <w:pPr>
+        <w:pStyle w:val="Paragrafoelenco"/>
+        <w:numPr>
+          <w:ilvl w:val="0"/>
+          <w:numId w:val="1"/>
+        </w:numPr>
+        <w:rPr>
+          <w:color w:val="000000" w:themeColor="text1"/>
+        </w:rPr>
+      </w:pPr>
+      <w:r>
+        <w:rPr>
+          <w:color w:val="000000" w:themeColor="text1"/>
+        </w:rPr>
+        <w:t xml:space="preserve">Ricodificare sdo1_terapia come </w:t>
+      </w:r>
+      <w:proofErr w:type="spellStart"/>
+      <w:r>
+        <w:rPr>
+          <w:color w:val="000000" w:themeColor="text1"/>
+        </w:rPr>
+        <w:t>Medical</w:t>
+      </w:r>
+      <w:proofErr w:type="spellEnd"/>
+      <w:r>
+        <w:rPr>
+          <w:color w:val="000000" w:themeColor="text1"/>
+        </w:rPr>
+        <w:t xml:space="preserve"> or </w:t>
+      </w:r>
+      <w:proofErr w:type="spellStart"/>
+      <w:r>
+        <w:rPr>
+          <w:color w:val="000000" w:themeColor="text1"/>
+        </w:rPr>
+        <w:t>Surgical</w:t>
+      </w:r>
+      <w:proofErr w:type="spellEnd"/>
+    </w:p>
+    <w:p>
+      <w:pPr>
+        <w:pStyle w:val="Paragrafoelenco"/>
+        <w:numPr>
+          <w:ilvl w:val="0"/>
+          <w:numId w:val="1"/>
+        </w:numPr>
+        <w:rPr>
+          <w:color w:val="000000" w:themeColor="text1"/>
+        </w:rPr>
+      </w:pPr>
+      <w:r>
+        <w:rPr>
+          <w:color w:val="000000" w:themeColor="text1"/>
+        </w:rPr>
+        <w:t>Ho terminato la ricodifica della diagnosi primaria</w:t>
+      </w:r>
+    </w:p>
+    <w:p>
+      <w:pPr>
+        <w:pStyle w:val="Paragrafoelenco"/>
+        <w:numPr>
+          <w:ilvl w:val="0"/>
+          <w:numId w:val="1"/>
+        </w:numPr>
+        <w:rPr>
+          <w:color w:val="000000" w:themeColor="text1"/>
+        </w:rPr>
+      </w:pPr>
+      <w:r>
+        <w:rPr>
+          <w:color w:val="000000" w:themeColor="text1"/>
+        </w:rPr>
+        <w:t xml:space="preserve">Per le infezioni creare un campo con “almeno una infezione = (Si o no)” e un campo con numero di infezioni. Il primo campo dovrebbe dare un Si a circa il 13% del campione. Se non è così c’è un errore nella codifica. </w:t>
+      </w:r>
+    </w:p>
+    <w:p>
+      <w:pPr>
+        <w:pStyle w:val="Paragrafoelenco"/>
+        <w:numPr>
+          <w:ilvl w:val="0"/>
+          <w:numId w:val="1"/>
+        </w:numPr>
+        <w:rPr>
+          <w:color w:val="000000" w:themeColor="text1"/>
+        </w:rPr>
+      </w:pPr>
+    </w:p>
+    <w:p/>
+    <w:p/>
+    <w:p>
+      <w:pPr>
+        <w:rPr>
+          <w:color w:val="FF0000"/>
+        </w:rPr>
+      </w:pPr>
+      <w:r>
+        <w:rPr>
+          <w:color w:val="FF0000"/>
         </w:rPr>
         <w:t>Cose da fare</w:t>
       </w:r>
@@ -417,7 +509,6 @@
       <w:r>
         <w:rPr>
           <w:color w:val="FF0000"/>
-          <w:lang w:val="it-IT"/>
         </w:rPr>
         <w:t xml:space="preserve">Dopo aver fatto il codice per </w:t>
       </w:r>
@@ -425,7 +516,6 @@
       <w:r>
         <w:rPr>
           <w:color w:val="FF0000"/>
-          <w:lang w:val="it-IT"/>
         </w:rPr>
         <w:t>dia_pri</w:t>
       </w:r>
@@ -433,7 +523,6 @@
       <w:r>
         <w:rPr>
           <w:color w:val="FF0000"/>
-          <w:lang w:val="it-IT"/>
         </w:rPr>
         <w:t xml:space="preserve"> applicarlo alle altre </w:t>
       </w:r>
@@ -441,7 +530,6 @@
       <w:r>
         <w:rPr>
           <w:color w:val="FF0000"/>
-          <w:lang w:val="it-IT"/>
         </w:rPr>
         <w:t>5</w:t>
       </w:r>
@@ -449,7 +537,6 @@
       <w:r>
         <w:rPr>
           <w:color w:val="FF0000"/>
-          <w:lang w:val="it-IT"/>
         </w:rPr>
         <w:t xml:space="preserve"> possibili diagnosi, e infine cancellare il codice originale</w:t>
       </w:r>
@@ -468,7 +555,6 @@
       <w:r>
         <w:rPr>
           <w:color w:val="FF0000"/>
-          <w:lang w:val="it-IT"/>
         </w:rPr>
         <w:t xml:space="preserve">Capire la questione procedure con Claudia o Luca. Quali campi della SDO indicano le procedure? Come categorizzarle? Probabilmente ICD 9 ma con quale criterio. </w:t>
       </w:r>
@@ -487,33 +573,43 @@
       <w:r>
         <w:rPr>
           <w:color w:val="FF0000"/>
-          <w:lang w:val="it-IT"/>
-        </w:rPr>
-        <w:t xml:space="preserve">Ricodificare sdo1_terapia come </w:t>
+        </w:rPr>
+        <w:t xml:space="preserve">Creare una variabile del costo trasformata con </w:t>
+      </w:r>
+      <w:proofErr w:type="gramStart"/>
+      <w:r>
+        <w:rPr>
+          <w:color w:val="FF0000"/>
+        </w:rPr>
+        <w:t>log(</w:t>
+      </w:r>
+      <w:proofErr w:type="gramEnd"/>
+      <w:r>
+        <w:rPr>
+          <w:color w:val="FF0000"/>
+        </w:rPr>
+        <w:t xml:space="preserve">) che useremo come </w:t>
       </w:r>
       <w:proofErr w:type="spellStart"/>
       <w:r>
         <w:rPr>
           <w:color w:val="FF0000"/>
-          <w:lang w:val="it-IT"/>
-        </w:rPr>
-        <w:t>Medical</w:t>
+        </w:rPr>
+        <w:t>outcome</w:t>
       </w:r>
       <w:proofErr w:type="spellEnd"/>
       <w:r>
         <w:rPr>
           <w:color w:val="FF0000"/>
-          <w:lang w:val="it-IT"/>
-        </w:rPr>
-        <w:t xml:space="preserve"> or </w:t>
+        </w:rPr>
+        <w:t xml:space="preserve"> principale della </w:t>
       </w:r>
       <w:proofErr w:type="spellStart"/>
       <w:r>
         <w:rPr>
           <w:color w:val="FF0000"/>
-          <w:lang w:val="it-IT"/>
-        </w:rPr>
-        <w:t>Surgical</w:t>
+        </w:rPr>
+        <w:t>propensity</w:t>
       </w:r>
       <w:proofErr w:type="spellEnd"/>
     </w:p>
@@ -528,54 +624,26 @@
           <w:color w:val="FF0000"/>
         </w:rPr>
       </w:pPr>
-      <w:r>
-        <w:rPr>
-          <w:color w:val="FF0000"/>
-          <w:lang w:val="it-IT"/>
-        </w:rPr>
-        <w:t xml:space="preserve">Creare una variabile del costo trasformata con </w:t>
-      </w:r>
-      <w:proofErr w:type="gramStart"/>
-      <w:r>
-        <w:rPr>
-          <w:color w:val="FF0000"/>
-          <w:lang w:val="it-IT"/>
-        </w:rPr>
-        <w:t>log(</w:t>
-      </w:r>
-      <w:proofErr w:type="gramEnd"/>
-      <w:r>
-        <w:rPr>
-          <w:color w:val="FF0000"/>
-          <w:lang w:val="it-IT"/>
-        </w:rPr>
-        <w:t xml:space="preserve">) che useremo come </w:t>
-      </w:r>
-      <w:proofErr w:type="spellStart"/>
-      <w:r>
-        <w:rPr>
-          <w:color w:val="FF0000"/>
-          <w:lang w:val="it-IT"/>
-        </w:rPr>
-        <w:t>outcome</w:t>
-      </w:r>
-      <w:proofErr w:type="spellEnd"/>
-      <w:r>
-        <w:rPr>
-          <w:color w:val="FF0000"/>
-          <w:lang w:val="it-IT"/>
-        </w:rPr>
-        <w:t xml:space="preserve"> principale della </w:t>
-      </w:r>
-      <w:proofErr w:type="spellStart"/>
-      <w:r>
-        <w:rPr>
-          <w:color w:val="FF0000"/>
-          <w:lang w:val="it-IT"/>
-        </w:rPr>
-        <w:t>propensity</w:t>
-      </w:r>
-      <w:proofErr w:type="spellEnd"/>
+    </w:p>
+    <w:p>
+      <w:pPr>
+        <w:pStyle w:val="Paragrafoelenco"/>
+        <w:rPr>
+          <w:color w:val="FF0000"/>
+        </w:rPr>
+      </w:pPr>
+      <w:r>
+        <w:rPr>
+          <w:color w:val="FF0000"/>
+        </w:rPr>
+        <w:t xml:space="preserve"> </w:t>
+      </w:r>
+      <w:r>
+        <w:rPr>
+          <w:color w:val="FF0000"/>
+        </w:rPr>
+        <w:t>…</w:t>
+      </w:r>
     </w:p>
     <w:p>
       <w:pPr>
@@ -591,10 +659,53 @@
       <w:r>
         <w:rPr>
           <w:color w:val="FF0000"/>
-          <w:lang w:val="it-IT"/>
-        </w:rPr>
-        <w:t xml:space="preserve">Per le infezioni creare un campo con “almeno una infezione = (Si o no)” e un campo con numero di infezioni. Il primo campo dovrebbe dare un Si a circa il 13% del campione. Se non è così c’è un errore nella codifica. </w:t>
-      </w:r>
+        </w:rPr>
+        <w:t>Dopo aver fatto queste cose fissare riunione con Claudia e Luca per vedere:</w:t>
+      </w:r>
+    </w:p>
+    <w:p>
+      <w:pPr>
+        <w:pStyle w:val="Paragrafoelenco"/>
+        <w:numPr>
+          <w:ilvl w:val="1"/>
+          <w:numId w:val="1"/>
+        </w:numPr>
+        <w:rPr>
+          <w:color w:val="FF0000"/>
+        </w:rPr>
+      </w:pPr>
+      <w:r>
+        <w:rPr>
+          <w:color w:val="FF0000"/>
+        </w:rPr>
+        <w:t>Le variabili calcolate cosa significano e quanto sono utili a noi</w:t>
+      </w:r>
+    </w:p>
+    <w:p>
+      <w:pPr>
+        <w:pStyle w:val="Paragrafoelenco"/>
+        <w:numPr>
+          <w:ilvl w:val="1"/>
+          <w:numId w:val="1"/>
+        </w:numPr>
+        <w:rPr>
+          <w:color w:val="FF0000"/>
+        </w:rPr>
+      </w:pPr>
+      <w:r>
+        <w:rPr>
+          <w:color w:val="FF0000"/>
+        </w:rPr>
+        <w:lastRenderedPageBreak/>
+        <w:t xml:space="preserve">Le procedure sono state già lavorate da loro? Va bene quello che hanno fatto oppure ha senso lavorarci ancora? </w:t>
+      </w:r>
+    </w:p>
+    <w:p>
+      <w:pPr>
+        <w:rPr>
+          <w:color w:val="FF0000"/>
+        </w:rPr>
+      </w:pPr>
     </w:p>
     <w:p>
       <w:pPr>
@@ -610,90 +721,6 @@
       <w:r>
         <w:rPr>
           <w:color w:val="FF0000"/>
-          <w:lang w:val="it-IT"/>
-        </w:rPr>
-        <w:t>…</w:t>
-      </w:r>
-    </w:p>
-    <w:p>
-      <w:pPr>
-        <w:pStyle w:val="Paragrafoelenco"/>
-        <w:numPr>
-          <w:ilvl w:val="0"/>
-          <w:numId w:val="1"/>
-        </w:numPr>
-        <w:rPr>
-          <w:color w:val="FF0000"/>
-        </w:rPr>
-      </w:pPr>
-      <w:r>
-        <w:rPr>
-          <w:color w:val="FF0000"/>
-          <w:lang w:val="it-IT"/>
-        </w:rPr>
-        <w:t>Dopo aver fatto queste cose fissare riunione con Claudia e Luca per vedere:</w:t>
-      </w:r>
-    </w:p>
-    <w:p>
-      <w:pPr>
-        <w:pStyle w:val="Paragrafoelenco"/>
-        <w:numPr>
-          <w:ilvl w:val="1"/>
-          <w:numId w:val="1"/>
-        </w:numPr>
-        <w:rPr>
-          <w:color w:val="FF0000"/>
-        </w:rPr>
-      </w:pPr>
-      <w:r>
-        <w:rPr>
-          <w:color w:val="FF0000"/>
-          <w:lang w:val="it-IT"/>
-        </w:rPr>
-        <w:t>Le variabili calcolate cosa significano e quanto sono utili a noi</w:t>
-      </w:r>
-    </w:p>
-    <w:p>
-      <w:pPr>
-        <w:pStyle w:val="Paragrafoelenco"/>
-        <w:numPr>
-          <w:ilvl w:val="1"/>
-          <w:numId w:val="1"/>
-        </w:numPr>
-        <w:rPr>
-          <w:color w:val="FF0000"/>
-        </w:rPr>
-      </w:pPr>
-      <w:r>
-        <w:rPr>
-          <w:color w:val="FF0000"/>
-          <w:lang w:val="it-IT"/>
-        </w:rPr>
-        <w:t xml:space="preserve">Le procedure sono state già lavorate da loro? Va bene quello che hanno fatto oppure ha senso lavorarci ancora? </w:t>
-      </w:r>
-    </w:p>
-    <w:p>
-      <w:pPr>
-        <w:rPr>
-          <w:color w:val="FF0000"/>
-        </w:rPr>
-      </w:pPr>
-    </w:p>
-    <w:p>
-      <w:pPr>
-        <w:pStyle w:val="Paragrafoelenco"/>
-        <w:numPr>
-          <w:ilvl w:val="0"/>
-          <w:numId w:val="1"/>
-        </w:numPr>
-        <w:rPr>
-          <w:color w:val="FF0000"/>
-        </w:rPr>
-      </w:pPr>
-      <w:r>
-        <w:rPr>
-          <w:color w:val="FF0000"/>
-          <w:lang w:val="it-IT"/>
         </w:rPr>
         <w:t>Dopo aver fatto tutto, rivedere le variabili escluse per capire se ripescarne qualcuna</w:t>
       </w:r>
@@ -830,8 +857,124 @@
       </w:rPr>
     </w:lvl>
   </w:abstractNum>
+  <w:abstractNum w:abstractNumId="1" w15:restartNumberingAfterBreak="0">
+    <w:nsid w:val="714129FD"/>
+    <w:multiLevelType w:val="hybridMultilevel"/>
+    <w:tmpl w:val="257696B8"/>
+    <w:lvl w:ilvl="0" w:tplc="732E2DD8">
+      <w:start w:val="27"/>
+      <w:numFmt w:val="bullet"/>
+      <w:lvlText w:val="-"/>
+      <w:lvlJc w:val="left"/>
+      <w:pPr>
+        <w:ind w:left="720" w:hanging="360"/>
+      </w:pPr>
+      <w:rPr>
+        <w:rFonts w:ascii="Calibri" w:eastAsiaTheme="minorHAnsi" w:hAnsi="Calibri" w:cs="Calibri" w:hint="default"/>
+      </w:rPr>
+    </w:lvl>
+    <w:lvl w:ilvl="1" w:tplc="04100003" w:tentative="1">
+      <w:start w:val="1"/>
+      <w:numFmt w:val="bullet"/>
+      <w:lvlText w:val="o"/>
+      <w:lvlJc w:val="left"/>
+      <w:pPr>
+        <w:ind w:left="1440" w:hanging="360"/>
+      </w:pPr>
+      <w:rPr>
+        <w:rFonts w:ascii="Courier New" w:hAnsi="Courier New" w:cs="Courier New" w:hint="default"/>
+      </w:rPr>
+    </w:lvl>
+    <w:lvl w:ilvl="2" w:tplc="04100005" w:tentative="1">
+      <w:start w:val="1"/>
+      <w:numFmt w:val="bullet"/>
+      <w:lvlText w:val=""/>
+      <w:lvlJc w:val="left"/>
+      <w:pPr>
+        <w:ind w:left="2160" w:hanging="360"/>
+      </w:pPr>
+      <w:rPr>
+        <w:rFonts w:ascii="Wingdings" w:hAnsi="Wingdings" w:hint="default"/>
+      </w:rPr>
+    </w:lvl>
+    <w:lvl w:ilvl="3" w:tplc="04100001" w:tentative="1">
+      <w:start w:val="1"/>
+      <w:numFmt w:val="bullet"/>
+      <w:lvlText w:val=""/>
+      <w:lvlJc w:val="left"/>
+      <w:pPr>
+        <w:ind w:left="2880" w:hanging="360"/>
+      </w:pPr>
+      <w:rPr>
+        <w:rFonts w:ascii="Symbol" w:hAnsi="Symbol" w:hint="default"/>
+      </w:rPr>
+    </w:lvl>
+    <w:lvl w:ilvl="4" w:tplc="04100003" w:tentative="1">
+      <w:start w:val="1"/>
+      <w:numFmt w:val="bullet"/>
+      <w:lvlText w:val="o"/>
+      <w:lvlJc w:val="left"/>
+      <w:pPr>
+        <w:ind w:left="3600" w:hanging="360"/>
+      </w:pPr>
+      <w:rPr>
+        <w:rFonts w:ascii="Courier New" w:hAnsi="Courier New" w:cs="Courier New" w:hint="default"/>
+      </w:rPr>
+    </w:lvl>
+    <w:lvl w:ilvl="5" w:tplc="04100005" w:tentative="1">
+      <w:start w:val="1"/>
+      <w:numFmt w:val="bullet"/>
+      <w:lvlText w:val=""/>
+      <w:lvlJc w:val="left"/>
+      <w:pPr>
+        <w:ind w:left="4320" w:hanging="360"/>
+      </w:pPr>
+      <w:rPr>
+        <w:rFonts w:ascii="Wingdings" w:hAnsi="Wingdings" w:hint="default"/>
+      </w:rPr>
+    </w:lvl>
+    <w:lvl w:ilvl="6" w:tplc="04100001" w:tentative="1">
+      <w:start w:val="1"/>
+      <w:numFmt w:val="bullet"/>
+      <w:lvlText w:val=""/>
+      <w:lvlJc w:val="left"/>
+      <w:pPr>
+        <w:ind w:left="5040" w:hanging="360"/>
+      </w:pPr>
+      <w:rPr>
+        <w:rFonts w:ascii="Symbol" w:hAnsi="Symbol" w:hint="default"/>
+      </w:rPr>
+    </w:lvl>
+    <w:lvl w:ilvl="7" w:tplc="04100003" w:tentative="1">
+      <w:start w:val="1"/>
+      <w:numFmt w:val="bullet"/>
+      <w:lvlText w:val="o"/>
+      <w:lvlJc w:val="left"/>
+      <w:pPr>
+        <w:ind w:left="5760" w:hanging="360"/>
+      </w:pPr>
+      <w:rPr>
+        <w:rFonts w:ascii="Courier New" w:hAnsi="Courier New" w:cs="Courier New" w:hint="default"/>
+      </w:rPr>
+    </w:lvl>
+    <w:lvl w:ilvl="8" w:tplc="04100005" w:tentative="1">
+      <w:start w:val="1"/>
+      <w:numFmt w:val="bullet"/>
+      <w:lvlText w:val=""/>
+      <w:lvlJc w:val="left"/>
+      <w:pPr>
+        <w:ind w:left="6480" w:hanging="360"/>
+      </w:pPr>
+      <w:rPr>
+        <w:rFonts w:ascii="Wingdings" w:hAnsi="Wingdings" w:hint="default"/>
+      </w:rPr>
+    </w:lvl>
+  </w:abstractNum>
   <w:num w:numId="1" w16cid:durableId="201484831">
     <w:abstractNumId w:val="0"/>
+  </w:num>
+  <w:num w:numId="2" w16cid:durableId="675304818">
+    <w:abstractNumId w:val="1"/>
   </w:num>
 </w:numbering>
 </file>
@@ -844,7 +987,7 @@
         <w:rFonts w:asciiTheme="minorHAnsi" w:eastAsiaTheme="minorHAnsi" w:hAnsiTheme="minorHAnsi" w:cstheme="minorBidi"/>
         <w:sz w:val="24"/>
         <w:szCs w:val="24"/>
-        <w:lang w:eastAsia="en-US" w:bidi="ar-SA"/>
+        <w:lang w:val="it-IT" w:eastAsia="en-US" w:bidi="ar-SA"/>
       </w:rPr>
     </w:rPrDefault>
     <w:pPrDefault/>

</xml_diff>

<commit_message>
Ho terminato la codifica di tutte le altre diagnosi
</commit_message>
<xml_diff>
--- a/Cose fatte e da fare.docx
+++ b/Cose fatte e da fare.docx
@@ -465,7 +465,76 @@
         <w:rPr>
           <w:color w:val="000000" w:themeColor="text1"/>
         </w:rPr>
-        <w:t xml:space="preserve">Per le infezioni creare un campo con “almeno una infezione = (Si o no)” e un campo con numero di infezioni. Il primo campo dovrebbe dare un Si a circa il 13% del campione. Se non è così c’è un errore nella codifica. </w:t>
+        <w:t xml:space="preserve">Ho creato la variabile </w:t>
+      </w:r>
+      <w:proofErr w:type="spellStart"/>
+      <w:r>
+        <w:rPr>
+          <w:color w:val="000000" w:themeColor="text1"/>
+        </w:rPr>
+        <w:t>numero_di_infezioni</w:t>
+      </w:r>
+      <w:proofErr w:type="spellEnd"/>
+      <w:r>
+        <w:rPr>
+          <w:color w:val="000000" w:themeColor="text1"/>
+        </w:rPr>
+        <w:t xml:space="preserve"> e </w:t>
+      </w:r>
+      <w:proofErr w:type="spellStart"/>
+      <w:r>
+        <w:rPr>
+          <w:color w:val="000000" w:themeColor="text1"/>
+        </w:rPr>
+        <w:t>almeno_una_infezione</w:t>
+      </w:r>
+      <w:proofErr w:type="spellEnd"/>
+      <w:r>
+        <w:rPr>
+          <w:color w:val="000000" w:themeColor="text1"/>
+        </w:rPr>
+        <w:t xml:space="preserve"> (TRUE = 10.48%)</w:t>
+      </w:r>
+    </w:p>
+    <w:p>
+      <w:pPr>
+        <w:rPr>
+          <w:color w:val="000000" w:themeColor="text1"/>
+        </w:rPr>
+      </w:pPr>
+    </w:p>
+    <w:p>
+      <w:pPr>
+        <w:rPr>
+          <w:color w:val="000000" w:themeColor="text1"/>
+        </w:rPr>
+      </w:pPr>
+      <w:r>
+        <w:rPr>
+          <w:color w:val="000000" w:themeColor="text1"/>
+        </w:rPr>
+        <w:t xml:space="preserve">28 </w:t>
+      </w:r>
+      <w:proofErr w:type="gramStart"/>
+      <w:r>
+        <w:rPr>
+          <w:color w:val="000000" w:themeColor="text1"/>
+        </w:rPr>
+        <w:t>Marzo</w:t>
+      </w:r>
+      <w:proofErr w:type="gramEnd"/>
+    </w:p>
+    <w:p>
+      <w:pPr>
+        <w:rPr>
+          <w:color w:val="000000" w:themeColor="text1"/>
+        </w:rPr>
+      </w:pPr>
+      <w:r>
+        <w:rPr>
+          <w:color w:val="000000" w:themeColor="text1"/>
+        </w:rPr>
+        <w:t>Mariagrazia</w:t>
       </w:r>
     </w:p>
     <w:p>
@@ -475,6 +544,20 @@
           <w:ilvl w:val="0"/>
           <w:numId w:val="1"/>
         </w:numPr>
+        <w:rPr>
+          <w:color w:val="000000" w:themeColor="text1"/>
+        </w:rPr>
+      </w:pPr>
+      <w:r>
+        <w:rPr>
+          <w:color w:val="000000" w:themeColor="text1"/>
+        </w:rPr>
+        <w:t>Ho ricodificato anche le successive cinque diagnosi</w:t>
+      </w:r>
+    </w:p>
+    <w:p>
+      <w:pPr>
+        <w:pStyle w:val="Paragrafoelenco"/>
         <w:rPr>
           <w:color w:val="000000" w:themeColor="text1"/>
         </w:rPr>
@@ -493,52 +576,6 @@
           <w:color w:val="FF0000"/>
         </w:rPr>
         <w:t>Cose da fare</w:t>
-      </w:r>
-    </w:p>
-    <w:p>
-      <w:pPr>
-        <w:pStyle w:val="Paragrafoelenco"/>
-        <w:numPr>
-          <w:ilvl w:val="0"/>
-          <w:numId w:val="1"/>
-        </w:numPr>
-        <w:rPr>
-          <w:color w:val="FF0000"/>
-        </w:rPr>
-      </w:pPr>
-      <w:r>
-        <w:rPr>
-          <w:color w:val="FF0000"/>
-        </w:rPr>
-        <w:t xml:space="preserve">Dopo aver fatto il codice per </w:t>
-      </w:r>
-      <w:proofErr w:type="spellStart"/>
-      <w:r>
-        <w:rPr>
-          <w:color w:val="FF0000"/>
-        </w:rPr>
-        <w:t>dia_pri</w:t>
-      </w:r>
-      <w:proofErr w:type="spellEnd"/>
-      <w:r>
-        <w:rPr>
-          <w:color w:val="FF0000"/>
-        </w:rPr>
-        <w:t xml:space="preserve"> applicarlo alle altre </w:t>
-      </w:r>
-      <w:proofErr w:type="gramStart"/>
-      <w:r>
-        <w:rPr>
-          <w:color w:val="FF0000"/>
-        </w:rPr>
-        <w:t>5</w:t>
-      </w:r>
-      <w:proofErr w:type="gramEnd"/>
-      <w:r>
-        <w:rPr>
-          <w:color w:val="FF0000"/>
-        </w:rPr>
-        <w:t xml:space="preserve"> possibili diagnosi, e infine cancellare il codice originale</w:t>
       </w:r>
     </w:p>
     <w:p>

</xml_diff>

<commit_message>
lavoro con Claudia e MG su progedure e DRG
</commit_message>
<xml_diff>
--- a/Cose fatte e da fare.docx
+++ b/Cose fatte e da fare.docx
@@ -1,10 +1,10 @@
 
 <file path=word/document.xml><?xml version="1.0" encoding="utf-8"?>
-<w:document xmlns:wpc="http://schemas.microsoft.com/office/word/2010/wordprocessingCanvas" xmlns:cx="http://schemas.microsoft.com/office/drawing/2014/chartex" xmlns:cx1="http://schemas.microsoft.com/office/drawing/2015/9/8/chartex" xmlns:cx2="http://schemas.microsoft.com/office/drawing/2015/10/21/chartex" xmlns:cx3="http://schemas.microsoft.com/office/drawing/2016/5/9/chartex" xmlns:cx4="http://schemas.microsoft.com/office/drawing/2016/5/10/chartex" xmlns:cx5="http://schemas.microsoft.com/office/drawing/2016/5/11/chartex" xmlns:cx6="http://schemas.microsoft.com/office/drawing/2016/5/12/chartex" xmlns:cx7="http://schemas.microsoft.com/office/drawing/2016/5/13/chartex" xmlns:cx8="http://schemas.microsoft.com/office/drawing/2016/5/14/chartex" xmlns:mc="http://schemas.openxmlformats.org/markup-compatibility/2006" xmlns:aink="http://schemas.microsoft.com/office/drawing/2016/ink" xmlns:am3d="http://schemas.microsoft.com/office/drawing/2017/model3d" xmlns:o="urn:schemas-microsoft-com:office:office" xmlns:oel="http://schemas.microsoft.com/office/2019/extlst" xmlns:r="http://schemas.openxmlformats.org/officeDocument/2006/relationships" xmlns:m="http://schemas.openxmlformats.org/officeDocument/2006/math" xmlns:v="urn:schemas-microsoft-com:vml" xmlns:wp14="http://schemas.microsoft.com/office/word/2010/wordprocessingDrawing" xmlns:wp="http://schemas.openxmlformats.org/drawingml/2006/wordprocessingDrawing" xmlns:w10="urn:schemas-microsoft-com:office:word" xmlns:w="http://schemas.openxmlformats.org/wordprocessingml/2006/main" xmlns:w14="http://schemas.microsoft.com/office/word/2010/wordml" xmlns:w15="http://schemas.microsoft.com/office/word/2012/wordml" xmlns:w16cex="http://schemas.microsoft.com/office/word/2018/wordml/cex" xmlns:w16cid="http://schemas.microsoft.com/office/word/2016/wordml/cid" xmlns:w16="http://schemas.microsoft.com/office/word/2018/wordml" xmlns:w16sdtdh="http://schemas.microsoft.com/office/word/2020/wordml/sdtdatahash" xmlns:w16se="http://schemas.microsoft.com/office/word/2015/wordml/symex" xmlns:wpg="http://schemas.microsoft.com/office/word/2010/wordprocessingGroup" xmlns:wpi="http://schemas.microsoft.com/office/word/2010/wordprocessingInk" xmlns:wne="http://schemas.microsoft.com/office/word/2006/wordml" xmlns:wps="http://schemas.microsoft.com/office/word/2010/wordprocessingShape" mc:Ignorable="w14 w15 w16se w16cid w16 w16cex w16sdtdh wp14">
+<w:document xmlns:wpc="http://schemas.microsoft.com/office/word/2010/wordprocessingCanvas" xmlns:cx="http://schemas.microsoft.com/office/drawing/2014/chartex" xmlns:cx1="http://schemas.microsoft.com/office/drawing/2015/9/8/chartex" xmlns:cx2="http://schemas.microsoft.com/office/drawing/2015/10/21/chartex" xmlns:cx3="http://schemas.microsoft.com/office/drawing/2016/5/9/chartex" xmlns:cx4="http://schemas.microsoft.com/office/drawing/2016/5/10/chartex" xmlns:cx5="http://schemas.microsoft.com/office/drawing/2016/5/11/chartex" xmlns:cx6="http://schemas.microsoft.com/office/drawing/2016/5/12/chartex" xmlns:cx7="http://schemas.microsoft.com/office/drawing/2016/5/13/chartex" xmlns:cx8="http://schemas.microsoft.com/office/drawing/2016/5/14/chartex" xmlns:mc="http://schemas.openxmlformats.org/markup-compatibility/2006" xmlns:aink="http://schemas.microsoft.com/office/drawing/2016/ink" xmlns:am3d="http://schemas.microsoft.com/office/drawing/2017/model3d" xmlns:o="urn:schemas-microsoft-com:office:office" xmlns:oel="http://schemas.microsoft.com/office/2019/extlst" xmlns:r="http://schemas.openxmlformats.org/officeDocument/2006/relationships" xmlns:m="http://schemas.openxmlformats.org/officeDocument/2006/math" xmlns:v="urn:schemas-microsoft-com:vml" xmlns:wp14="http://schemas.microsoft.com/office/word/2010/wordprocessingDrawing" xmlns:wp="http://schemas.openxmlformats.org/drawingml/2006/wordprocessingDrawing" xmlns:w10="urn:schemas-microsoft-com:office:word" xmlns:w="http://schemas.openxmlformats.org/wordprocessingml/2006/main" xmlns:w14="http://schemas.microsoft.com/office/word/2010/wordml" xmlns:w15="http://schemas.microsoft.com/office/word/2012/wordml" xmlns:w16cex="http://schemas.microsoft.com/office/word/2018/wordml/cex" xmlns:w16cid="http://schemas.microsoft.com/office/word/2016/wordml/cid" xmlns:w16="http://schemas.microsoft.com/office/word/2018/wordml" xmlns:w16du="http://schemas.microsoft.com/office/word/2023/wordml/word16du" xmlns:w16sdtdh="http://schemas.microsoft.com/office/word/2020/wordml/sdtdatahash" xmlns:w16se="http://schemas.microsoft.com/office/word/2015/wordml/symex" xmlns:wpg="http://schemas.microsoft.com/office/word/2010/wordprocessingGroup" xmlns:wpi="http://schemas.microsoft.com/office/word/2010/wordprocessingInk" xmlns:wne="http://schemas.microsoft.com/office/word/2006/wordml" xmlns:wps="http://schemas.microsoft.com/office/word/2010/wordprocessingShape" mc:Ignorable="w14 w15 w16se w16cid w16 w16cex w16sdtdh wp14">
   <w:body>
     <w:p>
       <w:pPr>
-        <w:pStyle w:val="Titolo"/>
+        <w:pStyle w:val="Title"/>
       </w:pPr>
       <w:r>
         <w:t>Cose fatte e da fare</w:t>
@@ -79,7 +79,7 @@
     <w:p/>
     <w:p>
       <w:pPr>
-        <w:pStyle w:val="Paragrafoelenco"/>
+        <w:pStyle w:val="ListParagraph"/>
         <w:numPr>
           <w:ilvl w:val="0"/>
           <w:numId w:val="1"/>
@@ -97,7 +97,7 @@
     </w:p>
     <w:p>
       <w:pPr>
-        <w:pStyle w:val="Paragrafoelenco"/>
+        <w:pStyle w:val="ListParagraph"/>
         <w:numPr>
           <w:ilvl w:val="1"/>
           <w:numId w:val="1"/>
@@ -143,7 +143,7 @@
     </w:p>
     <w:p>
       <w:pPr>
-        <w:pStyle w:val="Paragrafoelenco"/>
+        <w:pStyle w:val="ListParagraph"/>
         <w:numPr>
           <w:ilvl w:val="2"/>
           <w:numId w:val="1"/>
@@ -169,7 +169,7 @@
     </w:p>
     <w:p>
       <w:pPr>
-        <w:pStyle w:val="Paragrafoelenco"/>
+        <w:pStyle w:val="ListParagraph"/>
         <w:numPr>
           <w:ilvl w:val="2"/>
           <w:numId w:val="1"/>
@@ -203,7 +203,7 @@
     </w:p>
     <w:p>
       <w:pPr>
-        <w:pStyle w:val="Paragrafoelenco"/>
+        <w:pStyle w:val="ListParagraph"/>
         <w:numPr>
           <w:ilvl w:val="0"/>
           <w:numId w:val="1"/>
@@ -235,7 +235,7 @@
     </w:p>
     <w:p>
       <w:pPr>
-        <w:pStyle w:val="Paragrafoelenco"/>
+        <w:pStyle w:val="ListParagraph"/>
         <w:numPr>
           <w:ilvl w:val="1"/>
           <w:numId w:val="1"/>
@@ -281,7 +281,7 @@
     </w:p>
     <w:p>
       <w:pPr>
-        <w:pStyle w:val="Paragrafoelenco"/>
+        <w:pStyle w:val="ListParagraph"/>
         <w:numPr>
           <w:ilvl w:val="1"/>
           <w:numId w:val="1"/>
@@ -299,7 +299,7 @@
     </w:p>
     <w:p>
       <w:pPr>
-        <w:pStyle w:val="Paragrafoelenco"/>
+        <w:pStyle w:val="ListParagraph"/>
         <w:numPr>
           <w:ilvl w:val="1"/>
           <w:numId w:val="1"/>
@@ -317,7 +317,7 @@
     </w:p>
     <w:p>
       <w:pPr>
-        <w:pStyle w:val="Paragrafoelenco"/>
+        <w:pStyle w:val="ListParagraph"/>
         <w:numPr>
           <w:ilvl w:val="1"/>
           <w:numId w:val="1"/>
@@ -394,7 +394,7 @@
     </w:p>
     <w:p>
       <w:pPr>
-        <w:pStyle w:val="Paragrafoelenco"/>
+        <w:pStyle w:val="ListParagraph"/>
         <w:numPr>
           <w:ilvl w:val="0"/>
           <w:numId w:val="1"/>
@@ -434,7 +434,7 @@
     </w:p>
     <w:p>
       <w:pPr>
-        <w:pStyle w:val="Paragrafoelenco"/>
+        <w:pStyle w:val="ListParagraph"/>
         <w:numPr>
           <w:ilvl w:val="0"/>
           <w:numId w:val="1"/>
@@ -452,7 +452,7 @@
     </w:p>
     <w:p>
       <w:pPr>
-        <w:pStyle w:val="Paragrafoelenco"/>
+        <w:pStyle w:val="ListParagraph"/>
         <w:numPr>
           <w:ilvl w:val="0"/>
           <w:numId w:val="1"/>
@@ -539,7 +539,7 @@
     </w:p>
     <w:p>
       <w:pPr>
-        <w:pStyle w:val="Paragrafoelenco"/>
+        <w:pStyle w:val="ListParagraph"/>
         <w:numPr>
           <w:ilvl w:val="0"/>
           <w:numId w:val="1"/>
@@ -557,7 +557,7 @@
     </w:p>
     <w:p>
       <w:pPr>
-        <w:pStyle w:val="Paragrafoelenco"/>
+        <w:pStyle w:val="ListParagraph"/>
         <w:rPr>
           <w:color w:val="000000" w:themeColor="text1"/>
         </w:rPr>
@@ -580,17 +580,19 @@
     </w:p>
     <w:p>
       <w:pPr>
-        <w:pStyle w:val="Paragrafoelenco"/>
+        <w:pStyle w:val="ListParagraph"/>
         <w:numPr>
           <w:ilvl w:val="0"/>
           <w:numId w:val="1"/>
         </w:numPr>
         <w:rPr>
-          <w:color w:val="FF0000"/>
-        </w:rPr>
-      </w:pPr>
-      <w:r>
-        <w:rPr>
+          <w:strike/>
+          <w:color w:val="FF0000"/>
+        </w:rPr>
+      </w:pPr>
+      <w:r>
+        <w:rPr>
+          <w:strike/>
           <w:color w:val="FF0000"/>
         </w:rPr>
         <w:t xml:space="preserve">Capire la questione procedure con Claudia o Luca. Quali campi della SDO indicano le procedure? Come categorizzarle? Probabilmente ICD 9 ma con quale criterio. </w:t>
@@ -598,17 +600,19 @@
     </w:p>
     <w:p>
       <w:pPr>
-        <w:pStyle w:val="Paragrafoelenco"/>
+        <w:pStyle w:val="ListParagraph"/>
         <w:numPr>
           <w:ilvl w:val="0"/>
           <w:numId w:val="1"/>
         </w:numPr>
         <w:rPr>
-          <w:color w:val="FF0000"/>
-        </w:rPr>
-      </w:pPr>
-      <w:r>
-        <w:rPr>
+          <w:strike/>
+          <w:color w:val="FF0000"/>
+        </w:rPr>
+      </w:pPr>
+      <w:r>
+        <w:rPr>
+          <w:strike/>
           <w:color w:val="FF0000"/>
         </w:rPr>
         <w:t xml:space="preserve">Creare una variabile del costo trasformata con </w:t>
@@ -616,6 +620,7 @@
       <w:proofErr w:type="gramStart"/>
       <w:r>
         <w:rPr>
+          <w:strike/>
           <w:color w:val="FF0000"/>
         </w:rPr>
         <w:t>log(</w:t>
@@ -623,6 +628,7 @@
       <w:proofErr w:type="gramEnd"/>
       <w:r>
         <w:rPr>
+          <w:strike/>
           <w:color w:val="FF0000"/>
         </w:rPr>
         <w:t xml:space="preserve">) che useremo come </w:t>
@@ -630,6 +636,7 @@
       <w:proofErr w:type="spellStart"/>
       <w:r>
         <w:rPr>
+          <w:strike/>
           <w:color w:val="FF0000"/>
         </w:rPr>
         <w:t>outcome</w:t>
@@ -637,6 +644,7 @@
       <w:proofErr w:type="spellEnd"/>
       <w:r>
         <w:rPr>
+          <w:strike/>
           <w:color w:val="FF0000"/>
         </w:rPr>
         <w:t xml:space="preserve"> principale della </w:t>
@@ -644,6 +652,7 @@
       <w:proofErr w:type="spellStart"/>
       <w:r>
         <w:rPr>
+          <w:strike/>
           <w:color w:val="FF0000"/>
         </w:rPr>
         <w:t>propensity</w:t>
@@ -652,7 +661,7 @@
     </w:p>
     <w:p>
       <w:pPr>
-        <w:pStyle w:val="Paragrafoelenco"/>
+        <w:pStyle w:val="ListParagraph"/>
         <w:numPr>
           <w:ilvl w:val="0"/>
           <w:numId w:val="1"/>
@@ -661,30 +670,107 @@
           <w:color w:val="FF0000"/>
         </w:rPr>
       </w:pPr>
-    </w:p>
-    <w:p>
-      <w:pPr>
-        <w:pStyle w:val="Paragrafoelenco"/>
-        <w:rPr>
-          <w:color w:val="FF0000"/>
-        </w:rPr>
-      </w:pPr>
-      <w:r>
-        <w:rPr>
-          <w:color w:val="FF0000"/>
-        </w:rPr>
-        <w:t xml:space="preserve"> </w:t>
-      </w:r>
-      <w:r>
-        <w:rPr>
-          <w:color w:val="FF0000"/>
-        </w:rPr>
-        <w:t>…</w:t>
-      </w:r>
-    </w:p>
-    <w:p>
-      <w:pPr>
-        <w:pStyle w:val="Paragrafoelenco"/>
+      <w:proofErr w:type="spellStart"/>
+      <w:r>
+        <w:rPr>
+          <w:color w:val="FF0000"/>
+        </w:rPr>
+        <w:t>RIcordificare</w:t>
+      </w:r>
+      <w:proofErr w:type="spellEnd"/>
+      <w:r>
+        <w:rPr>
+          <w:color w:val="FF0000"/>
+        </w:rPr>
+        <w:t xml:space="preserve"> le procedure in questo modo</w:t>
+      </w:r>
+    </w:p>
+    <w:p>
+      <w:pPr>
+        <w:pStyle w:val="ListParagraph"/>
+        <w:numPr>
+          <w:ilvl w:val="1"/>
+          <w:numId w:val="1"/>
+        </w:numPr>
+        <w:rPr>
+          <w:color w:val="FF0000"/>
+        </w:rPr>
+      </w:pPr>
+      <w:r>
+        <w:rPr>
+          <w:color w:val="FF0000"/>
+        </w:rPr>
+        <w:t xml:space="preserve">Fare elenco di quelle invasive (sono circa 18 e sono sui file nella cartella </w:t>
+      </w:r>
+      <w:proofErr w:type="spellStart"/>
+      <w:r>
+        <w:rPr>
+          <w:color w:val="FF0000"/>
+        </w:rPr>
+        <w:t>procedure_mapping</w:t>
+      </w:r>
+      <w:proofErr w:type="spellEnd"/>
+      <w:r>
+        <w:rPr>
+          <w:color w:val="FF0000"/>
+        </w:rPr>
+        <w:t>) e metterlo nella cartella “data”</w:t>
+      </w:r>
+    </w:p>
+    <w:p>
+      <w:pPr>
+        <w:pStyle w:val="ListParagraph"/>
+        <w:numPr>
+          <w:ilvl w:val="1"/>
+          <w:numId w:val="1"/>
+        </w:numPr>
+        <w:rPr>
+          <w:color w:val="FF0000"/>
+        </w:rPr>
+      </w:pPr>
+      <w:r>
+        <w:rPr>
+          <w:color w:val="FF0000"/>
+        </w:rPr>
+        <w:t xml:space="preserve">Creare un campo (True o False) che è True se uno </w:t>
+      </w:r>
+      <w:proofErr w:type="gramStart"/>
+      <w:r>
+        <w:rPr>
+          <w:color w:val="FF0000"/>
+        </w:rPr>
+        <w:t>dei quei</w:t>
+      </w:r>
+      <w:proofErr w:type="gramEnd"/>
+      <w:r>
+        <w:rPr>
+          <w:color w:val="FF0000"/>
+        </w:rPr>
+        <w:t xml:space="preserve"> codici si trova nelle colonne con le procedure primarie o secondarie.</w:t>
+      </w:r>
+    </w:p>
+    <w:p>
+      <w:pPr>
+        <w:pStyle w:val="ListParagraph"/>
+        <w:numPr>
+          <w:ilvl w:val="1"/>
+          <w:numId w:val="1"/>
+        </w:numPr>
+        <w:rPr>
+          <w:color w:val="FF0000"/>
+        </w:rPr>
+      </w:pPr>
+      <w:r>
+        <w:rPr>
+          <w:color w:val="FF0000"/>
+        </w:rPr>
+        <w:lastRenderedPageBreak/>
+        <w:t>Eventualmente, solo per quelli TRUE, creare un campo con il tipo di procedura invasiva subita</w:t>
+      </w:r>
+    </w:p>
+    <w:p>
+      <w:pPr>
+        <w:pStyle w:val="ListParagraph"/>
         <w:numPr>
           <w:ilvl w:val="0"/>
           <w:numId w:val="1"/>
@@ -697,12 +783,12 @@
         <w:rPr>
           <w:color w:val="FF0000"/>
         </w:rPr>
-        <w:t>Dopo aver fatto queste cose fissare riunione con Claudia e Luca per vedere:</w:t>
-      </w:r>
-    </w:p>
-    <w:p>
-      <w:pPr>
-        <w:pStyle w:val="Paragrafoelenco"/>
+        <w:t>DRG</w:t>
+      </w:r>
+    </w:p>
+    <w:p>
+      <w:pPr>
+        <w:pStyle w:val="ListParagraph"/>
         <w:numPr>
           <w:ilvl w:val="1"/>
           <w:numId w:val="1"/>
@@ -715,12 +801,20 @@
         <w:rPr>
           <w:color w:val="FF0000"/>
         </w:rPr>
-        <w:t>Le variabili calcolate cosa significano e quanto sono utili a noi</w:t>
-      </w:r>
-    </w:p>
-    <w:p>
-      <w:pPr>
-        <w:pStyle w:val="Paragrafoelenco"/>
+        <w:t xml:space="preserve">Pulire file per codifica </w:t>
+      </w:r>
+      <w:proofErr w:type="spellStart"/>
+      <w:r>
+        <w:rPr>
+          <w:color w:val="FF0000"/>
+        </w:rPr>
+        <w:t>drg</w:t>
+      </w:r>
+      <w:proofErr w:type="spellEnd"/>
+    </w:p>
+    <w:p>
+      <w:pPr>
+        <w:pStyle w:val="ListParagraph"/>
         <w:numPr>
           <w:ilvl w:val="1"/>
           <w:numId w:val="1"/>
@@ -733,20 +827,30 @@
         <w:rPr>
           <w:color w:val="FF0000"/>
         </w:rPr>
-        <w:lastRenderedPageBreak/>
-        <w:t xml:space="preserve">Le procedure sono state già lavorate da loro? Va bene quello che hanno fatto oppure ha senso lavorarci ancora? </w:t>
-      </w:r>
-    </w:p>
-    <w:p>
-      <w:pPr>
-        <w:rPr>
-          <w:color w:val="FF0000"/>
-        </w:rPr>
-      </w:pPr>
-    </w:p>
-    <w:p>
-      <w:pPr>
-        <w:pStyle w:val="Paragrafoelenco"/>
+        <w:t>A seconda del DRG24 mettere per ciascun record la soglia</w:t>
+      </w:r>
+    </w:p>
+    <w:p>
+      <w:pPr>
+        <w:pStyle w:val="ListParagraph"/>
+        <w:numPr>
+          <w:ilvl w:val="1"/>
+          <w:numId w:val="1"/>
+        </w:numPr>
+        <w:rPr>
+          <w:color w:val="FF0000"/>
+        </w:rPr>
+      </w:pPr>
+      <w:r>
+        <w:rPr>
+          <w:color w:val="FF0000"/>
+        </w:rPr>
+        <w:t xml:space="preserve">Calcolare campo binario per quelli in cui la degenza supera la soglia (TRUE o FALSO) e campo numerico con la differenza di giorni tra degenza e soglia </w:t>
+      </w:r>
+    </w:p>
+    <w:p>
+      <w:pPr>
+        <w:pStyle w:val="ListParagraph"/>
         <w:numPr>
           <w:ilvl w:val="0"/>
           <w:numId w:val="1"/>
@@ -780,7 +884,7 @@
 </file>
 
 <file path=word/numbering.xml><?xml version="1.0" encoding="utf-8"?>
-<w:numbering xmlns:wpc="http://schemas.microsoft.com/office/word/2010/wordprocessingCanvas" xmlns:cx="http://schemas.microsoft.com/office/drawing/2014/chartex" xmlns:cx1="http://schemas.microsoft.com/office/drawing/2015/9/8/chartex" xmlns:cx2="http://schemas.microsoft.com/office/drawing/2015/10/21/chartex" xmlns:cx3="http://schemas.microsoft.com/office/drawing/2016/5/9/chartex" xmlns:cx4="http://schemas.microsoft.com/office/drawing/2016/5/10/chartex" xmlns:cx5="http://schemas.microsoft.com/office/drawing/2016/5/11/chartex" xmlns:cx6="http://schemas.microsoft.com/office/drawing/2016/5/12/chartex" xmlns:cx7="http://schemas.microsoft.com/office/drawing/2016/5/13/chartex" xmlns:cx8="http://schemas.microsoft.com/office/drawing/2016/5/14/chartex" xmlns:mc="http://schemas.openxmlformats.org/markup-compatibility/2006" xmlns:aink="http://schemas.microsoft.com/office/drawing/2016/ink" xmlns:am3d="http://schemas.microsoft.com/office/drawing/2017/model3d" xmlns:o="urn:schemas-microsoft-com:office:office" xmlns:oel="http://schemas.microsoft.com/office/2019/extlst" xmlns:r="http://schemas.openxmlformats.org/officeDocument/2006/relationships" xmlns:m="http://schemas.openxmlformats.org/officeDocument/2006/math" xmlns:v="urn:schemas-microsoft-com:vml" xmlns:wp14="http://schemas.microsoft.com/office/word/2010/wordprocessingDrawing" xmlns:wp="http://schemas.openxmlformats.org/drawingml/2006/wordprocessingDrawing" xmlns:w10="urn:schemas-microsoft-com:office:word" xmlns:w="http://schemas.openxmlformats.org/wordprocessingml/2006/main" xmlns:w14="http://schemas.microsoft.com/office/word/2010/wordml" xmlns:w15="http://schemas.microsoft.com/office/word/2012/wordml" xmlns:w16cex="http://schemas.microsoft.com/office/word/2018/wordml/cex" xmlns:w16cid="http://schemas.microsoft.com/office/word/2016/wordml/cid" xmlns:w16="http://schemas.microsoft.com/office/word/2018/wordml" xmlns:w16sdtdh="http://schemas.microsoft.com/office/word/2020/wordml/sdtdatahash" xmlns:w16se="http://schemas.microsoft.com/office/word/2015/wordml/symex" xmlns:wpg="http://schemas.microsoft.com/office/word/2010/wordprocessingGroup" xmlns:wpi="http://schemas.microsoft.com/office/word/2010/wordprocessingInk" xmlns:wne="http://schemas.microsoft.com/office/word/2006/wordml" xmlns:wps="http://schemas.microsoft.com/office/word/2010/wordprocessingShape" mc:Ignorable="w14 w15 w16se w16cid w16 w16cex w16sdtdh wp14">
+<w:numbering xmlns:wpc="http://schemas.microsoft.com/office/word/2010/wordprocessingCanvas" xmlns:cx="http://schemas.microsoft.com/office/drawing/2014/chartex" xmlns:cx1="http://schemas.microsoft.com/office/drawing/2015/9/8/chartex" xmlns:cx2="http://schemas.microsoft.com/office/drawing/2015/10/21/chartex" xmlns:cx3="http://schemas.microsoft.com/office/drawing/2016/5/9/chartex" xmlns:cx4="http://schemas.microsoft.com/office/drawing/2016/5/10/chartex" xmlns:cx5="http://schemas.microsoft.com/office/drawing/2016/5/11/chartex" xmlns:cx6="http://schemas.microsoft.com/office/drawing/2016/5/12/chartex" xmlns:cx7="http://schemas.microsoft.com/office/drawing/2016/5/13/chartex" xmlns:cx8="http://schemas.microsoft.com/office/drawing/2016/5/14/chartex" xmlns:mc="http://schemas.openxmlformats.org/markup-compatibility/2006" xmlns:aink="http://schemas.microsoft.com/office/drawing/2016/ink" xmlns:am3d="http://schemas.microsoft.com/office/drawing/2017/model3d" xmlns:o="urn:schemas-microsoft-com:office:office" xmlns:oel="http://schemas.microsoft.com/office/2019/extlst" xmlns:r="http://schemas.openxmlformats.org/officeDocument/2006/relationships" xmlns:m="http://schemas.openxmlformats.org/officeDocument/2006/math" xmlns:v="urn:schemas-microsoft-com:vml" xmlns:wp14="http://schemas.microsoft.com/office/word/2010/wordprocessingDrawing" xmlns:wp="http://schemas.openxmlformats.org/drawingml/2006/wordprocessingDrawing" xmlns:w10="urn:schemas-microsoft-com:office:word" xmlns:w="http://schemas.openxmlformats.org/wordprocessingml/2006/main" xmlns:w14="http://schemas.microsoft.com/office/word/2010/wordml" xmlns:w15="http://schemas.microsoft.com/office/word/2012/wordml" xmlns:w16cex="http://schemas.microsoft.com/office/word/2018/wordml/cex" xmlns:w16cid="http://schemas.microsoft.com/office/word/2016/wordml/cid" xmlns:w16="http://schemas.microsoft.com/office/word/2018/wordml" xmlns:w16du="http://schemas.microsoft.com/office/word/2023/wordml/word16du" xmlns:w16sdtdh="http://schemas.microsoft.com/office/word/2020/wordml/sdtdatahash" xmlns:w16se="http://schemas.microsoft.com/office/word/2015/wordml/symex" xmlns:wpg="http://schemas.microsoft.com/office/word/2010/wordprocessingGroup" xmlns:wpi="http://schemas.microsoft.com/office/word/2010/wordprocessingInk" xmlns:wne="http://schemas.microsoft.com/office/word/2006/wordml" xmlns:wps="http://schemas.microsoft.com/office/word/2010/wordprocessingShape" mc:Ignorable="w14 w15 w16se w16cid w16 w16cex w16sdtdh wp14">
   <w:abstractNum w:abstractNumId="0" w15:restartNumberingAfterBreak="0">
     <w:nsid w:val="69FC3B85"/>
     <w:multiLevelType w:val="hybridMultilevel"/>
@@ -1407,17 +1511,17 @@
     <w:lsdException w:name="Unresolved Mention" w:semiHidden="1" w:unhideWhenUsed="1"/>
     <w:lsdException w:name="Smart Link" w:semiHidden="1" w:unhideWhenUsed="1"/>
   </w:latentStyles>
-  <w:style w:type="paragraph" w:default="1" w:styleId="Normale">
+  <w:style w:type="paragraph" w:default="1" w:styleId="Normal">
     <w:name w:val="Normal"/>
     <w:qFormat/>
   </w:style>
-  <w:style w:type="character" w:default="1" w:styleId="Carpredefinitoparagrafo">
+  <w:style w:type="character" w:default="1" w:styleId="DefaultParagraphFont">
     <w:name w:val="Default Paragraph Font"/>
     <w:uiPriority w:val="1"/>
     <w:semiHidden/>
     <w:unhideWhenUsed/>
   </w:style>
-  <w:style w:type="table" w:default="1" w:styleId="Tabellanormale">
+  <w:style w:type="table" w:default="1" w:styleId="TableNormal">
     <w:name w:val="Normal Table"/>
     <w:uiPriority w:val="99"/>
     <w:semiHidden/>
@@ -1432,17 +1536,17 @@
       </w:tblCellMar>
     </w:tblPr>
   </w:style>
-  <w:style w:type="numbering" w:default="1" w:styleId="Nessunelenco">
+  <w:style w:type="numbering" w:default="1" w:styleId="NoList">
     <w:name w:val="No List"/>
     <w:uiPriority w:val="99"/>
     <w:semiHidden/>
     <w:unhideWhenUsed/>
   </w:style>
-  <w:style w:type="paragraph" w:styleId="Titolo">
+  <w:style w:type="paragraph" w:styleId="Title">
     <w:name w:val="Title"/>
-    <w:basedOn w:val="Normale"/>
-    <w:next w:val="Normale"/>
-    <w:link w:val="TitoloCarattere"/>
+    <w:basedOn w:val="Normal"/>
+    <w:next w:val="Normal"/>
+    <w:link w:val="TitleChar"/>
     <w:uiPriority w:val="10"/>
     <w:qFormat/>
     <w:rsid w:val="008B5813"/>
@@ -1457,10 +1561,10 @@
       <w:szCs w:val="56"/>
     </w:rPr>
   </w:style>
-  <w:style w:type="character" w:customStyle="1" w:styleId="TitoloCarattere">
-    <w:name w:val="Titolo Carattere"/>
-    <w:basedOn w:val="Carpredefinitoparagrafo"/>
-    <w:link w:val="Titolo"/>
+  <w:style w:type="character" w:customStyle="1" w:styleId="TitleChar">
+    <w:name w:val="Title Char"/>
+    <w:basedOn w:val="DefaultParagraphFont"/>
+    <w:link w:val="Title"/>
     <w:uiPriority w:val="10"/>
     <w:rsid w:val="008B5813"/>
     <w:rPr>
@@ -1471,9 +1575,9 @@
       <w:szCs w:val="56"/>
     </w:rPr>
   </w:style>
-  <w:style w:type="paragraph" w:styleId="Paragrafoelenco">
+  <w:style w:type="paragraph" w:styleId="ListParagraph">
     <w:name w:val="List Paragraph"/>
-    <w:basedOn w:val="Normale"/>
+    <w:basedOn w:val="Normal"/>
     <w:uiPriority w:val="34"/>
     <w:qFormat/>
     <w:rsid w:val="008B5813"/>
@@ -1482,9 +1586,9 @@
       <w:contextualSpacing/>
     </w:pPr>
   </w:style>
-  <w:style w:type="paragraph" w:styleId="NormaleWeb">
+  <w:style w:type="paragraph" w:styleId="NormalWeb">
     <w:name w:val="Normal (Web)"/>
-    <w:basedOn w:val="Normale"/>
+    <w:basedOn w:val="Normal"/>
     <w:uiPriority w:val="99"/>
     <w:semiHidden/>
     <w:unhideWhenUsed/>

</xml_diff>

<commit_message>
terminare correzione file drg
</commit_message>
<xml_diff>
--- a/Cose fatte e da fare.docx
+++ b/Cose fatte e da fare.docx
@@ -1,10 +1,10 @@
 
 <file path=word/document.xml><?xml version="1.0" encoding="utf-8"?>
-<w:document xmlns:wpc="http://schemas.microsoft.com/office/word/2010/wordprocessingCanvas" xmlns:cx="http://schemas.microsoft.com/office/drawing/2014/chartex" xmlns:cx1="http://schemas.microsoft.com/office/drawing/2015/9/8/chartex" xmlns:cx2="http://schemas.microsoft.com/office/drawing/2015/10/21/chartex" xmlns:cx3="http://schemas.microsoft.com/office/drawing/2016/5/9/chartex" xmlns:cx4="http://schemas.microsoft.com/office/drawing/2016/5/10/chartex" xmlns:cx5="http://schemas.microsoft.com/office/drawing/2016/5/11/chartex" xmlns:cx6="http://schemas.microsoft.com/office/drawing/2016/5/12/chartex" xmlns:cx7="http://schemas.microsoft.com/office/drawing/2016/5/13/chartex" xmlns:cx8="http://schemas.microsoft.com/office/drawing/2016/5/14/chartex" xmlns:mc="http://schemas.openxmlformats.org/markup-compatibility/2006" xmlns:aink="http://schemas.microsoft.com/office/drawing/2016/ink" xmlns:am3d="http://schemas.microsoft.com/office/drawing/2017/model3d" xmlns:o="urn:schemas-microsoft-com:office:office" xmlns:oel="http://schemas.microsoft.com/office/2019/extlst" xmlns:r="http://schemas.openxmlformats.org/officeDocument/2006/relationships" xmlns:m="http://schemas.openxmlformats.org/officeDocument/2006/math" xmlns:v="urn:schemas-microsoft-com:vml" xmlns:wp14="http://schemas.microsoft.com/office/word/2010/wordprocessingDrawing" xmlns:wp="http://schemas.openxmlformats.org/drawingml/2006/wordprocessingDrawing" xmlns:w10="urn:schemas-microsoft-com:office:word" xmlns:w="http://schemas.openxmlformats.org/wordprocessingml/2006/main" xmlns:w14="http://schemas.microsoft.com/office/word/2010/wordml" xmlns:w15="http://schemas.microsoft.com/office/word/2012/wordml" xmlns:w16cex="http://schemas.microsoft.com/office/word/2018/wordml/cex" xmlns:w16cid="http://schemas.microsoft.com/office/word/2016/wordml/cid" xmlns:w16="http://schemas.microsoft.com/office/word/2018/wordml" xmlns:w16du="http://schemas.microsoft.com/office/word/2023/wordml/word16du" xmlns:w16sdtdh="http://schemas.microsoft.com/office/word/2020/wordml/sdtdatahash" xmlns:w16se="http://schemas.microsoft.com/office/word/2015/wordml/symex" xmlns:wpg="http://schemas.microsoft.com/office/word/2010/wordprocessingGroup" xmlns:wpi="http://schemas.microsoft.com/office/word/2010/wordprocessingInk" xmlns:wne="http://schemas.microsoft.com/office/word/2006/wordml" xmlns:wps="http://schemas.microsoft.com/office/word/2010/wordprocessingShape" mc:Ignorable="w14 w15 w16se w16cid w16 w16cex w16sdtdh wp14">
+<w:document xmlns:wpc="http://schemas.microsoft.com/office/word/2010/wordprocessingCanvas" xmlns:cx="http://schemas.microsoft.com/office/drawing/2014/chartex" xmlns:cx1="http://schemas.microsoft.com/office/drawing/2015/9/8/chartex" xmlns:cx2="http://schemas.microsoft.com/office/drawing/2015/10/21/chartex" xmlns:cx3="http://schemas.microsoft.com/office/drawing/2016/5/9/chartex" xmlns:cx4="http://schemas.microsoft.com/office/drawing/2016/5/10/chartex" xmlns:cx5="http://schemas.microsoft.com/office/drawing/2016/5/11/chartex" xmlns:cx6="http://schemas.microsoft.com/office/drawing/2016/5/12/chartex" xmlns:cx7="http://schemas.microsoft.com/office/drawing/2016/5/13/chartex" xmlns:cx8="http://schemas.microsoft.com/office/drawing/2016/5/14/chartex" xmlns:mc="http://schemas.openxmlformats.org/markup-compatibility/2006" xmlns:aink="http://schemas.microsoft.com/office/drawing/2016/ink" xmlns:am3d="http://schemas.microsoft.com/office/drawing/2017/model3d" xmlns:o="urn:schemas-microsoft-com:office:office" xmlns:oel="http://schemas.microsoft.com/office/2019/extlst" xmlns:r="http://schemas.openxmlformats.org/officeDocument/2006/relationships" xmlns:m="http://schemas.openxmlformats.org/officeDocument/2006/math" xmlns:v="urn:schemas-microsoft-com:vml" xmlns:wp14="http://schemas.microsoft.com/office/word/2010/wordprocessingDrawing" xmlns:wp="http://schemas.openxmlformats.org/drawingml/2006/wordprocessingDrawing" xmlns:w10="urn:schemas-microsoft-com:office:word" xmlns:w="http://schemas.openxmlformats.org/wordprocessingml/2006/main" xmlns:w14="http://schemas.microsoft.com/office/word/2010/wordml" xmlns:w15="http://schemas.microsoft.com/office/word/2012/wordml" xmlns:w16cex="http://schemas.microsoft.com/office/word/2018/wordml/cex" xmlns:w16cid="http://schemas.microsoft.com/office/word/2016/wordml/cid" xmlns:w16="http://schemas.microsoft.com/office/word/2018/wordml" xmlns:w16sdtdh="http://schemas.microsoft.com/office/word/2020/wordml/sdtdatahash" xmlns:w16se="http://schemas.microsoft.com/office/word/2015/wordml/symex" xmlns:wpg="http://schemas.microsoft.com/office/word/2010/wordprocessingGroup" xmlns:wpi="http://schemas.microsoft.com/office/word/2010/wordprocessingInk" xmlns:wne="http://schemas.microsoft.com/office/word/2006/wordml" xmlns:wps="http://schemas.microsoft.com/office/word/2010/wordprocessingShape" mc:Ignorable="w14 w15 w16se w16cid w16 w16cex w16sdtdh wp14">
   <w:body>
     <w:p>
       <w:pPr>
-        <w:pStyle w:val="Title"/>
+        <w:pStyle w:val="Titolo"/>
       </w:pPr>
       <w:r>
         <w:t>Cose fatte e da fare</w:t>
@@ -79,7 +79,7 @@
     <w:p/>
     <w:p>
       <w:pPr>
-        <w:pStyle w:val="ListParagraph"/>
+        <w:pStyle w:val="Paragrafoelenco"/>
         <w:numPr>
           <w:ilvl w:val="0"/>
           <w:numId w:val="1"/>
@@ -97,7 +97,7 @@
     </w:p>
     <w:p>
       <w:pPr>
-        <w:pStyle w:val="ListParagraph"/>
+        <w:pStyle w:val="Paragrafoelenco"/>
         <w:numPr>
           <w:ilvl w:val="1"/>
           <w:numId w:val="1"/>
@@ -143,7 +143,7 @@
     </w:p>
     <w:p>
       <w:pPr>
-        <w:pStyle w:val="ListParagraph"/>
+        <w:pStyle w:val="Paragrafoelenco"/>
         <w:numPr>
           <w:ilvl w:val="2"/>
           <w:numId w:val="1"/>
@@ -169,7 +169,7 @@
     </w:p>
     <w:p>
       <w:pPr>
-        <w:pStyle w:val="ListParagraph"/>
+        <w:pStyle w:val="Paragrafoelenco"/>
         <w:numPr>
           <w:ilvl w:val="2"/>
           <w:numId w:val="1"/>
@@ -203,7 +203,7 @@
     </w:p>
     <w:p>
       <w:pPr>
-        <w:pStyle w:val="ListParagraph"/>
+        <w:pStyle w:val="Paragrafoelenco"/>
         <w:numPr>
           <w:ilvl w:val="0"/>
           <w:numId w:val="1"/>
@@ -235,7 +235,7 @@
     </w:p>
     <w:p>
       <w:pPr>
-        <w:pStyle w:val="ListParagraph"/>
+        <w:pStyle w:val="Paragrafoelenco"/>
         <w:numPr>
           <w:ilvl w:val="1"/>
           <w:numId w:val="1"/>
@@ -281,7 +281,7 @@
     </w:p>
     <w:p>
       <w:pPr>
-        <w:pStyle w:val="ListParagraph"/>
+        <w:pStyle w:val="Paragrafoelenco"/>
         <w:numPr>
           <w:ilvl w:val="1"/>
           <w:numId w:val="1"/>
@@ -299,7 +299,7 @@
     </w:p>
     <w:p>
       <w:pPr>
-        <w:pStyle w:val="ListParagraph"/>
+        <w:pStyle w:val="Paragrafoelenco"/>
         <w:numPr>
           <w:ilvl w:val="1"/>
           <w:numId w:val="1"/>
@@ -317,7 +317,7 @@
     </w:p>
     <w:p>
       <w:pPr>
-        <w:pStyle w:val="ListParagraph"/>
+        <w:pStyle w:val="Paragrafoelenco"/>
         <w:numPr>
           <w:ilvl w:val="1"/>
           <w:numId w:val="1"/>
@@ -394,7 +394,7 @@
     </w:p>
     <w:p>
       <w:pPr>
-        <w:pStyle w:val="ListParagraph"/>
+        <w:pStyle w:val="Paragrafoelenco"/>
         <w:numPr>
           <w:ilvl w:val="0"/>
           <w:numId w:val="1"/>
@@ -434,7 +434,7 @@
     </w:p>
     <w:p>
       <w:pPr>
-        <w:pStyle w:val="ListParagraph"/>
+        <w:pStyle w:val="Paragrafoelenco"/>
         <w:numPr>
           <w:ilvl w:val="0"/>
           <w:numId w:val="1"/>
@@ -452,7 +452,7 @@
     </w:p>
     <w:p>
       <w:pPr>
-        <w:pStyle w:val="ListParagraph"/>
+        <w:pStyle w:val="Paragrafoelenco"/>
         <w:numPr>
           <w:ilvl w:val="0"/>
           <w:numId w:val="1"/>
@@ -539,7 +539,7 @@
     </w:p>
     <w:p>
       <w:pPr>
-        <w:pStyle w:val="ListParagraph"/>
+        <w:pStyle w:val="Paragrafoelenco"/>
         <w:numPr>
           <w:ilvl w:val="0"/>
           <w:numId w:val="1"/>
@@ -557,7 +557,7 @@
     </w:p>
     <w:p>
       <w:pPr>
-        <w:pStyle w:val="ListParagraph"/>
+        <w:pStyle w:val="Paragrafoelenco"/>
         <w:rPr>
           <w:color w:val="000000" w:themeColor="text1"/>
         </w:rPr>
@@ -580,7 +580,7 @@
     </w:p>
     <w:p>
       <w:pPr>
-        <w:pStyle w:val="ListParagraph"/>
+        <w:pStyle w:val="Paragrafoelenco"/>
         <w:numPr>
           <w:ilvl w:val="0"/>
           <w:numId w:val="1"/>
@@ -600,7 +600,7 @@
     </w:p>
     <w:p>
       <w:pPr>
-        <w:pStyle w:val="ListParagraph"/>
+        <w:pStyle w:val="Paragrafoelenco"/>
         <w:numPr>
           <w:ilvl w:val="0"/>
           <w:numId w:val="1"/>
@@ -661,7 +661,7 @@
     </w:p>
     <w:p>
       <w:pPr>
-        <w:pStyle w:val="ListParagraph"/>
+        <w:pStyle w:val="Paragrafoelenco"/>
         <w:numPr>
           <w:ilvl w:val="0"/>
           <w:numId w:val="1"/>
@@ -687,7 +687,7 @@
     </w:p>
     <w:p>
       <w:pPr>
-        <w:pStyle w:val="ListParagraph"/>
+        <w:pStyle w:val="Paragrafoelenco"/>
         <w:numPr>
           <w:ilvl w:val="1"/>
           <w:numId w:val="1"/>
@@ -719,7 +719,7 @@
     </w:p>
     <w:p>
       <w:pPr>
-        <w:pStyle w:val="ListParagraph"/>
+        <w:pStyle w:val="Paragrafoelenco"/>
         <w:numPr>
           <w:ilvl w:val="1"/>
           <w:numId w:val="1"/>
@@ -751,7 +751,7 @@
     </w:p>
     <w:p>
       <w:pPr>
-        <w:pStyle w:val="ListParagraph"/>
+        <w:pStyle w:val="Paragrafoelenco"/>
         <w:numPr>
           <w:ilvl w:val="1"/>
           <w:numId w:val="1"/>
@@ -770,7 +770,7 @@
     </w:p>
     <w:p>
       <w:pPr>
-        <w:pStyle w:val="ListParagraph"/>
+        <w:pStyle w:val="Paragrafoelenco"/>
         <w:numPr>
           <w:ilvl w:val="0"/>
           <w:numId w:val="1"/>
@@ -788,7 +788,7 @@
     </w:p>
     <w:p>
       <w:pPr>
-        <w:pStyle w:val="ListParagraph"/>
+        <w:pStyle w:val="Paragrafoelenco"/>
         <w:numPr>
           <w:ilvl w:val="1"/>
           <w:numId w:val="1"/>
@@ -814,7 +814,7 @@
     </w:p>
     <w:p>
       <w:pPr>
-        <w:pStyle w:val="ListParagraph"/>
+        <w:pStyle w:val="Paragrafoelenco"/>
         <w:numPr>
           <w:ilvl w:val="1"/>
           <w:numId w:val="1"/>
@@ -832,7 +832,7 @@
     </w:p>
     <w:p>
       <w:pPr>
-        <w:pStyle w:val="ListParagraph"/>
+        <w:pStyle w:val="Paragrafoelenco"/>
         <w:numPr>
           <w:ilvl w:val="1"/>
           <w:numId w:val="1"/>
@@ -850,7 +850,25 @@
     </w:p>
     <w:p>
       <w:pPr>
-        <w:pStyle w:val="ListParagraph"/>
+        <w:pStyle w:val="Paragrafoelenco"/>
+        <w:numPr>
+          <w:ilvl w:val="1"/>
+          <w:numId w:val="1"/>
+        </w:numPr>
+        <w:rPr>
+          <w:color w:val="FF0000"/>
+        </w:rPr>
+      </w:pPr>
+      <w:r>
+        <w:rPr>
+          <w:color w:val="FF0000"/>
+        </w:rPr>
+        <w:t>Decidere come trattare i soggetti che hanno generato costo 0</w:t>
+      </w:r>
+    </w:p>
+    <w:p>
+      <w:pPr>
+        <w:pStyle w:val="Paragrafoelenco"/>
         <w:numPr>
           <w:ilvl w:val="0"/>
           <w:numId w:val="1"/>
@@ -884,7 +902,7 @@
 </file>
 
 <file path=word/numbering.xml><?xml version="1.0" encoding="utf-8"?>
-<w:numbering xmlns:wpc="http://schemas.microsoft.com/office/word/2010/wordprocessingCanvas" xmlns:cx="http://schemas.microsoft.com/office/drawing/2014/chartex" xmlns:cx1="http://schemas.microsoft.com/office/drawing/2015/9/8/chartex" xmlns:cx2="http://schemas.microsoft.com/office/drawing/2015/10/21/chartex" xmlns:cx3="http://schemas.microsoft.com/office/drawing/2016/5/9/chartex" xmlns:cx4="http://schemas.microsoft.com/office/drawing/2016/5/10/chartex" xmlns:cx5="http://schemas.microsoft.com/office/drawing/2016/5/11/chartex" xmlns:cx6="http://schemas.microsoft.com/office/drawing/2016/5/12/chartex" xmlns:cx7="http://schemas.microsoft.com/office/drawing/2016/5/13/chartex" xmlns:cx8="http://schemas.microsoft.com/office/drawing/2016/5/14/chartex" xmlns:mc="http://schemas.openxmlformats.org/markup-compatibility/2006" xmlns:aink="http://schemas.microsoft.com/office/drawing/2016/ink" xmlns:am3d="http://schemas.microsoft.com/office/drawing/2017/model3d" xmlns:o="urn:schemas-microsoft-com:office:office" xmlns:oel="http://schemas.microsoft.com/office/2019/extlst" xmlns:r="http://schemas.openxmlformats.org/officeDocument/2006/relationships" xmlns:m="http://schemas.openxmlformats.org/officeDocument/2006/math" xmlns:v="urn:schemas-microsoft-com:vml" xmlns:wp14="http://schemas.microsoft.com/office/word/2010/wordprocessingDrawing" xmlns:wp="http://schemas.openxmlformats.org/drawingml/2006/wordprocessingDrawing" xmlns:w10="urn:schemas-microsoft-com:office:word" xmlns:w="http://schemas.openxmlformats.org/wordprocessingml/2006/main" xmlns:w14="http://schemas.microsoft.com/office/word/2010/wordml" xmlns:w15="http://schemas.microsoft.com/office/word/2012/wordml" xmlns:w16cex="http://schemas.microsoft.com/office/word/2018/wordml/cex" xmlns:w16cid="http://schemas.microsoft.com/office/word/2016/wordml/cid" xmlns:w16="http://schemas.microsoft.com/office/word/2018/wordml" xmlns:w16du="http://schemas.microsoft.com/office/word/2023/wordml/word16du" xmlns:w16sdtdh="http://schemas.microsoft.com/office/word/2020/wordml/sdtdatahash" xmlns:w16se="http://schemas.microsoft.com/office/word/2015/wordml/symex" xmlns:wpg="http://schemas.microsoft.com/office/word/2010/wordprocessingGroup" xmlns:wpi="http://schemas.microsoft.com/office/word/2010/wordprocessingInk" xmlns:wne="http://schemas.microsoft.com/office/word/2006/wordml" xmlns:wps="http://schemas.microsoft.com/office/word/2010/wordprocessingShape" mc:Ignorable="w14 w15 w16se w16cid w16 w16cex w16sdtdh wp14">
+<w:numbering xmlns:wpc="http://schemas.microsoft.com/office/word/2010/wordprocessingCanvas" xmlns:cx="http://schemas.microsoft.com/office/drawing/2014/chartex" xmlns:cx1="http://schemas.microsoft.com/office/drawing/2015/9/8/chartex" xmlns:cx2="http://schemas.microsoft.com/office/drawing/2015/10/21/chartex" xmlns:cx3="http://schemas.microsoft.com/office/drawing/2016/5/9/chartex" xmlns:cx4="http://schemas.microsoft.com/office/drawing/2016/5/10/chartex" xmlns:cx5="http://schemas.microsoft.com/office/drawing/2016/5/11/chartex" xmlns:cx6="http://schemas.microsoft.com/office/drawing/2016/5/12/chartex" xmlns:cx7="http://schemas.microsoft.com/office/drawing/2016/5/13/chartex" xmlns:cx8="http://schemas.microsoft.com/office/drawing/2016/5/14/chartex" xmlns:mc="http://schemas.openxmlformats.org/markup-compatibility/2006" xmlns:aink="http://schemas.microsoft.com/office/drawing/2016/ink" xmlns:am3d="http://schemas.microsoft.com/office/drawing/2017/model3d" xmlns:o="urn:schemas-microsoft-com:office:office" xmlns:oel="http://schemas.microsoft.com/office/2019/extlst" xmlns:r="http://schemas.openxmlformats.org/officeDocument/2006/relationships" xmlns:m="http://schemas.openxmlformats.org/officeDocument/2006/math" xmlns:v="urn:schemas-microsoft-com:vml" xmlns:wp14="http://schemas.microsoft.com/office/word/2010/wordprocessingDrawing" xmlns:wp="http://schemas.openxmlformats.org/drawingml/2006/wordprocessingDrawing" xmlns:w10="urn:schemas-microsoft-com:office:word" xmlns:w="http://schemas.openxmlformats.org/wordprocessingml/2006/main" xmlns:w14="http://schemas.microsoft.com/office/word/2010/wordml" xmlns:w15="http://schemas.microsoft.com/office/word/2012/wordml" xmlns:w16cex="http://schemas.microsoft.com/office/word/2018/wordml/cex" xmlns:w16cid="http://schemas.microsoft.com/office/word/2016/wordml/cid" xmlns:w16="http://schemas.microsoft.com/office/word/2018/wordml" xmlns:w16sdtdh="http://schemas.microsoft.com/office/word/2020/wordml/sdtdatahash" xmlns:w16se="http://schemas.microsoft.com/office/word/2015/wordml/symex" xmlns:wpg="http://schemas.microsoft.com/office/word/2010/wordprocessingGroup" xmlns:wpi="http://schemas.microsoft.com/office/word/2010/wordprocessingInk" xmlns:wne="http://schemas.microsoft.com/office/word/2006/wordml" xmlns:wps="http://schemas.microsoft.com/office/word/2010/wordprocessingShape" mc:Ignorable="w14 w15 w16se w16cid w16 w16cex w16sdtdh wp14">
   <w:abstractNum w:abstractNumId="0" w15:restartNumberingAfterBreak="0">
     <w:nsid w:val="69FC3B85"/>
     <w:multiLevelType w:val="hybridMultilevel"/>
@@ -1511,17 +1529,17 @@
     <w:lsdException w:name="Unresolved Mention" w:semiHidden="1" w:unhideWhenUsed="1"/>
     <w:lsdException w:name="Smart Link" w:semiHidden="1" w:unhideWhenUsed="1"/>
   </w:latentStyles>
-  <w:style w:type="paragraph" w:default="1" w:styleId="Normal">
+  <w:style w:type="paragraph" w:default="1" w:styleId="Normale">
     <w:name w:val="Normal"/>
     <w:qFormat/>
   </w:style>
-  <w:style w:type="character" w:default="1" w:styleId="DefaultParagraphFont">
+  <w:style w:type="character" w:default="1" w:styleId="Carpredefinitoparagrafo">
     <w:name w:val="Default Paragraph Font"/>
     <w:uiPriority w:val="1"/>
     <w:semiHidden/>
     <w:unhideWhenUsed/>
   </w:style>
-  <w:style w:type="table" w:default="1" w:styleId="TableNormal">
+  <w:style w:type="table" w:default="1" w:styleId="Tabellanormale">
     <w:name w:val="Normal Table"/>
     <w:uiPriority w:val="99"/>
     <w:semiHidden/>
@@ -1536,17 +1554,17 @@
       </w:tblCellMar>
     </w:tblPr>
   </w:style>
-  <w:style w:type="numbering" w:default="1" w:styleId="NoList">
+  <w:style w:type="numbering" w:default="1" w:styleId="Nessunelenco">
     <w:name w:val="No List"/>
     <w:uiPriority w:val="99"/>
     <w:semiHidden/>
     <w:unhideWhenUsed/>
   </w:style>
-  <w:style w:type="paragraph" w:styleId="Title">
+  <w:style w:type="paragraph" w:styleId="Titolo">
     <w:name w:val="Title"/>
-    <w:basedOn w:val="Normal"/>
-    <w:next w:val="Normal"/>
-    <w:link w:val="TitleChar"/>
+    <w:basedOn w:val="Normale"/>
+    <w:next w:val="Normale"/>
+    <w:link w:val="TitoloCarattere"/>
     <w:uiPriority w:val="10"/>
     <w:qFormat/>
     <w:rsid w:val="008B5813"/>
@@ -1561,10 +1579,10 @@
       <w:szCs w:val="56"/>
     </w:rPr>
   </w:style>
-  <w:style w:type="character" w:customStyle="1" w:styleId="TitleChar">
-    <w:name w:val="Title Char"/>
-    <w:basedOn w:val="DefaultParagraphFont"/>
-    <w:link w:val="Title"/>
+  <w:style w:type="character" w:customStyle="1" w:styleId="TitoloCarattere">
+    <w:name w:val="Titolo Carattere"/>
+    <w:basedOn w:val="Carpredefinitoparagrafo"/>
+    <w:link w:val="Titolo"/>
     <w:uiPriority w:val="10"/>
     <w:rsid w:val="008B5813"/>
     <w:rPr>
@@ -1575,9 +1593,9 @@
       <w:szCs w:val="56"/>
     </w:rPr>
   </w:style>
-  <w:style w:type="paragraph" w:styleId="ListParagraph">
+  <w:style w:type="paragraph" w:styleId="Paragrafoelenco">
     <w:name w:val="List Paragraph"/>
-    <w:basedOn w:val="Normal"/>
+    <w:basedOn w:val="Normale"/>
     <w:uiPriority w:val="34"/>
     <w:qFormat/>
     <w:rsid w:val="008B5813"/>
@@ -1586,9 +1604,9 @@
       <w:contextualSpacing/>
     </w:pPr>
   </w:style>
-  <w:style w:type="paragraph" w:styleId="NormalWeb">
+  <w:style w:type="paragraph" w:styleId="NormaleWeb">
     <w:name w:val="Normal (Web)"/>
-    <w:basedOn w:val="Normal"/>
+    <w:basedOn w:val="Normale"/>
     <w:uiPriority w:val="99"/>
     <w:semiHidden/>
     <w:unhideWhenUsed/>

</xml_diff>

<commit_message>
Ho finito di correggere il file excel sui DRG e l'ho messo in data. Ho terminato il lavoro sulle procedure. Devo terminare il lavoro sui DRG.
</commit_message>
<xml_diff>
--- a/Cose fatte e da fare.docx
+++ b/Cose fatte e da fare.docx
@@ -557,11 +557,164 @@
     </w:p>
     <w:p>
       <w:pPr>
-        <w:pStyle w:val="Paragrafoelenco"/>
-        <w:rPr>
-          <w:color w:val="000000" w:themeColor="text1"/>
-        </w:rPr>
-      </w:pPr>
+        <w:rPr>
+          <w:color w:val="000000" w:themeColor="text1"/>
+        </w:rPr>
+      </w:pPr>
+    </w:p>
+    <w:p>
+      <w:pPr>
+        <w:rPr>
+          <w:color w:val="000000" w:themeColor="text1"/>
+        </w:rPr>
+      </w:pPr>
+      <w:r>
+        <w:rPr>
+          <w:color w:val="000000" w:themeColor="text1"/>
+        </w:rPr>
+        <w:t xml:space="preserve">31 marzo </w:t>
+      </w:r>
+    </w:p>
+    <w:p>
+      <w:pPr>
+        <w:rPr>
+          <w:color w:val="000000" w:themeColor="text1"/>
+        </w:rPr>
+      </w:pPr>
+      <w:r>
+        <w:rPr>
+          <w:color w:val="000000" w:themeColor="text1"/>
+        </w:rPr>
+        <w:t xml:space="preserve">Mariagrazia </w:t>
+      </w:r>
+    </w:p>
+    <w:p>
+      <w:pPr>
+        <w:pStyle w:val="Paragrafoelenco"/>
+        <w:numPr>
+          <w:ilvl w:val="0"/>
+          <w:numId w:val="1"/>
+        </w:numPr>
+        <w:rPr>
+          <w:color w:val="000000" w:themeColor="text1"/>
+        </w:rPr>
+      </w:pPr>
+      <w:r>
+        <w:rPr>
+          <w:color w:val="000000" w:themeColor="text1"/>
+        </w:rPr>
+        <w:t xml:space="preserve">Pulizia file </w:t>
+      </w:r>
+      <w:proofErr w:type="spellStart"/>
+      <w:r>
+        <w:rPr>
+          <w:color w:val="000000" w:themeColor="text1"/>
+        </w:rPr>
+        <w:t>excel</w:t>
+      </w:r>
+      <w:proofErr w:type="spellEnd"/>
+      <w:r>
+        <w:rPr>
+          <w:color w:val="000000" w:themeColor="text1"/>
+        </w:rPr>
+        <w:t xml:space="preserve"> DRG</w:t>
+      </w:r>
+    </w:p>
+    <w:p>
+      <w:pPr>
+        <w:pStyle w:val="Paragrafoelenco"/>
+        <w:numPr>
+          <w:ilvl w:val="0"/>
+          <w:numId w:val="1"/>
+        </w:numPr>
+        <w:rPr>
+          <w:color w:val="000000" w:themeColor="text1"/>
+        </w:rPr>
+      </w:pPr>
+      <w:r>
+        <w:rPr>
+          <w:color w:val="000000" w:themeColor="text1"/>
+        </w:rPr>
+        <w:t>Creata tabella con procedure invasive e messa nella cartella data</w:t>
+      </w:r>
+    </w:p>
+    <w:p>
+      <w:pPr>
+        <w:pStyle w:val="Paragrafoelenco"/>
+        <w:numPr>
+          <w:ilvl w:val="0"/>
+          <w:numId w:val="1"/>
+        </w:numPr>
+        <w:rPr>
+          <w:color w:val="000000" w:themeColor="text1"/>
+        </w:rPr>
+      </w:pPr>
+      <w:r>
+        <w:rPr>
+          <w:color w:val="000000" w:themeColor="text1"/>
+        </w:rPr>
+        <w:t xml:space="preserve">Ho creato un nuovo campo </w:t>
+      </w:r>
+      <w:proofErr w:type="spellStart"/>
+      <w:r>
+        <w:rPr>
+          <w:color w:val="000000" w:themeColor="text1"/>
+        </w:rPr>
+        <w:t>proc_inv</w:t>
+      </w:r>
+      <w:proofErr w:type="spellEnd"/>
+      <w:r>
+        <w:rPr>
+          <w:color w:val="000000" w:themeColor="text1"/>
+        </w:rPr>
+        <w:t xml:space="preserve"> che mi dice se almeno uno dei codici delle procedure invasive si trova nelle procedure primarie o secondarie</w:t>
+      </w:r>
+    </w:p>
+    <w:p>
+      <w:pPr>
+        <w:pStyle w:val="Paragrafoelenco"/>
+        <w:numPr>
+          <w:ilvl w:val="0"/>
+          <w:numId w:val="1"/>
+        </w:numPr>
+        <w:rPr>
+          <w:color w:val="000000" w:themeColor="text1"/>
+        </w:rPr>
+      </w:pPr>
+      <w:proofErr w:type="gramStart"/>
+      <w:r>
+        <w:rPr>
+          <w:color w:val="000000" w:themeColor="text1"/>
+        </w:rPr>
+        <w:t>Ho  creato</w:t>
+      </w:r>
+      <w:proofErr w:type="gramEnd"/>
+      <w:r>
+        <w:rPr>
+          <w:color w:val="000000" w:themeColor="text1"/>
+        </w:rPr>
+        <w:t xml:space="preserve"> il campo </w:t>
+      </w:r>
+      <w:proofErr w:type="spellStart"/>
+      <w:r>
+        <w:rPr>
+          <w:color w:val="000000" w:themeColor="text1"/>
+        </w:rPr>
+        <w:t>cod_proc</w:t>
+      </w:r>
+      <w:proofErr w:type="spellEnd"/>
+      <w:r>
+        <w:rPr>
+          <w:color w:val="000000" w:themeColor="text1"/>
+        </w:rPr>
+        <w:t xml:space="preserve"> che mi </w:t>
+      </w:r>
+      <w:r>
+        <w:rPr>
+          <w:color w:val="000000" w:themeColor="text1"/>
+        </w:rPr>
+        <w:t xml:space="preserve">dice, solo per i TRUE, il codice del tipo di procedura hanno subito </w:t>
+      </w:r>
     </w:p>
     <w:p/>
     <w:p/>
@@ -571,10 +724,25 @@
           <w:color w:val="FF0000"/>
         </w:rPr>
       </w:pPr>
-      <w:r>
-        <w:rPr>
-          <w:color w:val="FF0000"/>
-        </w:rPr>
+    </w:p>
+    <w:p>
+      <w:pPr>
+        <w:rPr>
+          <w:color w:val="FF0000"/>
+        </w:rPr>
+      </w:pPr>
+    </w:p>
+    <w:p>
+      <w:pPr>
+        <w:rPr>
+          <w:color w:val="FF0000"/>
+        </w:rPr>
+      </w:pPr>
+      <w:r>
+        <w:rPr>
+          <w:color w:val="FF0000"/>
+        </w:rPr>
+        <w:lastRenderedPageBreak/>
         <w:t>Cose da fare</w:t>
       </w:r>
     </w:p>
@@ -693,11 +861,13 @@
           <w:numId w:val="1"/>
         </w:numPr>
         <w:rPr>
-          <w:color w:val="FF0000"/>
-        </w:rPr>
-      </w:pPr>
-      <w:r>
-        <w:rPr>
+          <w:strike/>
+          <w:color w:val="FF0000"/>
+        </w:rPr>
+      </w:pPr>
+      <w:r>
+        <w:rPr>
+          <w:strike/>
           <w:color w:val="FF0000"/>
         </w:rPr>
         <w:t xml:space="preserve">Fare elenco di quelle invasive (sono circa 18 e sono sui file nella cartella </w:t>
@@ -705,6 +875,7 @@
       <w:proofErr w:type="spellStart"/>
       <w:r>
         <w:rPr>
+          <w:strike/>
           <w:color w:val="FF0000"/>
         </w:rPr>
         <w:t>procedure_mapping</w:t>
@@ -712,6 +883,7 @@
       <w:proofErr w:type="spellEnd"/>
       <w:r>
         <w:rPr>
+          <w:strike/>
           <w:color w:val="FF0000"/>
         </w:rPr>
         <w:t>) e metterlo nella cartella “data”</w:t>
@@ -725,11 +897,13 @@
           <w:numId w:val="1"/>
         </w:numPr>
         <w:rPr>
-          <w:color w:val="FF0000"/>
-        </w:rPr>
-      </w:pPr>
-      <w:r>
-        <w:rPr>
+          <w:strike/>
+          <w:color w:val="FF0000"/>
+        </w:rPr>
+      </w:pPr>
+      <w:r>
+        <w:rPr>
+          <w:strike/>
           <w:color w:val="FF0000"/>
         </w:rPr>
         <w:t xml:space="preserve">Creare un campo (True o False) che è True se uno </w:t>
@@ -737,6 +911,7 @@
       <w:proofErr w:type="gramStart"/>
       <w:r>
         <w:rPr>
+          <w:strike/>
           <w:color w:val="FF0000"/>
         </w:rPr>
         <w:t>dei quei</w:t>
@@ -744,6 +919,7 @@
       <w:proofErr w:type="gramEnd"/>
       <w:r>
         <w:rPr>
+          <w:strike/>
           <w:color w:val="FF0000"/>
         </w:rPr>
         <w:t xml:space="preserve"> codici si trova nelle colonne con le procedure primarie o secondarie.</w:t>
@@ -757,14 +933,15 @@
           <w:numId w:val="1"/>
         </w:numPr>
         <w:rPr>
-          <w:color w:val="FF0000"/>
-        </w:rPr>
-      </w:pPr>
-      <w:r>
-        <w:rPr>
-          <w:color w:val="FF0000"/>
-        </w:rPr>
-        <w:lastRenderedPageBreak/>
+          <w:strike/>
+          <w:color w:val="FF0000"/>
+        </w:rPr>
+      </w:pPr>
+      <w:r>
+        <w:rPr>
+          <w:strike/>
+          <w:color w:val="FF0000"/>
+        </w:rPr>
         <w:t>Eventualmente, solo per quelli TRUE, creare un campo con il tipo di procedura invasiva subita</w:t>
       </w:r>
     </w:p>
@@ -794,11 +971,13 @@
           <w:numId w:val="1"/>
         </w:numPr>
         <w:rPr>
-          <w:color w:val="FF0000"/>
-        </w:rPr>
-      </w:pPr>
-      <w:r>
-        <w:rPr>
+          <w:strike/>
+          <w:color w:val="FF0000"/>
+        </w:rPr>
+      </w:pPr>
+      <w:r>
+        <w:rPr>
+          <w:strike/>
           <w:color w:val="FF0000"/>
         </w:rPr>
         <w:t xml:space="preserve">Pulire file per codifica </w:t>
@@ -806,6 +985,7 @@
       <w:proofErr w:type="spellStart"/>
       <w:r>
         <w:rPr>
+          <w:strike/>
           <w:color w:val="FF0000"/>
         </w:rPr>
         <w:t>drg</w:t>
@@ -904,6 +1084,119 @@
 <file path=word/numbering.xml><?xml version="1.0" encoding="utf-8"?>
 <w:numbering xmlns:wpc="http://schemas.microsoft.com/office/word/2010/wordprocessingCanvas" xmlns:cx="http://schemas.microsoft.com/office/drawing/2014/chartex" xmlns:cx1="http://schemas.microsoft.com/office/drawing/2015/9/8/chartex" xmlns:cx2="http://schemas.microsoft.com/office/drawing/2015/10/21/chartex" xmlns:cx3="http://schemas.microsoft.com/office/drawing/2016/5/9/chartex" xmlns:cx4="http://schemas.microsoft.com/office/drawing/2016/5/10/chartex" xmlns:cx5="http://schemas.microsoft.com/office/drawing/2016/5/11/chartex" xmlns:cx6="http://schemas.microsoft.com/office/drawing/2016/5/12/chartex" xmlns:cx7="http://schemas.microsoft.com/office/drawing/2016/5/13/chartex" xmlns:cx8="http://schemas.microsoft.com/office/drawing/2016/5/14/chartex" xmlns:mc="http://schemas.openxmlformats.org/markup-compatibility/2006" xmlns:aink="http://schemas.microsoft.com/office/drawing/2016/ink" xmlns:am3d="http://schemas.microsoft.com/office/drawing/2017/model3d" xmlns:o="urn:schemas-microsoft-com:office:office" xmlns:oel="http://schemas.microsoft.com/office/2019/extlst" xmlns:r="http://schemas.openxmlformats.org/officeDocument/2006/relationships" xmlns:m="http://schemas.openxmlformats.org/officeDocument/2006/math" xmlns:v="urn:schemas-microsoft-com:vml" xmlns:wp14="http://schemas.microsoft.com/office/word/2010/wordprocessingDrawing" xmlns:wp="http://schemas.openxmlformats.org/drawingml/2006/wordprocessingDrawing" xmlns:w10="urn:schemas-microsoft-com:office:word" xmlns:w="http://schemas.openxmlformats.org/wordprocessingml/2006/main" xmlns:w14="http://schemas.microsoft.com/office/word/2010/wordml" xmlns:w15="http://schemas.microsoft.com/office/word/2012/wordml" xmlns:w16cex="http://schemas.microsoft.com/office/word/2018/wordml/cex" xmlns:w16cid="http://schemas.microsoft.com/office/word/2016/wordml/cid" xmlns:w16="http://schemas.microsoft.com/office/word/2018/wordml" xmlns:w16sdtdh="http://schemas.microsoft.com/office/word/2020/wordml/sdtdatahash" xmlns:w16se="http://schemas.microsoft.com/office/word/2015/wordml/symex" xmlns:wpg="http://schemas.microsoft.com/office/word/2010/wordprocessingGroup" xmlns:wpi="http://schemas.microsoft.com/office/word/2010/wordprocessingInk" xmlns:wne="http://schemas.microsoft.com/office/word/2006/wordml" xmlns:wps="http://schemas.microsoft.com/office/word/2010/wordprocessingShape" mc:Ignorable="w14 w15 w16se w16cid w16 w16cex w16sdtdh wp14">
   <w:abstractNum w:abstractNumId="0" w15:restartNumberingAfterBreak="0">
+    <w:nsid w:val="4D58615A"/>
+    <w:multiLevelType w:val="hybridMultilevel"/>
+    <w:tmpl w:val="F5520B56"/>
+    <w:lvl w:ilvl="0" w:tplc="C44ACD20">
+      <w:start w:val="31"/>
+      <w:numFmt w:val="bullet"/>
+      <w:lvlText w:val="-"/>
+      <w:lvlJc w:val="left"/>
+      <w:pPr>
+        <w:ind w:left="420" w:hanging="360"/>
+      </w:pPr>
+      <w:rPr>
+        <w:rFonts w:ascii="Calibri" w:eastAsiaTheme="minorHAnsi" w:hAnsi="Calibri" w:cs="Calibri" w:hint="default"/>
+      </w:rPr>
+    </w:lvl>
+    <w:lvl w:ilvl="1" w:tplc="04100003" w:tentative="1">
+      <w:start w:val="1"/>
+      <w:numFmt w:val="bullet"/>
+      <w:lvlText w:val="o"/>
+      <w:lvlJc w:val="left"/>
+      <w:pPr>
+        <w:ind w:left="1140" w:hanging="360"/>
+      </w:pPr>
+      <w:rPr>
+        <w:rFonts w:ascii="Courier New" w:hAnsi="Courier New" w:cs="Courier New" w:hint="default"/>
+      </w:rPr>
+    </w:lvl>
+    <w:lvl w:ilvl="2" w:tplc="04100005" w:tentative="1">
+      <w:start w:val="1"/>
+      <w:numFmt w:val="bullet"/>
+      <w:lvlText w:val=""/>
+      <w:lvlJc w:val="left"/>
+      <w:pPr>
+        <w:ind w:left="1860" w:hanging="360"/>
+      </w:pPr>
+      <w:rPr>
+        <w:rFonts w:ascii="Wingdings" w:hAnsi="Wingdings" w:hint="default"/>
+      </w:rPr>
+    </w:lvl>
+    <w:lvl w:ilvl="3" w:tplc="04100001" w:tentative="1">
+      <w:start w:val="1"/>
+      <w:numFmt w:val="bullet"/>
+      <w:lvlText w:val=""/>
+      <w:lvlJc w:val="left"/>
+      <w:pPr>
+        <w:ind w:left="2580" w:hanging="360"/>
+      </w:pPr>
+      <w:rPr>
+        <w:rFonts w:ascii="Symbol" w:hAnsi="Symbol" w:hint="default"/>
+      </w:rPr>
+    </w:lvl>
+    <w:lvl w:ilvl="4" w:tplc="04100003" w:tentative="1">
+      <w:start w:val="1"/>
+      <w:numFmt w:val="bullet"/>
+      <w:lvlText w:val="o"/>
+      <w:lvlJc w:val="left"/>
+      <w:pPr>
+        <w:ind w:left="3300" w:hanging="360"/>
+      </w:pPr>
+      <w:rPr>
+        <w:rFonts w:ascii="Courier New" w:hAnsi="Courier New" w:cs="Courier New" w:hint="default"/>
+      </w:rPr>
+    </w:lvl>
+    <w:lvl w:ilvl="5" w:tplc="04100005" w:tentative="1">
+      <w:start w:val="1"/>
+      <w:numFmt w:val="bullet"/>
+      <w:lvlText w:val=""/>
+      <w:lvlJc w:val="left"/>
+      <w:pPr>
+        <w:ind w:left="4020" w:hanging="360"/>
+      </w:pPr>
+      <w:rPr>
+        <w:rFonts w:ascii="Wingdings" w:hAnsi="Wingdings" w:hint="default"/>
+      </w:rPr>
+    </w:lvl>
+    <w:lvl w:ilvl="6" w:tplc="04100001" w:tentative="1">
+      <w:start w:val="1"/>
+      <w:numFmt w:val="bullet"/>
+      <w:lvlText w:val=""/>
+      <w:lvlJc w:val="left"/>
+      <w:pPr>
+        <w:ind w:left="4740" w:hanging="360"/>
+      </w:pPr>
+      <w:rPr>
+        <w:rFonts w:ascii="Symbol" w:hAnsi="Symbol" w:hint="default"/>
+      </w:rPr>
+    </w:lvl>
+    <w:lvl w:ilvl="7" w:tplc="04100003" w:tentative="1">
+      <w:start w:val="1"/>
+      <w:numFmt w:val="bullet"/>
+      <w:lvlText w:val="o"/>
+      <w:lvlJc w:val="left"/>
+      <w:pPr>
+        <w:ind w:left="5460" w:hanging="360"/>
+      </w:pPr>
+      <w:rPr>
+        <w:rFonts w:ascii="Courier New" w:hAnsi="Courier New" w:cs="Courier New" w:hint="default"/>
+      </w:rPr>
+    </w:lvl>
+    <w:lvl w:ilvl="8" w:tplc="04100005" w:tentative="1">
+      <w:start w:val="1"/>
+      <w:numFmt w:val="bullet"/>
+      <w:lvlText w:val=""/>
+      <w:lvlJc w:val="left"/>
+      <w:pPr>
+        <w:ind w:left="6180" w:hanging="360"/>
+      </w:pPr>
+      <w:rPr>
+        <w:rFonts w:ascii="Wingdings" w:hAnsi="Wingdings" w:hint="default"/>
+      </w:rPr>
+    </w:lvl>
+  </w:abstractNum>
+  <w:abstractNum w:abstractNumId="1" w15:restartNumberingAfterBreak="0">
     <w:nsid w:val="69FC3B85"/>
     <w:multiLevelType w:val="hybridMultilevel"/>
     <w:tmpl w:val="1820C386"/>
@@ -1016,7 +1309,7 @@
       </w:rPr>
     </w:lvl>
   </w:abstractNum>
-  <w:abstractNum w:abstractNumId="1" w15:restartNumberingAfterBreak="0">
+  <w:abstractNum w:abstractNumId="2" w15:restartNumberingAfterBreak="0">
     <w:nsid w:val="714129FD"/>
     <w:multiLevelType w:val="hybridMultilevel"/>
     <w:tmpl w:val="257696B8"/>
@@ -1130,10 +1423,13 @@
     </w:lvl>
   </w:abstractNum>
   <w:num w:numId="1" w16cid:durableId="201484831">
-    <w:abstractNumId w:val="0"/>
+    <w:abstractNumId w:val="1"/>
   </w:num>
   <w:num w:numId="2" w16cid:durableId="675304818">
-    <w:abstractNumId w:val="1"/>
+    <w:abstractNumId w:val="2"/>
+  </w:num>
+  <w:num w:numId="3" w16cid:durableId="796948360">
+    <w:abstractNumId w:val="0"/>
   </w:num>
 </w:numbering>
 </file>

</xml_diff>

<commit_message>
Compleato ricodifica DRG. Per i dettagli vedi file cose fatte e da fare.
</commit_message>
<xml_diff>
--- a/Cose fatte e da fare.docx
+++ b/Cose fatte e da fare.docx
@@ -716,6 +716,200 @@
         <w:t xml:space="preserve">dice, solo per i TRUE, il codice del tipo di procedura hanno subito </w:t>
       </w:r>
     </w:p>
+    <w:p>
+      <w:pPr>
+        <w:rPr>
+          <w:color w:val="000000" w:themeColor="text1"/>
+        </w:rPr>
+      </w:pPr>
+    </w:p>
+    <w:p>
+      <w:pPr>
+        <w:rPr>
+          <w:color w:val="000000" w:themeColor="text1"/>
+        </w:rPr>
+      </w:pPr>
+      <w:r>
+        <w:rPr>
+          <w:color w:val="000000" w:themeColor="text1"/>
+        </w:rPr>
+        <w:t>3 aprile</w:t>
+      </w:r>
+    </w:p>
+    <w:p>
+      <w:pPr>
+        <w:rPr>
+          <w:color w:val="000000" w:themeColor="text1"/>
+        </w:rPr>
+      </w:pPr>
+      <w:r>
+        <w:rPr>
+          <w:color w:val="000000" w:themeColor="text1"/>
+        </w:rPr>
+        <w:t>Mariagrazia</w:t>
+      </w:r>
+    </w:p>
+    <w:p>
+      <w:pPr>
+        <w:pStyle w:val="Paragrafoelenco"/>
+        <w:numPr>
+          <w:ilvl w:val="0"/>
+          <w:numId w:val="1"/>
+        </w:numPr>
+        <w:rPr>
+          <w:color w:val="000000" w:themeColor="text1"/>
+        </w:rPr>
+      </w:pPr>
+      <w:proofErr w:type="gramStart"/>
+      <w:r>
+        <w:rPr>
+          <w:color w:val="000000" w:themeColor="text1"/>
+        </w:rPr>
+        <w:t>Ho  creato</w:t>
+      </w:r>
+      <w:proofErr w:type="gramEnd"/>
+      <w:r>
+        <w:rPr>
+          <w:color w:val="000000" w:themeColor="text1"/>
+        </w:rPr>
+        <w:t xml:space="preserve"> il campo </w:t>
+      </w:r>
+      <w:proofErr w:type="spellStart"/>
+      <w:r>
+        <w:rPr>
+          <w:color w:val="000000" w:themeColor="text1"/>
+        </w:rPr>
+        <w:t>drg_soglia</w:t>
+      </w:r>
+      <w:proofErr w:type="spellEnd"/>
+      <w:r>
+        <w:rPr>
+          <w:color w:val="000000" w:themeColor="text1"/>
+        </w:rPr>
+        <w:t xml:space="preserve"> associato al numero del </w:t>
+      </w:r>
+      <w:proofErr w:type="spellStart"/>
+      <w:r>
+        <w:rPr>
+          <w:color w:val="000000" w:themeColor="text1"/>
+        </w:rPr>
+        <w:t>drg</w:t>
+      </w:r>
+      <w:proofErr w:type="spellEnd"/>
+      <w:r>
+        <w:rPr>
+          <w:color w:val="000000" w:themeColor="text1"/>
+        </w:rPr>
+        <w:t xml:space="preserve"> </w:t>
+      </w:r>
+    </w:p>
+    <w:p>
+      <w:pPr>
+        <w:pStyle w:val="Paragrafoelenco"/>
+        <w:numPr>
+          <w:ilvl w:val="0"/>
+          <w:numId w:val="1"/>
+        </w:numPr>
+        <w:rPr>
+          <w:color w:val="000000" w:themeColor="text1"/>
+        </w:rPr>
+      </w:pPr>
+      <w:r>
+        <w:rPr>
+          <w:color w:val="000000" w:themeColor="text1"/>
+        </w:rPr>
+        <w:lastRenderedPageBreak/>
+        <w:t xml:space="preserve">Ho creato la variabile </w:t>
+      </w:r>
+      <w:proofErr w:type="spellStart"/>
+      <w:r>
+        <w:rPr>
+          <w:color w:val="000000" w:themeColor="text1"/>
+        </w:rPr>
+        <w:t>sup_soglia</w:t>
+      </w:r>
+      <w:proofErr w:type="spellEnd"/>
+      <w:r>
+        <w:rPr>
+          <w:color w:val="000000" w:themeColor="text1"/>
+        </w:rPr>
+        <w:t>, in cui TRUE se i giorni di degenza hanno superato la soglia prevista da DRG, altrimenti FALSE</w:t>
+      </w:r>
+      <w:r>
+        <w:rPr>
+          <w:color w:val="000000" w:themeColor="text1"/>
+        </w:rPr>
+        <w:t xml:space="preserve"> (</w:t>
+      </w:r>
+      <w:r>
+        <w:rPr>
+          <w:color w:val="000000" w:themeColor="text1"/>
+          <w:u w:val="single"/>
+        </w:rPr>
+        <w:t xml:space="preserve">NB: ci sono 817 </w:t>
+      </w:r>
+      <w:proofErr w:type="spellStart"/>
+      <w:r>
+        <w:rPr>
+          <w:color w:val="000000" w:themeColor="text1"/>
+          <w:u w:val="single"/>
+        </w:rPr>
+        <w:t>missing</w:t>
+      </w:r>
+      <w:proofErr w:type="spellEnd"/>
+      <w:r>
+        <w:rPr>
+          <w:color w:val="000000" w:themeColor="text1"/>
+          <w:u w:val="single"/>
+        </w:rPr>
+        <w:t xml:space="preserve"> nella soglia perché per alcuni codici di DRG non c’è una soglia assegnata. I codici sono 557, 558, 559 e 577. I </w:t>
+      </w:r>
+      <w:proofErr w:type="spellStart"/>
+      <w:r>
+        <w:rPr>
+          <w:color w:val="000000" w:themeColor="text1"/>
+          <w:u w:val="single"/>
+        </w:rPr>
+        <w:t>missing</w:t>
+      </w:r>
+      <w:proofErr w:type="spellEnd"/>
+      <w:r>
+        <w:rPr>
+          <w:color w:val="000000" w:themeColor="text1"/>
+          <w:u w:val="single"/>
+        </w:rPr>
+        <w:t xml:space="preserve"> sono stati controllati e corrispondono ai valori del </w:t>
+      </w:r>
+      <w:proofErr w:type="spellStart"/>
+      <w:r>
+        <w:rPr>
+          <w:color w:val="000000" w:themeColor="text1"/>
+          <w:u w:val="single"/>
+        </w:rPr>
+        <w:t>drg</w:t>
+      </w:r>
+      <w:proofErr w:type="spellEnd"/>
+      <w:r>
+        <w:rPr>
+          <w:color w:val="000000" w:themeColor="text1"/>
+          <w:u w:val="single"/>
+        </w:rPr>
+        <w:t xml:space="preserve"> di questi codici</w:t>
+      </w:r>
+      <w:r>
+        <w:rPr>
+          <w:color w:val="000000" w:themeColor="text1"/>
+        </w:rPr>
+        <w:t>)</w:t>
+      </w:r>
+    </w:p>
+    <w:p>
+      <w:pPr>
+        <w:rPr>
+          <w:color w:val="000000" w:themeColor="text1"/>
+        </w:rPr>
+      </w:pPr>
+    </w:p>
     <w:p/>
     <w:p/>
     <w:p>
@@ -742,7 +936,6 @@
         <w:rPr>
           <w:color w:val="FF0000"/>
         </w:rPr>
-        <w:lastRenderedPageBreak/>
         <w:t>Cose da fare</w:t>
       </w:r>
     </w:p>
@@ -1000,11 +1193,13 @@
           <w:numId w:val="1"/>
         </w:numPr>
         <w:rPr>
-          <w:color w:val="FF0000"/>
-        </w:rPr>
-      </w:pPr>
-      <w:r>
-        <w:rPr>
+          <w:strike/>
+          <w:color w:val="FF0000"/>
+        </w:rPr>
+      </w:pPr>
+      <w:r>
+        <w:rPr>
+          <w:strike/>
           <w:color w:val="FF0000"/>
         </w:rPr>
         <w:t>A seconda del DRG24 mettere per ciascun record la soglia</w:t>
@@ -1018,11 +1213,13 @@
           <w:numId w:val="1"/>
         </w:numPr>
         <w:rPr>
-          <w:color w:val="FF0000"/>
-        </w:rPr>
-      </w:pPr>
-      <w:r>
-        <w:rPr>
+          <w:strike/>
+          <w:color w:val="FF0000"/>
+        </w:rPr>
+      </w:pPr>
+      <w:r>
+        <w:rPr>
+          <w:strike/>
           <w:color w:val="FF0000"/>
         </w:rPr>
         <w:t xml:space="preserve">Calcolare campo binario per quelli in cui la degenza supera la soglia (TRUE o FALSO) e campo numerico con la differenza di giorni tra degenza e soglia </w:t>

</xml_diff>

<commit_message>
rivisto pulizia con MG
</commit_message>
<xml_diff>
--- a/Cose fatte e da fare.docx
+++ b/Cose fatte e da fare.docx
@@ -1,6 +1,6 @@
 
 <file path=word/document.xml><?xml version="1.0" encoding="utf-8"?>
-<w:document xmlns:wpc="http://schemas.microsoft.com/office/word/2010/wordprocessingCanvas" xmlns:cx="http://schemas.microsoft.com/office/drawing/2014/chartex" xmlns:cx1="http://schemas.microsoft.com/office/drawing/2015/9/8/chartex" xmlns:cx2="http://schemas.microsoft.com/office/drawing/2015/10/21/chartex" xmlns:cx3="http://schemas.microsoft.com/office/drawing/2016/5/9/chartex" xmlns:cx4="http://schemas.microsoft.com/office/drawing/2016/5/10/chartex" xmlns:cx5="http://schemas.microsoft.com/office/drawing/2016/5/11/chartex" xmlns:cx6="http://schemas.microsoft.com/office/drawing/2016/5/12/chartex" xmlns:cx7="http://schemas.microsoft.com/office/drawing/2016/5/13/chartex" xmlns:cx8="http://schemas.microsoft.com/office/drawing/2016/5/14/chartex" xmlns:mc="http://schemas.openxmlformats.org/markup-compatibility/2006" xmlns:aink="http://schemas.microsoft.com/office/drawing/2016/ink" xmlns:am3d="http://schemas.microsoft.com/office/drawing/2017/model3d" xmlns:o="urn:schemas-microsoft-com:office:office" xmlns:oel="http://schemas.microsoft.com/office/2019/extlst" xmlns:r="http://schemas.openxmlformats.org/officeDocument/2006/relationships" xmlns:m="http://schemas.openxmlformats.org/officeDocument/2006/math" xmlns:v="urn:schemas-microsoft-com:vml" xmlns:wp14="http://schemas.microsoft.com/office/word/2010/wordprocessingDrawing" xmlns:wp="http://schemas.openxmlformats.org/drawingml/2006/wordprocessingDrawing" xmlns:w10="urn:schemas-microsoft-com:office:word" xmlns:w="http://schemas.openxmlformats.org/wordprocessingml/2006/main" xmlns:w14="http://schemas.microsoft.com/office/word/2010/wordml" xmlns:w15="http://schemas.microsoft.com/office/word/2012/wordml" xmlns:w16cex="http://schemas.microsoft.com/office/word/2018/wordml/cex" xmlns:w16cid="http://schemas.microsoft.com/office/word/2016/wordml/cid" xmlns:w16="http://schemas.microsoft.com/office/word/2018/wordml" xmlns:w16sdtdh="http://schemas.microsoft.com/office/word/2020/wordml/sdtdatahash" xmlns:w16se="http://schemas.microsoft.com/office/word/2015/wordml/symex" xmlns:wpg="http://schemas.microsoft.com/office/word/2010/wordprocessingGroup" xmlns:wpi="http://schemas.microsoft.com/office/word/2010/wordprocessingInk" xmlns:wne="http://schemas.microsoft.com/office/word/2006/wordml" xmlns:wps="http://schemas.microsoft.com/office/word/2010/wordprocessingShape" mc:Ignorable="w14 w15 w16se w16cid w16 w16cex w16sdtdh wp14">
+<w:document xmlns:wpc="http://schemas.microsoft.com/office/word/2010/wordprocessingCanvas" xmlns:cx="http://schemas.microsoft.com/office/drawing/2014/chartex" xmlns:cx1="http://schemas.microsoft.com/office/drawing/2015/9/8/chartex" xmlns:cx2="http://schemas.microsoft.com/office/drawing/2015/10/21/chartex" xmlns:cx3="http://schemas.microsoft.com/office/drawing/2016/5/9/chartex" xmlns:cx4="http://schemas.microsoft.com/office/drawing/2016/5/10/chartex" xmlns:cx5="http://schemas.microsoft.com/office/drawing/2016/5/11/chartex" xmlns:cx6="http://schemas.microsoft.com/office/drawing/2016/5/12/chartex" xmlns:cx7="http://schemas.microsoft.com/office/drawing/2016/5/13/chartex" xmlns:cx8="http://schemas.microsoft.com/office/drawing/2016/5/14/chartex" xmlns:mc="http://schemas.openxmlformats.org/markup-compatibility/2006" xmlns:aink="http://schemas.microsoft.com/office/drawing/2016/ink" xmlns:am3d="http://schemas.microsoft.com/office/drawing/2017/model3d" xmlns:o="urn:schemas-microsoft-com:office:office" xmlns:oel="http://schemas.microsoft.com/office/2019/extlst" xmlns:r="http://schemas.openxmlformats.org/officeDocument/2006/relationships" xmlns:m="http://schemas.openxmlformats.org/officeDocument/2006/math" xmlns:v="urn:schemas-microsoft-com:vml" xmlns:wp14="http://schemas.microsoft.com/office/word/2010/wordprocessingDrawing" xmlns:wp="http://schemas.openxmlformats.org/drawingml/2006/wordprocessingDrawing" xmlns:w10="urn:schemas-microsoft-com:office:word" xmlns:w="http://schemas.openxmlformats.org/wordprocessingml/2006/main" xmlns:w14="http://schemas.microsoft.com/office/word/2010/wordml" xmlns:w15="http://schemas.microsoft.com/office/word/2012/wordml" xmlns:w16cex="http://schemas.microsoft.com/office/word/2018/wordml/cex" xmlns:w16cid="http://schemas.microsoft.com/office/word/2016/wordml/cid" xmlns:w16="http://schemas.microsoft.com/office/word/2018/wordml" xmlns:w16du="http://schemas.microsoft.com/office/word/2023/wordml/word16du" xmlns:w16sdtdh="http://schemas.microsoft.com/office/word/2020/wordml/sdtdatahash" xmlns:w16se="http://schemas.microsoft.com/office/word/2015/wordml/symex" xmlns:wpg="http://schemas.microsoft.com/office/word/2010/wordprocessingGroup" xmlns:wpi="http://schemas.microsoft.com/office/word/2010/wordprocessingInk" xmlns:wne="http://schemas.microsoft.com/office/word/2006/wordml" xmlns:wps="http://schemas.microsoft.com/office/word/2010/wordprocessingShape" mc:Ignorable="w14 w15 w16se w16cid w16 w16cex w16sdtdh wp14">
   <w:body>
     <w:p>
       <w:pPr>
@@ -1241,6 +1241,12 @@
           <w:color w:val="FF0000"/>
         </w:rPr>
         <w:t>Decidere come trattare i soggetti che hanno generato costo 0</w:t>
+      </w:r>
+      <w:r>
+        <w:rPr>
+          <w:color w:val="FF0000"/>
+        </w:rPr>
+        <w:t xml:space="preserve"> (forse per il momento li togliamo, e poi alla fine vediamo se, e come re-inserirli)</w:t>
       </w:r>
     </w:p>
     <w:p>
@@ -1279,7 +1285,7 @@
 </file>
 
 <file path=word/numbering.xml><?xml version="1.0" encoding="utf-8"?>
-<w:numbering xmlns:wpc="http://schemas.microsoft.com/office/word/2010/wordprocessingCanvas" xmlns:cx="http://schemas.microsoft.com/office/drawing/2014/chartex" xmlns:cx1="http://schemas.microsoft.com/office/drawing/2015/9/8/chartex" xmlns:cx2="http://schemas.microsoft.com/office/drawing/2015/10/21/chartex" xmlns:cx3="http://schemas.microsoft.com/office/drawing/2016/5/9/chartex" xmlns:cx4="http://schemas.microsoft.com/office/drawing/2016/5/10/chartex" xmlns:cx5="http://schemas.microsoft.com/office/drawing/2016/5/11/chartex" xmlns:cx6="http://schemas.microsoft.com/office/drawing/2016/5/12/chartex" xmlns:cx7="http://schemas.microsoft.com/office/drawing/2016/5/13/chartex" xmlns:cx8="http://schemas.microsoft.com/office/drawing/2016/5/14/chartex" xmlns:mc="http://schemas.openxmlformats.org/markup-compatibility/2006" xmlns:aink="http://schemas.microsoft.com/office/drawing/2016/ink" xmlns:am3d="http://schemas.microsoft.com/office/drawing/2017/model3d" xmlns:o="urn:schemas-microsoft-com:office:office" xmlns:oel="http://schemas.microsoft.com/office/2019/extlst" xmlns:r="http://schemas.openxmlformats.org/officeDocument/2006/relationships" xmlns:m="http://schemas.openxmlformats.org/officeDocument/2006/math" xmlns:v="urn:schemas-microsoft-com:vml" xmlns:wp14="http://schemas.microsoft.com/office/word/2010/wordprocessingDrawing" xmlns:wp="http://schemas.openxmlformats.org/drawingml/2006/wordprocessingDrawing" xmlns:w10="urn:schemas-microsoft-com:office:word" xmlns:w="http://schemas.openxmlformats.org/wordprocessingml/2006/main" xmlns:w14="http://schemas.microsoft.com/office/word/2010/wordml" xmlns:w15="http://schemas.microsoft.com/office/word/2012/wordml" xmlns:w16cex="http://schemas.microsoft.com/office/word/2018/wordml/cex" xmlns:w16cid="http://schemas.microsoft.com/office/word/2016/wordml/cid" xmlns:w16="http://schemas.microsoft.com/office/word/2018/wordml" xmlns:w16sdtdh="http://schemas.microsoft.com/office/word/2020/wordml/sdtdatahash" xmlns:w16se="http://schemas.microsoft.com/office/word/2015/wordml/symex" xmlns:wpg="http://schemas.microsoft.com/office/word/2010/wordprocessingGroup" xmlns:wpi="http://schemas.microsoft.com/office/word/2010/wordprocessingInk" xmlns:wne="http://schemas.microsoft.com/office/word/2006/wordml" xmlns:wps="http://schemas.microsoft.com/office/word/2010/wordprocessingShape" mc:Ignorable="w14 w15 w16se w16cid w16 w16cex w16sdtdh wp14">
+<w:numbering xmlns:wpc="http://schemas.microsoft.com/office/word/2010/wordprocessingCanvas" xmlns:cx="http://schemas.microsoft.com/office/drawing/2014/chartex" xmlns:cx1="http://schemas.microsoft.com/office/drawing/2015/9/8/chartex" xmlns:cx2="http://schemas.microsoft.com/office/drawing/2015/10/21/chartex" xmlns:cx3="http://schemas.microsoft.com/office/drawing/2016/5/9/chartex" xmlns:cx4="http://schemas.microsoft.com/office/drawing/2016/5/10/chartex" xmlns:cx5="http://schemas.microsoft.com/office/drawing/2016/5/11/chartex" xmlns:cx6="http://schemas.microsoft.com/office/drawing/2016/5/12/chartex" xmlns:cx7="http://schemas.microsoft.com/office/drawing/2016/5/13/chartex" xmlns:cx8="http://schemas.microsoft.com/office/drawing/2016/5/14/chartex" xmlns:mc="http://schemas.openxmlformats.org/markup-compatibility/2006" xmlns:aink="http://schemas.microsoft.com/office/drawing/2016/ink" xmlns:am3d="http://schemas.microsoft.com/office/drawing/2017/model3d" xmlns:o="urn:schemas-microsoft-com:office:office" xmlns:oel="http://schemas.microsoft.com/office/2019/extlst" xmlns:r="http://schemas.openxmlformats.org/officeDocument/2006/relationships" xmlns:m="http://schemas.openxmlformats.org/officeDocument/2006/math" xmlns:v="urn:schemas-microsoft-com:vml" xmlns:wp14="http://schemas.microsoft.com/office/word/2010/wordprocessingDrawing" xmlns:wp="http://schemas.openxmlformats.org/drawingml/2006/wordprocessingDrawing" xmlns:w10="urn:schemas-microsoft-com:office:word" xmlns:w="http://schemas.openxmlformats.org/wordprocessingml/2006/main" xmlns:w14="http://schemas.microsoft.com/office/word/2010/wordml" xmlns:w15="http://schemas.microsoft.com/office/word/2012/wordml" xmlns:w16cex="http://schemas.microsoft.com/office/word/2018/wordml/cex" xmlns:w16cid="http://schemas.microsoft.com/office/word/2016/wordml/cid" xmlns:w16="http://schemas.microsoft.com/office/word/2018/wordml" xmlns:w16du="http://schemas.microsoft.com/office/word/2023/wordml/word16du" xmlns:w16sdtdh="http://schemas.microsoft.com/office/word/2020/wordml/sdtdatahash" xmlns:w16se="http://schemas.microsoft.com/office/word/2015/wordml/symex" xmlns:wpg="http://schemas.microsoft.com/office/word/2010/wordprocessingGroup" xmlns:wpi="http://schemas.microsoft.com/office/word/2010/wordprocessingInk" xmlns:wne="http://schemas.microsoft.com/office/word/2006/wordml" xmlns:wps="http://schemas.microsoft.com/office/word/2010/wordprocessingShape" mc:Ignorable="w14 w15 w16se w16cid w16 w16cex w16sdtdh wp14">
   <w:abstractNum w:abstractNumId="0" w15:restartNumberingAfterBreak="0">
     <w:nsid w:val="4D58615A"/>
     <w:multiLevelType w:val="hybridMultilevel"/>

</xml_diff>

<commit_message>
fatta la prima prova di propensity score
</commit_message>
<xml_diff>
--- a/Cose fatte e da fare.docx
+++ b/Cose fatte e da fare.docx
@@ -4,7 +4,7 @@
   <w:body>
     <w:p>
       <w:pPr>
-        <w:pStyle w:val="Titolo"/>
+        <w:pStyle w:val="Title"/>
       </w:pPr>
       <w:r>
         <w:t>Cose fatte e da fare</w:t>
@@ -79,7 +79,7 @@
     <w:p/>
     <w:p>
       <w:pPr>
-        <w:pStyle w:val="Paragrafoelenco"/>
+        <w:pStyle w:val="ListParagraph"/>
         <w:numPr>
           <w:ilvl w:val="0"/>
           <w:numId w:val="1"/>
@@ -97,7 +97,7 @@
     </w:p>
     <w:p>
       <w:pPr>
-        <w:pStyle w:val="Paragrafoelenco"/>
+        <w:pStyle w:val="ListParagraph"/>
         <w:numPr>
           <w:ilvl w:val="1"/>
           <w:numId w:val="1"/>
@@ -143,7 +143,7 @@
     </w:p>
     <w:p>
       <w:pPr>
-        <w:pStyle w:val="Paragrafoelenco"/>
+        <w:pStyle w:val="ListParagraph"/>
         <w:numPr>
           <w:ilvl w:val="2"/>
           <w:numId w:val="1"/>
@@ -169,7 +169,7 @@
     </w:p>
     <w:p>
       <w:pPr>
-        <w:pStyle w:val="Paragrafoelenco"/>
+        <w:pStyle w:val="ListParagraph"/>
         <w:numPr>
           <w:ilvl w:val="2"/>
           <w:numId w:val="1"/>
@@ -203,7 +203,7 @@
     </w:p>
     <w:p>
       <w:pPr>
-        <w:pStyle w:val="Paragrafoelenco"/>
+        <w:pStyle w:val="ListParagraph"/>
         <w:numPr>
           <w:ilvl w:val="0"/>
           <w:numId w:val="1"/>
@@ -235,7 +235,7 @@
     </w:p>
     <w:p>
       <w:pPr>
-        <w:pStyle w:val="Paragrafoelenco"/>
+        <w:pStyle w:val="ListParagraph"/>
         <w:numPr>
           <w:ilvl w:val="1"/>
           <w:numId w:val="1"/>
@@ -281,7 +281,7 @@
     </w:p>
     <w:p>
       <w:pPr>
-        <w:pStyle w:val="Paragrafoelenco"/>
+        <w:pStyle w:val="ListParagraph"/>
         <w:numPr>
           <w:ilvl w:val="1"/>
           <w:numId w:val="1"/>
@@ -299,7 +299,7 @@
     </w:p>
     <w:p>
       <w:pPr>
-        <w:pStyle w:val="Paragrafoelenco"/>
+        <w:pStyle w:val="ListParagraph"/>
         <w:numPr>
           <w:ilvl w:val="1"/>
           <w:numId w:val="1"/>
@@ -317,7 +317,7 @@
     </w:p>
     <w:p>
       <w:pPr>
-        <w:pStyle w:val="Paragrafoelenco"/>
+        <w:pStyle w:val="ListParagraph"/>
         <w:numPr>
           <w:ilvl w:val="1"/>
           <w:numId w:val="1"/>
@@ -394,7 +394,7 @@
     </w:p>
     <w:p>
       <w:pPr>
-        <w:pStyle w:val="Paragrafoelenco"/>
+        <w:pStyle w:val="ListParagraph"/>
         <w:numPr>
           <w:ilvl w:val="0"/>
           <w:numId w:val="1"/>
@@ -434,7 +434,7 @@
     </w:p>
     <w:p>
       <w:pPr>
-        <w:pStyle w:val="Paragrafoelenco"/>
+        <w:pStyle w:val="ListParagraph"/>
         <w:numPr>
           <w:ilvl w:val="0"/>
           <w:numId w:val="1"/>
@@ -452,7 +452,7 @@
     </w:p>
     <w:p>
       <w:pPr>
-        <w:pStyle w:val="Paragrafoelenco"/>
+        <w:pStyle w:val="ListParagraph"/>
         <w:numPr>
           <w:ilvl w:val="0"/>
           <w:numId w:val="1"/>
@@ -539,7 +539,7 @@
     </w:p>
     <w:p>
       <w:pPr>
-        <w:pStyle w:val="Paragrafoelenco"/>
+        <w:pStyle w:val="ListParagraph"/>
         <w:numPr>
           <w:ilvl w:val="0"/>
           <w:numId w:val="1"/>
@@ -590,7 +590,7 @@
     </w:p>
     <w:p>
       <w:pPr>
-        <w:pStyle w:val="Paragrafoelenco"/>
+        <w:pStyle w:val="ListParagraph"/>
         <w:numPr>
           <w:ilvl w:val="0"/>
           <w:numId w:val="1"/>
@@ -622,7 +622,7 @@
     </w:p>
     <w:p>
       <w:pPr>
-        <w:pStyle w:val="Paragrafoelenco"/>
+        <w:pStyle w:val="ListParagraph"/>
         <w:numPr>
           <w:ilvl w:val="0"/>
           <w:numId w:val="1"/>
@@ -640,7 +640,7 @@
     </w:p>
     <w:p>
       <w:pPr>
-        <w:pStyle w:val="Paragrafoelenco"/>
+        <w:pStyle w:val="ListParagraph"/>
         <w:numPr>
           <w:ilvl w:val="0"/>
           <w:numId w:val="1"/>
@@ -672,7 +672,7 @@
     </w:p>
     <w:p>
       <w:pPr>
-        <w:pStyle w:val="Paragrafoelenco"/>
+        <w:pStyle w:val="ListParagraph"/>
         <w:numPr>
           <w:ilvl w:val="0"/>
           <w:numId w:val="1"/>
@@ -751,7 +751,7 @@
     </w:p>
     <w:p>
       <w:pPr>
-        <w:pStyle w:val="Paragrafoelenco"/>
+        <w:pStyle w:val="ListParagraph"/>
         <w:numPr>
           <w:ilvl w:val="0"/>
           <w:numId w:val="1"/>
@@ -805,7 +805,7 @@
     </w:p>
     <w:p>
       <w:pPr>
-        <w:pStyle w:val="Paragrafoelenco"/>
+        <w:pStyle w:val="ListParagraph"/>
         <w:numPr>
           <w:ilvl w:val="0"/>
           <w:numId w:val="1"/>
@@ -941,7 +941,7 @@
     </w:p>
     <w:p>
       <w:pPr>
-        <w:pStyle w:val="Paragrafoelenco"/>
+        <w:pStyle w:val="ListParagraph"/>
         <w:numPr>
           <w:ilvl w:val="0"/>
           <w:numId w:val="1"/>
@@ -961,7 +961,7 @@
     </w:p>
     <w:p>
       <w:pPr>
-        <w:pStyle w:val="Paragrafoelenco"/>
+        <w:pStyle w:val="ListParagraph"/>
         <w:numPr>
           <w:ilvl w:val="0"/>
           <w:numId w:val="1"/>
@@ -1022,7 +1022,7 @@
     </w:p>
     <w:p>
       <w:pPr>
-        <w:pStyle w:val="Paragrafoelenco"/>
+        <w:pStyle w:val="ListParagraph"/>
         <w:numPr>
           <w:ilvl w:val="0"/>
           <w:numId w:val="1"/>
@@ -1048,7 +1048,7 @@
     </w:p>
     <w:p>
       <w:pPr>
-        <w:pStyle w:val="Paragrafoelenco"/>
+        <w:pStyle w:val="ListParagraph"/>
         <w:numPr>
           <w:ilvl w:val="1"/>
           <w:numId w:val="1"/>
@@ -1084,7 +1084,7 @@
     </w:p>
     <w:p>
       <w:pPr>
-        <w:pStyle w:val="Paragrafoelenco"/>
+        <w:pStyle w:val="ListParagraph"/>
         <w:numPr>
           <w:ilvl w:val="1"/>
           <w:numId w:val="1"/>
@@ -1120,7 +1120,7 @@
     </w:p>
     <w:p>
       <w:pPr>
-        <w:pStyle w:val="Paragrafoelenco"/>
+        <w:pStyle w:val="ListParagraph"/>
         <w:numPr>
           <w:ilvl w:val="1"/>
           <w:numId w:val="1"/>
@@ -1140,7 +1140,7 @@
     </w:p>
     <w:p>
       <w:pPr>
-        <w:pStyle w:val="Paragrafoelenco"/>
+        <w:pStyle w:val="ListParagraph"/>
         <w:numPr>
           <w:ilvl w:val="0"/>
           <w:numId w:val="1"/>
@@ -1158,7 +1158,7 @@
     </w:p>
     <w:p>
       <w:pPr>
-        <w:pStyle w:val="Paragrafoelenco"/>
+        <w:pStyle w:val="ListParagraph"/>
         <w:numPr>
           <w:ilvl w:val="1"/>
           <w:numId w:val="1"/>
@@ -1187,7 +1187,7 @@
     </w:p>
     <w:p>
       <w:pPr>
-        <w:pStyle w:val="Paragrafoelenco"/>
+        <w:pStyle w:val="ListParagraph"/>
         <w:numPr>
           <w:ilvl w:val="1"/>
           <w:numId w:val="1"/>
@@ -1207,7 +1207,7 @@
     </w:p>
     <w:p>
       <w:pPr>
-        <w:pStyle w:val="Paragrafoelenco"/>
+        <w:pStyle w:val="ListParagraph"/>
         <w:numPr>
           <w:ilvl w:val="1"/>
           <w:numId w:val="1"/>
@@ -1227,7 +1227,7 @@
     </w:p>
     <w:p>
       <w:pPr>
-        <w:pStyle w:val="Paragrafoelenco"/>
+        <w:pStyle w:val="ListParagraph"/>
         <w:numPr>
           <w:ilvl w:val="1"/>
           <w:numId w:val="1"/>
@@ -1251,7 +1251,7 @@
     </w:p>
     <w:p>
       <w:pPr>
-        <w:pStyle w:val="Paragrafoelenco"/>
+        <w:pStyle w:val="ListParagraph"/>
         <w:numPr>
           <w:ilvl w:val="0"/>
           <w:numId w:val="1"/>
@@ -1269,7 +1269,246 @@
     </w:p>
     <w:p>
       <w:pPr>
-        <w:rPr>
+        <w:pStyle w:val="ListParagraph"/>
+        <w:numPr>
+          <w:ilvl w:val="0"/>
+          <w:numId w:val="1"/>
+        </w:numPr>
+        <w:rPr>
+          <w:color w:val="FF0000"/>
+        </w:rPr>
+      </w:pPr>
+      <w:r>
+        <w:rPr>
+          <w:color w:val="FF0000"/>
+        </w:rPr>
+        <w:t xml:space="preserve">Capire bene come </w:t>
+      </w:r>
+      <w:proofErr w:type="spellStart"/>
+      <w:r>
+        <w:rPr>
+          <w:color w:val="FF0000"/>
+        </w:rPr>
+        <w:t>trattere</w:t>
+      </w:r>
+      <w:proofErr w:type="spellEnd"/>
+      <w:r>
+        <w:rPr>
+          <w:color w:val="FF0000"/>
+        </w:rPr>
+        <w:t xml:space="preserve"> quei </w:t>
+      </w:r>
+      <w:proofErr w:type="spellStart"/>
+      <w:r>
+        <w:rPr>
+          <w:color w:val="FF0000"/>
+        </w:rPr>
+        <w:t>missing</w:t>
+      </w:r>
+      <w:proofErr w:type="spellEnd"/>
+      <w:r>
+        <w:rPr>
+          <w:color w:val="FF0000"/>
+        </w:rPr>
+        <w:t xml:space="preserve"> in </w:t>
+      </w:r>
+      <w:proofErr w:type="spellStart"/>
+      <w:r>
+        <w:rPr>
+          <w:color w:val="FF0000"/>
+        </w:rPr>
+        <w:t>drg_soglia</w:t>
+      </w:r>
+      <w:proofErr w:type="spellEnd"/>
+      <w:r>
+        <w:rPr>
+          <w:color w:val="FF0000"/>
+        </w:rPr>
+        <w:t xml:space="preserve">. Si potrebbe fare una imputazione con i metodi per i </w:t>
+      </w:r>
+      <w:proofErr w:type="spellStart"/>
+      <w:r>
+        <w:rPr>
+          <w:color w:val="FF0000"/>
+        </w:rPr>
+        <w:t>missing</w:t>
+      </w:r>
+      <w:proofErr w:type="spellEnd"/>
+      <w:r>
+        <w:rPr>
+          <w:color w:val="FF0000"/>
+        </w:rPr>
+        <w:t>, oppure calcolare noi una mediana e utilizzare quella come soglia. Per il momento li lasciamo un attimo come NA</w:t>
+      </w:r>
+    </w:p>
+    <w:p>
+      <w:pPr>
+        <w:rPr>
+          <w:color w:val="FF0000"/>
+        </w:rPr>
+      </w:pPr>
+    </w:p>
+    <w:p>
+      <w:pPr>
+        <w:pStyle w:val="Heading1"/>
+      </w:pPr>
+      <w:r>
+        <w:t>Considerazioni di metodo</w:t>
+      </w:r>
+    </w:p>
+    <w:p>
+      <w:pPr>
+        <w:pStyle w:val="ListParagraph"/>
+        <w:numPr>
+          <w:ilvl w:val="0"/>
+          <w:numId w:val="4"/>
+        </w:numPr>
+        <w:rPr>
+          <w:color w:val="FF0000"/>
+        </w:rPr>
+      </w:pPr>
+      <w:r>
+        <w:rPr>
+          <w:color w:val="FF0000"/>
+        </w:rPr>
+        <w:t>Istruzione e professione sono correlati con età, quindi forse si possono togliere</w:t>
+      </w:r>
+    </w:p>
+    <w:p>
+      <w:pPr>
+        <w:pStyle w:val="ListParagraph"/>
+        <w:numPr>
+          <w:ilvl w:val="0"/>
+          <w:numId w:val="4"/>
+        </w:numPr>
+        <w:rPr>
+          <w:color w:val="FF0000"/>
+        </w:rPr>
+      </w:pPr>
+      <w:r>
+        <w:rPr>
+          <w:color w:val="FF0000"/>
+        </w:rPr>
+        <w:t>I reparti con pochi infetti (&lt; 5) forse si possono togliere perché sono reparti dove le ICA non sono un problema rilevante (vedi oculistica)</w:t>
+      </w:r>
+    </w:p>
+    <w:p>
+      <w:pPr>
+        <w:pStyle w:val="ListParagraph"/>
+        <w:numPr>
+          <w:ilvl w:val="0"/>
+          <w:numId w:val="4"/>
+        </w:numPr>
+        <w:rPr>
+          <w:color w:val="FF0000"/>
+        </w:rPr>
+      </w:pPr>
+      <w:r>
+        <w:rPr>
+          <w:color w:val="FF0000"/>
+        </w:rPr>
+        <w:t>L’età potrebbe essere fatta per classi, ma non so se dividere per classi di anni uguali o per numero di pazienti uguali</w:t>
+      </w:r>
+    </w:p>
+    <w:p>
+      <w:pPr>
+        <w:rPr>
+          <w:color w:val="FF0000"/>
+        </w:rPr>
+      </w:pPr>
+    </w:p>
+    <w:p>
+      <w:pPr>
+        <w:rPr>
+          <w:b/>
+          <w:bCs/>
+          <w:color w:val="000000" w:themeColor="text1"/>
+        </w:rPr>
+      </w:pPr>
+      <w:r>
+        <w:rPr>
+          <w:b/>
+          <w:bCs/>
+          <w:color w:val="000000" w:themeColor="text1"/>
+        </w:rPr>
+        <w:t>DA FARE ANALISI</w:t>
+      </w:r>
+      <w:r>
+        <w:rPr>
+          <w:b/>
+          <w:bCs/>
+          <w:color w:val="000000" w:themeColor="text1"/>
+        </w:rPr>
+        <w:t xml:space="preserve"> – Riflessioni</w:t>
+      </w:r>
+    </w:p>
+    <w:p>
+      <w:pPr>
+        <w:rPr>
+          <w:b/>
+          <w:bCs/>
+          <w:color w:val="000000" w:themeColor="text1"/>
+        </w:rPr>
+      </w:pPr>
+      <w:r>
+        <w:rPr>
+          <w:b/>
+          <w:bCs/>
+          <w:color w:val="000000" w:themeColor="text1"/>
+        </w:rPr>
+        <w:t xml:space="preserve">I giorni di degenza li abbiamo usati come parametro del matching e del PS, ma forse andrebbero considerati come un </w:t>
+      </w:r>
+      <w:proofErr w:type="spellStart"/>
+      <w:r>
+        <w:rPr>
+          <w:b/>
+          <w:bCs/>
+          <w:color w:val="000000" w:themeColor="text1"/>
+        </w:rPr>
+        <w:t>outcome</w:t>
+      </w:r>
+      <w:proofErr w:type="spellEnd"/>
+      <w:r>
+        <w:rPr>
+          <w:b/>
+          <w:bCs/>
+          <w:color w:val="000000" w:themeColor="text1"/>
+        </w:rPr>
+        <w:t xml:space="preserve">. Il costo può aumentare perché si registra il DRG dell’infezione, ma anche in caso di DRG non registrato l’infezione può aumentare i giorni extra soglia. </w:t>
+      </w:r>
+    </w:p>
+    <w:p>
+      <w:pPr>
+        <w:rPr>
+          <w:b/>
+          <w:bCs/>
+          <w:color w:val="000000" w:themeColor="text1"/>
+        </w:rPr>
+      </w:pPr>
+    </w:p>
+    <w:p>
+      <w:pPr>
+        <w:rPr>
+          <w:b/>
+          <w:bCs/>
+          <w:color w:val="000000" w:themeColor="text1"/>
+        </w:rPr>
+      </w:pPr>
+      <w:r>
+        <w:rPr>
+          <w:b/>
+          <w:bCs/>
+          <w:color w:val="000000" w:themeColor="text1"/>
+        </w:rPr>
+        <w:lastRenderedPageBreak/>
+        <w:t xml:space="preserve">Ragionare su questa cosa </w:t>
+      </w:r>
+    </w:p>
+    <w:p>
+      <w:pPr>
+        <w:rPr>
+          <w:b/>
+          <w:bCs/>
           <w:color w:val="FF0000"/>
         </w:rPr>
       </w:pPr>
@@ -1287,6 +1526,118 @@
 <file path=word/numbering.xml><?xml version="1.0" encoding="utf-8"?>
 <w:numbering xmlns:wpc="http://schemas.microsoft.com/office/word/2010/wordprocessingCanvas" xmlns:cx="http://schemas.microsoft.com/office/drawing/2014/chartex" xmlns:cx1="http://schemas.microsoft.com/office/drawing/2015/9/8/chartex" xmlns:cx2="http://schemas.microsoft.com/office/drawing/2015/10/21/chartex" xmlns:cx3="http://schemas.microsoft.com/office/drawing/2016/5/9/chartex" xmlns:cx4="http://schemas.microsoft.com/office/drawing/2016/5/10/chartex" xmlns:cx5="http://schemas.microsoft.com/office/drawing/2016/5/11/chartex" xmlns:cx6="http://schemas.microsoft.com/office/drawing/2016/5/12/chartex" xmlns:cx7="http://schemas.microsoft.com/office/drawing/2016/5/13/chartex" xmlns:cx8="http://schemas.microsoft.com/office/drawing/2016/5/14/chartex" xmlns:mc="http://schemas.openxmlformats.org/markup-compatibility/2006" xmlns:aink="http://schemas.microsoft.com/office/drawing/2016/ink" xmlns:am3d="http://schemas.microsoft.com/office/drawing/2017/model3d" xmlns:o="urn:schemas-microsoft-com:office:office" xmlns:oel="http://schemas.microsoft.com/office/2019/extlst" xmlns:r="http://schemas.openxmlformats.org/officeDocument/2006/relationships" xmlns:m="http://schemas.openxmlformats.org/officeDocument/2006/math" xmlns:v="urn:schemas-microsoft-com:vml" xmlns:wp14="http://schemas.microsoft.com/office/word/2010/wordprocessingDrawing" xmlns:wp="http://schemas.openxmlformats.org/drawingml/2006/wordprocessingDrawing" xmlns:w10="urn:schemas-microsoft-com:office:word" xmlns:w="http://schemas.openxmlformats.org/wordprocessingml/2006/main" xmlns:w14="http://schemas.microsoft.com/office/word/2010/wordml" xmlns:w15="http://schemas.microsoft.com/office/word/2012/wordml" xmlns:w16cex="http://schemas.microsoft.com/office/word/2018/wordml/cex" xmlns:w16cid="http://schemas.microsoft.com/office/word/2016/wordml/cid" xmlns:w16="http://schemas.microsoft.com/office/word/2018/wordml" xmlns:w16du="http://schemas.microsoft.com/office/word/2023/wordml/word16du" xmlns:w16sdtdh="http://schemas.microsoft.com/office/word/2020/wordml/sdtdatahash" xmlns:w16se="http://schemas.microsoft.com/office/word/2015/wordml/symex" xmlns:wpg="http://schemas.microsoft.com/office/word/2010/wordprocessingGroup" xmlns:wpi="http://schemas.microsoft.com/office/word/2010/wordprocessingInk" xmlns:wne="http://schemas.microsoft.com/office/word/2006/wordml" xmlns:wps="http://schemas.microsoft.com/office/word/2010/wordprocessingShape" mc:Ignorable="w14 w15 w16se w16cid w16 w16cex w16sdtdh wp14">
   <w:abstractNum w:abstractNumId="0" w15:restartNumberingAfterBreak="0">
+    <w:nsid w:val="15660ED4"/>
+    <w:multiLevelType w:val="hybridMultilevel"/>
+    <w:tmpl w:val="0A50F98C"/>
+    <w:lvl w:ilvl="0" w:tplc="B7A600E8">
+      <w:numFmt w:val="bullet"/>
+      <w:lvlText w:val="-"/>
+      <w:lvlJc w:val="left"/>
+      <w:pPr>
+        <w:ind w:left="720" w:hanging="360"/>
+      </w:pPr>
+      <w:rPr>
+        <w:rFonts w:ascii="Calibri" w:eastAsiaTheme="minorHAnsi" w:hAnsi="Calibri" w:cs="Calibri" w:hint="default"/>
+      </w:rPr>
+    </w:lvl>
+    <w:lvl w:ilvl="1" w:tplc="08090003" w:tentative="1">
+      <w:start w:val="1"/>
+      <w:numFmt w:val="bullet"/>
+      <w:lvlText w:val="o"/>
+      <w:lvlJc w:val="left"/>
+      <w:pPr>
+        <w:ind w:left="1440" w:hanging="360"/>
+      </w:pPr>
+      <w:rPr>
+        <w:rFonts w:ascii="Courier New" w:hAnsi="Courier New" w:cs="Courier New" w:hint="default"/>
+      </w:rPr>
+    </w:lvl>
+    <w:lvl w:ilvl="2" w:tplc="08090005" w:tentative="1">
+      <w:start w:val="1"/>
+      <w:numFmt w:val="bullet"/>
+      <w:lvlText w:val=""/>
+      <w:lvlJc w:val="left"/>
+      <w:pPr>
+        <w:ind w:left="2160" w:hanging="360"/>
+      </w:pPr>
+      <w:rPr>
+        <w:rFonts w:ascii="Wingdings" w:hAnsi="Wingdings" w:hint="default"/>
+      </w:rPr>
+    </w:lvl>
+    <w:lvl w:ilvl="3" w:tplc="08090001" w:tentative="1">
+      <w:start w:val="1"/>
+      <w:numFmt w:val="bullet"/>
+      <w:lvlText w:val=""/>
+      <w:lvlJc w:val="left"/>
+      <w:pPr>
+        <w:ind w:left="2880" w:hanging="360"/>
+      </w:pPr>
+      <w:rPr>
+        <w:rFonts w:ascii="Symbol" w:hAnsi="Symbol" w:hint="default"/>
+      </w:rPr>
+    </w:lvl>
+    <w:lvl w:ilvl="4" w:tplc="08090003" w:tentative="1">
+      <w:start w:val="1"/>
+      <w:numFmt w:val="bullet"/>
+      <w:lvlText w:val="o"/>
+      <w:lvlJc w:val="left"/>
+      <w:pPr>
+        <w:ind w:left="3600" w:hanging="360"/>
+      </w:pPr>
+      <w:rPr>
+        <w:rFonts w:ascii="Courier New" w:hAnsi="Courier New" w:cs="Courier New" w:hint="default"/>
+      </w:rPr>
+    </w:lvl>
+    <w:lvl w:ilvl="5" w:tplc="08090005" w:tentative="1">
+      <w:start w:val="1"/>
+      <w:numFmt w:val="bullet"/>
+      <w:lvlText w:val=""/>
+      <w:lvlJc w:val="left"/>
+      <w:pPr>
+        <w:ind w:left="4320" w:hanging="360"/>
+      </w:pPr>
+      <w:rPr>
+        <w:rFonts w:ascii="Wingdings" w:hAnsi="Wingdings" w:hint="default"/>
+      </w:rPr>
+    </w:lvl>
+    <w:lvl w:ilvl="6" w:tplc="08090001" w:tentative="1">
+      <w:start w:val="1"/>
+      <w:numFmt w:val="bullet"/>
+      <w:lvlText w:val=""/>
+      <w:lvlJc w:val="left"/>
+      <w:pPr>
+        <w:ind w:left="5040" w:hanging="360"/>
+      </w:pPr>
+      <w:rPr>
+        <w:rFonts w:ascii="Symbol" w:hAnsi="Symbol" w:hint="default"/>
+      </w:rPr>
+    </w:lvl>
+    <w:lvl w:ilvl="7" w:tplc="08090003" w:tentative="1">
+      <w:start w:val="1"/>
+      <w:numFmt w:val="bullet"/>
+      <w:lvlText w:val="o"/>
+      <w:lvlJc w:val="left"/>
+      <w:pPr>
+        <w:ind w:left="5760" w:hanging="360"/>
+      </w:pPr>
+      <w:rPr>
+        <w:rFonts w:ascii="Courier New" w:hAnsi="Courier New" w:cs="Courier New" w:hint="default"/>
+      </w:rPr>
+    </w:lvl>
+    <w:lvl w:ilvl="8" w:tplc="08090005" w:tentative="1">
+      <w:start w:val="1"/>
+      <w:numFmt w:val="bullet"/>
+      <w:lvlText w:val=""/>
+      <w:lvlJc w:val="left"/>
+      <w:pPr>
+        <w:ind w:left="6480" w:hanging="360"/>
+      </w:pPr>
+      <w:rPr>
+        <w:rFonts w:ascii="Wingdings" w:hAnsi="Wingdings" w:hint="default"/>
+      </w:rPr>
+    </w:lvl>
+  </w:abstractNum>
+  <w:abstractNum w:abstractNumId="1" w15:restartNumberingAfterBreak="0">
     <w:nsid w:val="4D58615A"/>
     <w:multiLevelType w:val="hybridMultilevel"/>
     <w:tmpl w:val="F5520B56"/>
@@ -1399,7 +1750,7 @@
       </w:rPr>
     </w:lvl>
   </w:abstractNum>
-  <w:abstractNum w:abstractNumId="1" w15:restartNumberingAfterBreak="0">
+  <w:abstractNum w:abstractNumId="2" w15:restartNumberingAfterBreak="0">
     <w:nsid w:val="69FC3B85"/>
     <w:multiLevelType w:val="hybridMultilevel"/>
     <w:tmpl w:val="1820C386"/>
@@ -1512,7 +1863,7 @@
       </w:rPr>
     </w:lvl>
   </w:abstractNum>
-  <w:abstractNum w:abstractNumId="2" w15:restartNumberingAfterBreak="0">
+  <w:abstractNum w:abstractNumId="3" w15:restartNumberingAfterBreak="0">
     <w:nsid w:val="714129FD"/>
     <w:multiLevelType w:val="hybridMultilevel"/>
     <w:tmpl w:val="257696B8"/>
@@ -1626,12 +1977,15 @@
     </w:lvl>
   </w:abstractNum>
   <w:num w:numId="1" w16cid:durableId="201484831">
+    <w:abstractNumId w:val="2"/>
+  </w:num>
+  <w:num w:numId="2" w16cid:durableId="675304818">
+    <w:abstractNumId w:val="3"/>
+  </w:num>
+  <w:num w:numId="3" w16cid:durableId="796948360">
     <w:abstractNumId w:val="1"/>
   </w:num>
-  <w:num w:numId="2" w16cid:durableId="675304818">
-    <w:abstractNumId w:val="2"/>
-  </w:num>
-  <w:num w:numId="3" w16cid:durableId="796948360">
+  <w:num w:numId="4" w16cid:durableId="1845512889">
     <w:abstractNumId w:val="0"/>
   </w:num>
 </w:numbering>
@@ -2028,17 +2382,38 @@
     <w:lsdException w:name="Unresolved Mention" w:semiHidden="1" w:unhideWhenUsed="1"/>
     <w:lsdException w:name="Smart Link" w:semiHidden="1" w:unhideWhenUsed="1"/>
   </w:latentStyles>
-  <w:style w:type="paragraph" w:default="1" w:styleId="Normale">
+  <w:style w:type="paragraph" w:default="1" w:styleId="Normal">
     <w:name w:val="Normal"/>
     <w:qFormat/>
   </w:style>
-  <w:style w:type="character" w:default="1" w:styleId="Carpredefinitoparagrafo">
+  <w:style w:type="paragraph" w:styleId="Heading1">
+    <w:name w:val="heading 1"/>
+    <w:basedOn w:val="Normal"/>
+    <w:next w:val="Normal"/>
+    <w:link w:val="Heading1Char"/>
+    <w:uiPriority w:val="9"/>
+    <w:qFormat/>
+    <w:rsid w:val="005B4424"/>
+    <w:pPr>
+      <w:keepNext/>
+      <w:keepLines/>
+      <w:spacing w:before="240"/>
+      <w:outlineLvl w:val="0"/>
+    </w:pPr>
+    <w:rPr>
+      <w:rFonts w:asciiTheme="majorHAnsi" w:eastAsiaTheme="majorEastAsia" w:hAnsiTheme="majorHAnsi" w:cstheme="majorBidi"/>
+      <w:color w:val="2F5496" w:themeColor="accent1" w:themeShade="BF"/>
+      <w:sz w:val="32"/>
+      <w:szCs w:val="32"/>
+    </w:rPr>
+  </w:style>
+  <w:style w:type="character" w:default="1" w:styleId="DefaultParagraphFont">
     <w:name w:val="Default Paragraph Font"/>
     <w:uiPriority w:val="1"/>
     <w:semiHidden/>
     <w:unhideWhenUsed/>
   </w:style>
-  <w:style w:type="table" w:default="1" w:styleId="Tabellanormale">
+  <w:style w:type="table" w:default="1" w:styleId="TableNormal">
     <w:name w:val="Normal Table"/>
     <w:uiPriority w:val="99"/>
     <w:semiHidden/>
@@ -2053,17 +2428,17 @@
       </w:tblCellMar>
     </w:tblPr>
   </w:style>
-  <w:style w:type="numbering" w:default="1" w:styleId="Nessunelenco">
+  <w:style w:type="numbering" w:default="1" w:styleId="NoList">
     <w:name w:val="No List"/>
     <w:uiPriority w:val="99"/>
     <w:semiHidden/>
     <w:unhideWhenUsed/>
   </w:style>
-  <w:style w:type="paragraph" w:styleId="Titolo">
+  <w:style w:type="paragraph" w:styleId="Title">
     <w:name w:val="Title"/>
-    <w:basedOn w:val="Normale"/>
-    <w:next w:val="Normale"/>
-    <w:link w:val="TitoloCarattere"/>
+    <w:basedOn w:val="Normal"/>
+    <w:next w:val="Normal"/>
+    <w:link w:val="TitleChar"/>
     <w:uiPriority w:val="10"/>
     <w:qFormat/>
     <w:rsid w:val="008B5813"/>
@@ -2078,10 +2453,10 @@
       <w:szCs w:val="56"/>
     </w:rPr>
   </w:style>
-  <w:style w:type="character" w:customStyle="1" w:styleId="TitoloCarattere">
-    <w:name w:val="Titolo Carattere"/>
-    <w:basedOn w:val="Carpredefinitoparagrafo"/>
-    <w:link w:val="Titolo"/>
+  <w:style w:type="character" w:customStyle="1" w:styleId="TitleChar">
+    <w:name w:val="Title Char"/>
+    <w:basedOn w:val="DefaultParagraphFont"/>
+    <w:link w:val="Title"/>
     <w:uiPriority w:val="10"/>
     <w:rsid w:val="008B5813"/>
     <w:rPr>
@@ -2092,9 +2467,9 @@
       <w:szCs w:val="56"/>
     </w:rPr>
   </w:style>
-  <w:style w:type="paragraph" w:styleId="Paragrafoelenco">
+  <w:style w:type="paragraph" w:styleId="ListParagraph">
     <w:name w:val="List Paragraph"/>
-    <w:basedOn w:val="Normale"/>
+    <w:basedOn w:val="Normal"/>
     <w:uiPriority w:val="34"/>
     <w:qFormat/>
     <w:rsid w:val="008B5813"/>
@@ -2103,9 +2478,9 @@
       <w:contextualSpacing/>
     </w:pPr>
   </w:style>
-  <w:style w:type="paragraph" w:styleId="NormaleWeb">
+  <w:style w:type="paragraph" w:styleId="NormalWeb">
     <w:name w:val="Normal (Web)"/>
-    <w:basedOn w:val="Normale"/>
+    <w:basedOn w:val="Normal"/>
     <w:uiPriority w:val="99"/>
     <w:semiHidden/>
     <w:unhideWhenUsed/>
@@ -2116,6 +2491,19 @@
     <w:rPr>
       <w:rFonts w:ascii="Times New Roman" w:eastAsia="Times New Roman" w:hAnsi="Times New Roman" w:cs="Times New Roman"/>
       <w:lang w:eastAsia="en-GB"/>
+    </w:rPr>
+  </w:style>
+  <w:style w:type="character" w:customStyle="1" w:styleId="Heading1Char">
+    <w:name w:val="Heading 1 Char"/>
+    <w:basedOn w:val="DefaultParagraphFont"/>
+    <w:link w:val="Heading1"/>
+    <w:uiPriority w:val="9"/>
+    <w:rsid w:val="005B4424"/>
+    <w:rPr>
+      <w:rFonts w:asciiTheme="majorHAnsi" w:eastAsiaTheme="majorEastAsia" w:hAnsiTheme="majorHAnsi" w:cstheme="majorBidi"/>
+      <w:color w:val="2F5496" w:themeColor="accent1" w:themeShade="BF"/>
+      <w:sz w:val="32"/>
+      <w:szCs w:val="32"/>
     </w:rPr>
   </w:style>
 </w:styles>

</xml_diff>

<commit_message>
Lavoro su data procedure invasive
</commit_message>
<xml_diff>
--- a/Cose fatte e da fare.docx
+++ b/Cose fatte e da fare.docx
@@ -1529,6 +1529,156 @@
         </w:rPr>
         <w:t xml:space="preserve">Ragionare su questa cosa </w:t>
       </w:r>
+    </w:p>
+    <w:p>
+      <w:pPr>
+        <w:rPr>
+          <w:b/>
+          <w:bCs/>
+          <w:color w:val="000000" w:themeColor="text1"/>
+        </w:rPr>
+      </w:pPr>
+    </w:p>
+    <w:p>
+      <w:pPr>
+        <w:rPr>
+          <w:b/>
+          <w:bCs/>
+          <w:color w:val="000000" w:themeColor="text1"/>
+        </w:rPr>
+      </w:pPr>
+      <w:r>
+        <w:rPr>
+          <w:b/>
+          <w:bCs/>
+          <w:color w:val="000000" w:themeColor="text1"/>
+        </w:rPr>
+        <w:t>MG - 29/05/2023</w:t>
+      </w:r>
+    </w:p>
+    <w:p>
+      <w:pPr>
+        <w:rPr>
+          <w:color w:val="000000" w:themeColor="text1"/>
+        </w:rPr>
+      </w:pPr>
+      <w:r>
+        <w:rPr>
+          <w:color w:val="000000" w:themeColor="text1"/>
+        </w:rPr>
+        <w:t>FATTO:</w:t>
+      </w:r>
+    </w:p>
+    <w:p>
+      <w:pPr>
+        <w:pStyle w:val="Paragrafoelenco"/>
+        <w:numPr>
+          <w:ilvl w:val="0"/>
+          <w:numId w:val="4"/>
+        </w:numPr>
+        <w:rPr>
+          <w:b/>
+          <w:bCs/>
+          <w:color w:val="000000" w:themeColor="text1"/>
+        </w:rPr>
+      </w:pPr>
+      <w:r>
+        <w:rPr>
+          <w:color w:val="000000" w:themeColor="text1"/>
+        </w:rPr>
+        <w:t xml:space="preserve">Ho inserito nel </w:t>
+      </w:r>
+      <w:proofErr w:type="spellStart"/>
+      <w:r>
+        <w:rPr>
+          <w:color w:val="000000" w:themeColor="text1"/>
+        </w:rPr>
+        <w:t>db</w:t>
+      </w:r>
+      <w:proofErr w:type="spellEnd"/>
+      <w:r>
+        <w:rPr>
+          <w:color w:val="000000" w:themeColor="text1"/>
+        </w:rPr>
+        <w:t xml:space="preserve"> i 72 pz che avevano l’infezione sul sito ma non sul batterio.</w:t>
+      </w:r>
+    </w:p>
+    <w:p>
+      <w:pPr>
+        <w:pStyle w:val="Paragrafoelenco"/>
+        <w:numPr>
+          <w:ilvl w:val="0"/>
+          <w:numId w:val="4"/>
+        </w:numPr>
+        <w:rPr>
+          <w:b/>
+          <w:bCs/>
+          <w:color w:val="000000" w:themeColor="text1"/>
+        </w:rPr>
+      </w:pPr>
+      <w:r>
+        <w:rPr>
+          <w:color w:val="000000" w:themeColor="text1"/>
+        </w:rPr>
+        <w:t>Ho aggiunto al batterio anche questi nuovi valori</w:t>
+      </w:r>
+    </w:p>
+    <w:p>
+      <w:pPr>
+        <w:pStyle w:val="Paragrafoelenco"/>
+        <w:numPr>
+          <w:ilvl w:val="0"/>
+          <w:numId w:val="4"/>
+        </w:numPr>
+        <w:rPr>
+          <w:b/>
+          <w:bCs/>
+          <w:color w:val="000000" w:themeColor="text1"/>
+        </w:rPr>
+      </w:pPr>
+      <w:r>
+        <w:rPr>
+          <w:color w:val="000000" w:themeColor="text1"/>
+        </w:rPr>
+        <w:t xml:space="preserve">Ho calcolato </w:t>
+      </w:r>
+      <w:proofErr w:type="spellStart"/>
+      <w:r>
+        <w:rPr>
+          <w:color w:val="000000" w:themeColor="text1"/>
+        </w:rPr>
+        <w:t>num_infezioni</w:t>
+      </w:r>
+      <w:proofErr w:type="spellEnd"/>
+      <w:r>
+        <w:rPr>
+          <w:color w:val="000000" w:themeColor="text1"/>
+        </w:rPr>
+        <w:t xml:space="preserve"> e </w:t>
+      </w:r>
+      <w:proofErr w:type="spellStart"/>
+      <w:r>
+        <w:rPr>
+          <w:color w:val="000000" w:themeColor="text1"/>
+        </w:rPr>
+        <w:t>batterio_pos</w:t>
+      </w:r>
+      <w:proofErr w:type="spellEnd"/>
+      <w:r>
+        <w:rPr>
+          <w:color w:val="000000" w:themeColor="text1"/>
+        </w:rPr>
+        <w:t xml:space="preserve"> considerando questi nuovi dati</w:t>
+      </w:r>
+    </w:p>
+    <w:p>
+      <w:pPr>
+        <w:rPr>
+          <w:b/>
+          <w:bCs/>
+          <w:color w:val="FF0000"/>
+        </w:rPr>
+      </w:pPr>
     </w:p>
     <w:p>
       <w:pPr>

</xml_diff>

<commit_message>
Termine lavoro procedure invasive
</commit_message>
<xml_diff>
--- a/Cose fatte e da fare.docx
+++ b/Cose fatte e da fare.docx
@@ -1669,6 +1669,142 @@
           <w:color w:val="000000" w:themeColor="text1"/>
         </w:rPr>
         <w:t xml:space="preserve"> considerando questi nuovi dati</w:t>
+      </w:r>
+    </w:p>
+    <w:p>
+      <w:pPr>
+        <w:pStyle w:val="Paragrafoelenco"/>
+        <w:numPr>
+          <w:ilvl w:val="0"/>
+          <w:numId w:val="4"/>
+        </w:numPr>
+        <w:rPr>
+          <w:b/>
+          <w:bCs/>
+          <w:color w:val="000000" w:themeColor="text1"/>
+        </w:rPr>
+      </w:pPr>
+      <w:r>
+        <w:rPr>
+          <w:color w:val="000000" w:themeColor="text1"/>
+        </w:rPr>
+        <w:t xml:space="preserve">Ho inserito in </w:t>
+      </w:r>
+      <w:proofErr w:type="spellStart"/>
+      <w:r>
+        <w:rPr>
+          <w:color w:val="000000" w:themeColor="text1"/>
+        </w:rPr>
+        <w:t>db</w:t>
+      </w:r>
+      <w:proofErr w:type="spellEnd"/>
+      <w:r>
+        <w:rPr>
+          <w:color w:val="000000" w:themeColor="text1"/>
+        </w:rPr>
+        <w:t xml:space="preserve"> i campi che contengono le date delle procedure primarie e secondario</w:t>
+      </w:r>
+    </w:p>
+    <w:p>
+      <w:pPr>
+        <w:pStyle w:val="Paragrafoelenco"/>
+        <w:numPr>
+          <w:ilvl w:val="0"/>
+          <w:numId w:val="4"/>
+        </w:numPr>
+        <w:rPr>
+          <w:b/>
+          <w:bCs/>
+          <w:color w:val="000000" w:themeColor="text1"/>
+        </w:rPr>
+      </w:pPr>
+      <w:r>
+        <w:rPr>
+          <w:color w:val="000000" w:themeColor="text1"/>
+        </w:rPr>
+        <w:t>Ho convertito i campi formato numerico in formato data</w:t>
+      </w:r>
+    </w:p>
+    <w:p>
+      <w:pPr>
+        <w:pStyle w:val="Paragrafoelenco"/>
+        <w:numPr>
+          <w:ilvl w:val="0"/>
+          <w:numId w:val="4"/>
+        </w:numPr>
+        <w:rPr>
+          <w:b/>
+          <w:bCs/>
+          <w:color w:val="000000" w:themeColor="text1"/>
+        </w:rPr>
+      </w:pPr>
+      <w:r>
+        <w:rPr>
+          <w:color w:val="000000" w:themeColor="text1"/>
+        </w:rPr>
+        <w:t>Ho creato la variabile “</w:t>
+      </w:r>
+      <w:proofErr w:type="spellStart"/>
+      <w:r>
+        <w:rPr>
+          <w:color w:val="000000" w:themeColor="text1"/>
+        </w:rPr>
+        <w:t>data_proc_inv</w:t>
+      </w:r>
+      <w:proofErr w:type="spellEnd"/>
+      <w:r>
+        <w:rPr>
+          <w:color w:val="000000" w:themeColor="text1"/>
+        </w:rPr>
+        <w:t>” che mi dice in che data è stata effettuata solo la procedura invasiva legata ai codici</w:t>
+      </w:r>
+    </w:p>
+    <w:p>
+      <w:pPr>
+        <w:pStyle w:val="Paragrafoelenco"/>
+        <w:numPr>
+          <w:ilvl w:val="0"/>
+          <w:numId w:val="4"/>
+        </w:numPr>
+        <w:rPr>
+          <w:b/>
+          <w:bCs/>
+          <w:color w:val="000000" w:themeColor="text1"/>
+        </w:rPr>
+      </w:pPr>
+      <w:r>
+        <w:rPr>
+          <w:color w:val="000000" w:themeColor="text1"/>
+        </w:rPr>
+        <w:t>Ho creato la variabile “</w:t>
+      </w:r>
+      <w:proofErr w:type="spellStart"/>
+      <w:r>
+        <w:rPr>
+          <w:color w:val="000000" w:themeColor="text1"/>
+        </w:rPr>
+        <w:t>proc_inv_real</w:t>
+      </w:r>
+      <w:proofErr w:type="spellEnd"/>
+      <w:r>
+        <w:rPr>
+          <w:color w:val="000000" w:themeColor="text1"/>
+        </w:rPr>
+        <w:t>” che mi dice TRUE se “</w:t>
+      </w:r>
+      <w:proofErr w:type="spellStart"/>
+      <w:r>
+        <w:rPr>
+          <w:color w:val="000000" w:themeColor="text1"/>
+        </w:rPr>
+        <w:t>data_proc_inv</w:t>
+      </w:r>
+      <w:proofErr w:type="spellEnd"/>
+      <w:r>
+        <w:rPr>
+          <w:color w:val="000000" w:themeColor="text1"/>
+        </w:rPr>
+        <w:t>” + 2days è &lt; di date_inv.</w:t>
       </w:r>
     </w:p>
     <w:p>

</xml_diff>